<commit_message>
- remove highlighting left during review
</commit_message>
<xml_diff>
--- a/pwiz_tools/Skyline/Documentation/Tutorials/Chinese/Skyline Data Independent Acquisition_zh-CHS.docx
+++ b/pwiz_tools/Skyline/Documentation/Tutorials/Chinese/Skyline Data Independent Acquisition_zh-CHS.docx
@@ -3689,10 +3689,7 @@
               <w:fldChar w:fldCharType="begin"/>
             </w:r>
             <w:r>
-              <w:instrText xml:space="preserve"> HYPERLINK "https://skyline.gs.washington.edu/labkey/_webdav/home/software/Skyline/%40files/tutorials/ImportingAssayLibra</w:instrText>
-            </w:r>
-            <w:r>
-              <w:instrText xml:space="preserve">ries-2_6.pdf" </w:instrText>
+              <w:instrText xml:space="preserve"> HYPERLINK "https://skyline.gs.washington.edu/labkey/_webdav/home/software/Skyline/%40files/tutorials/ImportingAssayLibraries-2_6.pdf" </w:instrText>
             </w:r>
             <w:r>
               <w:fldChar w:fldCharType="separate"/>
@@ -4499,7 +4496,6 @@
           <w:b/>
           <w:sz w:val="22"/>
           <w:szCs w:val="22"/>
-          <w:highlight w:val="yellow"/>
         </w:rPr>
         <w:t>分离</w:t>
       </w:r>
@@ -4509,7 +4505,6 @@
           <w:b/>
           <w:sz w:val="22"/>
           <w:szCs w:val="22"/>
-          <w:highlight w:val="yellow"/>
         </w:rPr>
         <w:t>方案</w:t>
       </w:r>

</xml_diff>

<commit_message>
- update affected tutorials to use localized irank text
</commit_message>
<xml_diff>
--- a/pwiz_tools/Skyline/Documentation/Tutorials/Chinese/Skyline Data Independent Acquisition_zh-CHS.docx
+++ b/pwiz_tools/Skyline/Documentation/Tutorials/Chinese/Skyline Data Independent Acquisition_zh-CHS.docx
@@ -1,6 +1,6 @@
 
 <file path=word/document.xml><?xml version="1.0" encoding="utf-8"?>
-<w:document xmlns:wpc="http://schemas.microsoft.com/office/word/2010/wordprocessingCanvas" xmlns:cx="http://schemas.microsoft.com/office/drawing/2014/chartex" xmlns:cx1="http://schemas.microsoft.com/office/drawing/2015/9/8/chartex" xmlns:cx2="http://schemas.microsoft.com/office/drawing/2015/10/21/chartex" xmlns:cx3="http://schemas.microsoft.com/office/drawing/2016/5/9/chartex" xmlns:cx4="http://schemas.microsoft.com/office/drawing/2016/5/10/chartex" xmlns:cx5="http://schemas.microsoft.com/office/drawing/2016/5/11/chartex" xmlns:cx6="http://schemas.microsoft.com/office/drawing/2016/5/12/chartex" xmlns:cx7="http://schemas.microsoft.com/office/drawing/2016/5/13/chartex" xmlns:cx8="http://schemas.microsoft.com/office/drawing/2016/5/14/chartex" xmlns:mc="http://schemas.openxmlformats.org/markup-compatibility/2006" xmlns:aink="http://schemas.microsoft.com/office/drawing/2016/ink" xmlns:am3d="http://schemas.microsoft.com/office/drawing/2017/model3d" xmlns:o="urn:schemas-microsoft-com:office:office" xmlns:r="http://schemas.openxmlformats.org/officeDocument/2006/relationships" xmlns:m="http://schemas.openxmlformats.org/officeDocument/2006/math" xmlns:v="urn:schemas-microsoft-com:vml" xmlns:wp14="http://schemas.microsoft.com/office/word/2010/wordprocessingDrawing" xmlns:wp="http://schemas.openxmlformats.org/drawingml/2006/wordprocessingDrawing" xmlns:w10="urn:schemas-microsoft-com:office:word" xmlns:w="http://schemas.openxmlformats.org/wordprocessingml/2006/main" xmlns:w14="http://schemas.microsoft.com/office/word/2010/wordml" xmlns:w15="http://schemas.microsoft.com/office/word/2012/wordml" xmlns:w16cex="http://schemas.microsoft.com/office/word/2018/wordml/cex" xmlns:w16cid="http://schemas.microsoft.com/office/word/2016/wordml/cid" xmlns:w16="http://schemas.microsoft.com/office/word/2018/wordml" xmlns:w16sdtdh="http://schemas.microsoft.com/office/word/2020/wordml/sdtdatahash" xmlns:w16se="http://schemas.microsoft.com/office/word/2015/wordml/symex" xmlns:wpg="http://schemas.microsoft.com/office/word/2010/wordprocessingGroup" xmlns:wpi="http://schemas.microsoft.com/office/word/2010/wordprocessingInk" xmlns:wne="http://schemas.microsoft.com/office/word/2006/wordml" xmlns:wps="http://schemas.microsoft.com/office/word/2010/wordprocessingShape" mc:Ignorable="w14 w15 w16se w16cid w16 w16cex w16sdtdh wp14">
+<w:document xmlns:wpc="http://schemas.microsoft.com/office/word/2010/wordprocessingCanvas" xmlns:cx="http://schemas.microsoft.com/office/drawing/2014/chartex" xmlns:cx1="http://schemas.microsoft.com/office/drawing/2015/9/8/chartex" xmlns:cx2="http://schemas.microsoft.com/office/drawing/2015/10/21/chartex" xmlns:cx3="http://schemas.microsoft.com/office/drawing/2016/5/9/chartex" xmlns:cx4="http://schemas.microsoft.com/office/drawing/2016/5/10/chartex" xmlns:cx5="http://schemas.microsoft.com/office/drawing/2016/5/11/chartex" xmlns:cx6="http://schemas.microsoft.com/office/drawing/2016/5/12/chartex" xmlns:cx7="http://schemas.microsoft.com/office/drawing/2016/5/13/chartex" xmlns:cx8="http://schemas.microsoft.com/office/drawing/2016/5/14/chartex" xmlns:mc="http://schemas.openxmlformats.org/markup-compatibility/2006" xmlns:aink="http://schemas.microsoft.com/office/drawing/2016/ink" xmlns:am3d="http://schemas.microsoft.com/office/drawing/2017/model3d" xmlns:o="urn:schemas-microsoft-com:office:office" xmlns:oel="http://schemas.microsoft.com/office/2019/extlst" xmlns:r="http://schemas.openxmlformats.org/officeDocument/2006/relationships" xmlns:m="http://schemas.openxmlformats.org/officeDocument/2006/math" xmlns:v="urn:schemas-microsoft-com:vml" xmlns:wp14="http://schemas.microsoft.com/office/word/2010/wordprocessingDrawing" xmlns:wp="http://schemas.openxmlformats.org/drawingml/2006/wordprocessingDrawing" xmlns:w10="urn:schemas-microsoft-com:office:word" xmlns:w="http://schemas.openxmlformats.org/wordprocessingml/2006/main" xmlns:w14="http://schemas.microsoft.com/office/word/2010/wordml" xmlns:w15="http://schemas.microsoft.com/office/word/2012/wordml" xmlns:w16cex="http://schemas.microsoft.com/office/word/2018/wordml/cex" xmlns:w16cid="http://schemas.microsoft.com/office/word/2016/wordml/cid" xmlns:w16="http://schemas.microsoft.com/office/word/2018/wordml" xmlns:w16sdtdh="http://schemas.microsoft.com/office/word/2020/wordml/sdtdatahash" xmlns:w16se="http://schemas.microsoft.com/office/word/2015/wordml/symex" xmlns:wpg="http://schemas.microsoft.com/office/word/2010/wordprocessingGroup" xmlns:wpi="http://schemas.microsoft.com/office/word/2010/wordprocessingInk" xmlns:wne="http://schemas.microsoft.com/office/word/2006/wordml" xmlns:wps="http://schemas.microsoft.com/office/word/2010/wordprocessingShape" mc:Ignorable="w14 w15 w16se w16cid w16 w16cex w16sdtdh wp14">
   <w:body>
     <w:p>
       <w:pPr>
@@ -602,38 +602,14 @@
           <w:rFonts w:asciiTheme="majorHAnsi" w:eastAsia="SimSun" w:hAnsiTheme="majorHAnsi"/>
           <w:sz w:val="22"/>
         </w:rPr>
-        <w:t xml:space="preserve"> (</w:t>
-      </w:r>
-      <w:proofErr w:type="spellStart"/>
-      <w:r>
-        <w:rPr>
-          <w:rFonts w:asciiTheme="majorHAnsi" w:eastAsia="SimSun" w:hAnsiTheme="majorHAnsi"/>
-          <w:sz w:val="22"/>
-        </w:rPr>
-        <w:t>iRT</w:t>
-      </w:r>
-      <w:proofErr w:type="spellEnd"/>
-      <w:r>
-        <w:rPr>
-          <w:rFonts w:asciiTheme="majorHAnsi" w:eastAsia="SimSun" w:hAnsiTheme="majorHAnsi"/>
-          <w:sz w:val="22"/>
-        </w:rPr>
-        <w:t xml:space="preserve">) </w:t>
-      </w:r>
-      <w:r>
-        <w:rPr>
-          <w:rFonts w:asciiTheme="majorHAnsi" w:eastAsia="SimSun" w:hAnsiTheme="majorHAnsi"/>
-          <w:sz w:val="22"/>
-        </w:rPr>
-        <w:t>库，或是（在其他工具中）</w:t>
-      </w:r>
-      <w:proofErr w:type="gramStart"/>
-      <w:r>
-        <w:rPr>
-          <w:rFonts w:asciiTheme="majorHAnsi" w:eastAsia="SimSun" w:hAnsiTheme="majorHAnsi"/>
-          <w:sz w:val="22"/>
-        </w:rPr>
-        <w:t>创建叫做</w:t>
+        <w:t xml:space="preserve"> (iRT) </w:t>
+      </w:r>
+      <w:r>
+        <w:rPr>
+          <w:rFonts w:asciiTheme="majorHAnsi" w:eastAsia="SimSun" w:hAnsiTheme="majorHAnsi"/>
+          <w:sz w:val="22"/>
+        </w:rPr>
+        <w:t>库，或是（在其他工具中）创建叫做</w:t>
       </w:r>
       <w:r>
         <w:rPr>
@@ -642,7 +618,6 @@
         </w:rPr>
         <w:t>“</w:t>
       </w:r>
-      <w:proofErr w:type="gramEnd"/>
       <w:r>
         <w:rPr>
           <w:rFonts w:asciiTheme="majorHAnsi" w:eastAsia="SimSun" w:hAnsiTheme="majorHAnsi"/>
@@ -669,23 +644,7 @@
           <w:rFonts w:asciiTheme="majorHAnsi" w:eastAsia="SimSun" w:hAnsiTheme="majorHAnsi"/>
           <w:sz w:val="22"/>
         </w:rPr>
-        <w:t xml:space="preserve"> (</w:t>
-      </w:r>
-      <w:proofErr w:type="spellStart"/>
-      <w:r>
-        <w:rPr>
-          <w:rFonts w:asciiTheme="majorHAnsi" w:eastAsia="SimSun" w:hAnsiTheme="majorHAnsi"/>
-          <w:sz w:val="22"/>
-        </w:rPr>
-        <w:t>iRT</w:t>
-      </w:r>
-      <w:proofErr w:type="spellEnd"/>
-      <w:r>
-        <w:rPr>
-          <w:rFonts w:asciiTheme="majorHAnsi" w:eastAsia="SimSun" w:hAnsiTheme="majorHAnsi"/>
-          <w:sz w:val="22"/>
-        </w:rPr>
-        <w:t xml:space="preserve">) </w:t>
+        <w:t xml:space="preserve"> (iRT) </w:t>
       </w:r>
       <w:r>
         <w:rPr>
@@ -842,39 +801,24 @@
         </w:rPr>
         <w:t>，此后在</w:t>
       </w:r>
-      <w:r>
-        <w:fldChar w:fldCharType="begin"/>
-      </w:r>
-      <w:r>
-        <w:instrText xml:space="preserve"> HYPERLINK "https://skyline.ms/webinar14.url" </w:instrText>
-      </w:r>
-      <w:r>
-        <w:fldChar w:fldCharType="separate"/>
-      </w:r>
-      <w:r>
-        <w:rPr>
-          <w:rStyle w:val="Hyperlink"/>
-          <w:rFonts w:asciiTheme="majorHAnsi" w:eastAsia="SimSun" w:hAnsiTheme="majorHAnsi"/>
-          <w:sz w:val="22"/>
-        </w:rPr>
-        <w:t>第</w:t>
-      </w:r>
-      <w:r>
-        <w:rPr>
-          <w:rStyle w:val="Hyperlink"/>
-          <w:rFonts w:asciiTheme="majorHAnsi" w:eastAsia="SimSun" w:hAnsiTheme="majorHAnsi"/>
-          <w:sz w:val="22"/>
-        </w:rPr>
-        <w:t xml:space="preserve"> 14</w:t>
-      </w:r>
-      <w:r>
-        <w:rPr>
-          <w:rStyle w:val="Hyperlink"/>
-          <w:rFonts w:asciiTheme="majorHAnsi" w:eastAsia="SimSun" w:hAnsiTheme="majorHAnsi"/>
-          <w:sz w:val="22"/>
-        </w:rPr>
-        <w:fldChar w:fldCharType="end"/>
-      </w:r>
+      <w:hyperlink r:id="rId9" w:history="1">
+        <w:r>
+          <w:rPr>
+            <w:rStyle w:val="Hyperlink"/>
+            <w:rFonts w:asciiTheme="majorHAnsi" w:eastAsia="SimSun" w:hAnsiTheme="majorHAnsi"/>
+            <w:sz w:val="22"/>
+          </w:rPr>
+          <w:t>第</w:t>
+        </w:r>
+        <w:r>
+          <w:rPr>
+            <w:rStyle w:val="Hyperlink"/>
+            <w:rFonts w:asciiTheme="majorHAnsi" w:eastAsia="SimSun" w:hAnsiTheme="majorHAnsi"/>
+            <w:sz w:val="22"/>
+          </w:rPr>
+          <w:t xml:space="preserve"> 14</w:t>
+        </w:r>
+      </w:hyperlink>
       <w:r>
         <w:rPr>
           <w:rFonts w:asciiTheme="majorHAnsi" w:eastAsia="SimSun" w:hAnsiTheme="majorHAnsi"/>
@@ -882,31 +826,16 @@
         </w:rPr>
         <w:t>、</w:t>
       </w:r>
-      <w:r>
-        <w:fldChar w:fldCharType="begin"/>
-      </w:r>
-      <w:r>
-        <w:instrText xml:space="preserve"> HYPERLINK "https://skyline.ms/webinar15.url" </w:instrText>
-      </w:r>
-      <w:r>
-        <w:fldChar w:fldCharType="separate"/>
-      </w:r>
-      <w:r>
-        <w:rPr>
-          <w:rStyle w:val="Hyperlink"/>
-          <w:rFonts w:asciiTheme="majorHAnsi" w:eastAsia="SimSun" w:hAnsiTheme="majorHAnsi"/>
-          <w:sz w:val="22"/>
-        </w:rPr>
-        <w:t>15</w:t>
-      </w:r>
-      <w:r>
-        <w:rPr>
-          <w:rStyle w:val="Hyperlink"/>
-          <w:rFonts w:asciiTheme="majorHAnsi" w:eastAsia="SimSun" w:hAnsiTheme="majorHAnsi"/>
-          <w:sz w:val="22"/>
-        </w:rPr>
-        <w:fldChar w:fldCharType="end"/>
-      </w:r>
+      <w:hyperlink r:id="rId10" w:history="1">
+        <w:r>
+          <w:rPr>
+            <w:rStyle w:val="Hyperlink"/>
+            <w:rFonts w:asciiTheme="majorHAnsi" w:eastAsia="SimSun" w:hAnsiTheme="majorHAnsi"/>
+            <w:sz w:val="22"/>
+          </w:rPr>
+          <w:t>15</w:t>
+        </w:r>
+      </w:hyperlink>
       <w:r>
         <w:rPr>
           <w:rFonts w:asciiTheme="majorHAnsi" w:eastAsia="SimSun" w:hAnsiTheme="majorHAnsi"/>
@@ -928,7 +857,7 @@
         </w:rPr>
         <w:t xml:space="preserve"> </w:t>
       </w:r>
-      <w:hyperlink r:id="rId9" w:history="1">
+      <w:hyperlink r:id="rId11" w:history="1">
         <w:r>
           <w:rPr>
             <w:rStyle w:val="Hyperlink"/>
@@ -960,7 +889,7 @@
         </w:rPr>
         <w:t xml:space="preserve"> </w:t>
       </w:r>
-      <w:hyperlink r:id="rId10" w:history="1">
+      <w:hyperlink r:id="rId12" w:history="1">
         <w:r>
           <w:rPr>
             <w:rStyle w:val="Hyperlink"/>
@@ -1197,7 +1126,7 @@
           <w:szCs w:val="22"/>
         </w:rPr>
       </w:pPr>
-      <w:hyperlink r:id="rId11" w:history="1">
+      <w:hyperlink r:id="rId13" w:history="1">
         <w:r>
           <w:rPr>
             <w:rStyle w:val="Hyperlink"/>
@@ -1361,7 +1290,7 @@
           <w:szCs w:val="22"/>
         </w:rPr>
       </w:pPr>
-      <w:hyperlink r:id="rId12" w:history="1">
+      <w:hyperlink r:id="rId14" w:history="1">
         <w:r>
           <w:rPr>
             <w:rStyle w:val="Hyperlink"/>
@@ -1623,7 +1552,7 @@
                     <pic:cNvPicPr/>
                   </pic:nvPicPr>
                   <pic:blipFill>
-                    <a:blip r:embed="rId13"/>
+                    <a:blip r:embed="rId15"/>
                     <a:stretch>
                       <a:fillRect/>
                     </a:stretch>
@@ -1862,7 +1791,7 @@
                     <pic:cNvPicPr/>
                   </pic:nvPicPr>
                   <pic:blipFill>
-                    <a:blip r:embed="rId14"/>
+                    <a:blip r:embed="rId16"/>
                     <a:stretch>
                       <a:fillRect/>
                     </a:stretch>
@@ -1951,7 +1880,7 @@
                     <pic:cNvPicPr/>
                   </pic:nvPicPr>
                   <pic:blipFill>
-                    <a:blip r:embed="rId15"/>
+                    <a:blip r:embed="rId17"/>
                     <a:stretch>
                       <a:fillRect/>
                     </a:stretch>
@@ -2298,7 +2227,6 @@
         </w:rPr>
         <w:t xml:space="preserve"> Skyline </w:t>
       </w:r>
-      <w:proofErr w:type="gramStart"/>
       <w:r>
         <w:rPr>
           <w:rFonts w:asciiTheme="majorHAnsi" w:eastAsia="SimSun" w:hAnsiTheme="majorHAnsi"/>
@@ -2313,7 +2241,6 @@
         </w:rPr>
         <w:t>“</w:t>
       </w:r>
-      <w:proofErr w:type="gramEnd"/>
       <w:r>
         <w:rPr>
           <w:rFonts w:asciiTheme="majorHAnsi" w:eastAsia="SimSun" w:hAnsiTheme="majorHAnsi"/>
@@ -2941,23 +2868,7 @@
                 <w:rFonts w:asciiTheme="majorHAnsi" w:eastAsia="SimSun" w:hAnsiTheme="majorHAnsi"/>
                 <w:sz w:val="22"/>
               </w:rPr>
-              <w:t xml:space="preserve"> Q-</w:t>
-            </w:r>
-            <w:proofErr w:type="spellStart"/>
-            <w:r>
-              <w:rPr>
-                <w:rFonts w:asciiTheme="majorHAnsi" w:eastAsia="SimSun" w:hAnsiTheme="majorHAnsi"/>
-                <w:sz w:val="22"/>
-              </w:rPr>
-              <w:t>Exactive</w:t>
-            </w:r>
-            <w:proofErr w:type="spellEnd"/>
-            <w:r>
-              <w:rPr>
-                <w:rFonts w:asciiTheme="majorHAnsi" w:eastAsia="SimSun" w:hAnsiTheme="majorHAnsi"/>
-                <w:sz w:val="22"/>
-              </w:rPr>
-              <w:t xml:space="preserve"> </w:t>
+              <w:t xml:space="preserve"> Q-Exactive </w:t>
             </w:r>
             <w:r>
               <w:rPr>
@@ -3147,7 +3058,6 @@
         </w:rPr>
         <w:t>“</w:t>
       </w:r>
-      <w:proofErr w:type="gramStart"/>
       <w:r>
         <w:rPr>
           <w:rFonts w:asciiTheme="majorHAnsi" w:eastAsia="SimSun" w:hAnsiTheme="majorHAnsi"/>
@@ -3171,15 +3081,7 @@
           <w:rFonts w:asciiTheme="majorHAnsi" w:eastAsia="SimSun" w:hAnsiTheme="majorHAnsi"/>
           <w:sz w:val="22"/>
         </w:rPr>
-        <w:t>表单将显示如下</w:t>
-      </w:r>
-      <w:proofErr w:type="gramEnd"/>
-      <w:r>
-        <w:rPr>
-          <w:rFonts w:asciiTheme="majorHAnsi" w:eastAsia="SimSun" w:hAnsiTheme="majorHAnsi"/>
-          <w:sz w:val="22"/>
-        </w:rPr>
-        <w:t>：</w:t>
+        <w:t>表单将显示如下：</w:t>
       </w:r>
     </w:p>
     <w:p>
@@ -3211,7 +3113,7 @@
                     <pic:cNvPicPr/>
                   </pic:nvPicPr>
                   <pic:blipFill>
-                    <a:blip r:embed="rId16"/>
+                    <a:blip r:embed="rId18"/>
                     <a:stretch>
                       <a:fillRect/>
                     </a:stretch>
@@ -3608,23 +3510,7 @@
                 <w:rFonts w:asciiTheme="majorHAnsi" w:eastAsia="SimSun" w:hAnsiTheme="majorHAnsi"/>
                 <w:sz w:val="22"/>
               </w:rPr>
-              <w:t xml:space="preserve"> </w:t>
-            </w:r>
-            <w:proofErr w:type="spellStart"/>
-            <w:r>
-              <w:rPr>
-                <w:rFonts w:asciiTheme="majorHAnsi" w:eastAsia="SimSun" w:hAnsiTheme="majorHAnsi"/>
-                <w:sz w:val="22"/>
-              </w:rPr>
-              <w:t>SSRCalc</w:t>
-            </w:r>
-            <w:proofErr w:type="spellEnd"/>
-            <w:r>
-              <w:rPr>
-                <w:rFonts w:asciiTheme="majorHAnsi" w:eastAsia="SimSun" w:hAnsiTheme="majorHAnsi"/>
-                <w:sz w:val="22"/>
-              </w:rPr>
-              <w:t xml:space="preserve"> </w:t>
+              <w:t xml:space="preserve"> SSRCalc </w:t>
             </w:r>
             <w:r>
               <w:rPr>
@@ -3638,23 +3524,7 @@
                 <w:rFonts w:asciiTheme="majorHAnsi" w:eastAsia="SimSun" w:hAnsiTheme="majorHAnsi"/>
                 <w:sz w:val="22"/>
               </w:rPr>
-              <w:t xml:space="preserve"> </w:t>
-            </w:r>
-            <w:proofErr w:type="spellStart"/>
-            <w:r>
-              <w:rPr>
-                <w:rFonts w:asciiTheme="majorHAnsi" w:eastAsia="SimSun" w:hAnsiTheme="majorHAnsi"/>
-                <w:sz w:val="22"/>
-              </w:rPr>
-              <w:t>iRT</w:t>
-            </w:r>
-            <w:proofErr w:type="spellEnd"/>
-            <w:r>
-              <w:rPr>
-                <w:rFonts w:asciiTheme="majorHAnsi" w:eastAsia="SimSun" w:hAnsiTheme="majorHAnsi"/>
-                <w:sz w:val="22"/>
-              </w:rPr>
-              <w:t xml:space="preserve"> </w:t>
+              <w:t xml:space="preserve"> iRT </w:t>
             </w:r>
             <w:r>
               <w:rPr>
@@ -3685,31 +3555,16 @@
               <w:lastRenderedPageBreak/>
               <w:t>教程和网络研讨会以及</w:t>
             </w:r>
-            <w:r>
-              <w:fldChar w:fldCharType="begin"/>
-            </w:r>
-            <w:r>
-              <w:instrText xml:space="preserve"> HYPERLINK "https://skyline.gs.washington.edu/labkey/_webdav/home/software/Skyline/%40files/tutorials/ImportingAssayLibraries-2_6.pdf" </w:instrText>
-            </w:r>
-            <w:r>
-              <w:fldChar w:fldCharType="separate"/>
-            </w:r>
-            <w:r>
-              <w:rPr>
-                <w:rStyle w:val="Hyperlink"/>
-                <w:rFonts w:asciiTheme="majorHAnsi" w:eastAsia="SimSun" w:hAnsiTheme="majorHAnsi"/>
-                <w:sz w:val="22"/>
-              </w:rPr>
-              <w:t>导入分析库</w:t>
-            </w:r>
-            <w:r>
-              <w:rPr>
-                <w:rStyle w:val="Hyperlink"/>
-                <w:rFonts w:asciiTheme="majorHAnsi" w:eastAsia="SimSun" w:hAnsiTheme="majorHAnsi"/>
-                <w:sz w:val="22"/>
-              </w:rPr>
-              <w:fldChar w:fldCharType="end"/>
-            </w:r>
+            <w:hyperlink r:id="rId19" w:history="1">
+              <w:r>
+                <w:rPr>
+                  <w:rStyle w:val="Hyperlink"/>
+                  <w:rFonts w:asciiTheme="majorHAnsi" w:eastAsia="SimSun" w:hAnsiTheme="majorHAnsi"/>
+                  <w:sz w:val="22"/>
+                </w:rPr>
+                <w:t>导入分析库</w:t>
+              </w:r>
+            </w:hyperlink>
             <w:r>
               <w:rPr>
                 <w:rFonts w:asciiTheme="majorHAnsi" w:eastAsia="SimSun" w:hAnsiTheme="majorHAnsi"/>
@@ -3731,31 +3586,16 @@
               </w:rPr>
               <w:t>网页上的</w:t>
             </w:r>
-            <w:r>
-              <w:fldChar w:fldCharType="begin"/>
-            </w:r>
-            <w:r>
-              <w:instrText xml:space="preserve"> HYPERLINK "https://skyline.gs.washington.edu/labkey/wiki/home/software/Skyline/page.view?name=tips" </w:instrText>
-            </w:r>
-            <w:r>
-              <w:fldChar w:fldCharType="separate"/>
-            </w:r>
-            <w:r>
-              <w:rPr>
-                <w:rStyle w:val="Hyperlink"/>
-                <w:rFonts w:asciiTheme="majorHAnsi" w:eastAsia="SimSun" w:hAnsiTheme="majorHAnsi"/>
-                <w:sz w:val="22"/>
-              </w:rPr>
-              <w:t>提示</w:t>
-            </w:r>
-            <w:r>
-              <w:rPr>
-                <w:rStyle w:val="Hyperlink"/>
-                <w:rFonts w:asciiTheme="majorHAnsi" w:eastAsia="SimSun" w:hAnsiTheme="majorHAnsi"/>
-                <w:sz w:val="22"/>
-              </w:rPr>
-              <w:fldChar w:fldCharType="end"/>
-            </w:r>
+            <w:hyperlink r:id="rId20" w:history="1">
+              <w:r>
+                <w:rPr>
+                  <w:rStyle w:val="Hyperlink"/>
+                  <w:rFonts w:asciiTheme="majorHAnsi" w:eastAsia="SimSun" w:hAnsiTheme="majorHAnsi"/>
+                  <w:sz w:val="22"/>
+                </w:rPr>
+                <w:t>提示</w:t>
+              </w:r>
+            </w:hyperlink>
             <w:r>
               <w:rPr>
                 <w:rFonts w:asciiTheme="majorHAnsi" w:eastAsia="SimSun" w:hAnsiTheme="majorHAnsi"/>
@@ -3763,7 +3603,7 @@
               </w:rPr>
               <w:t xml:space="preserve"> &gt; </w:t>
             </w:r>
-            <w:hyperlink r:id="rId17" w:history="1">
+            <w:hyperlink r:id="rId21" w:history="1">
               <w:r>
                 <w:rPr>
                   <w:rStyle w:val="Hyperlink"/>
@@ -3874,23 +3714,7 @@
           <w:rFonts w:asciiTheme="majorHAnsi" w:eastAsia="SimSun" w:hAnsiTheme="majorHAnsi"/>
           <w:sz w:val="22"/>
         </w:rPr>
-        <w:t xml:space="preserve">Q </w:t>
-      </w:r>
-      <w:proofErr w:type="spellStart"/>
-      <w:r>
-        <w:rPr>
-          <w:rFonts w:asciiTheme="majorHAnsi" w:eastAsia="SimSun" w:hAnsiTheme="majorHAnsi"/>
-          <w:sz w:val="22"/>
-        </w:rPr>
-        <w:t>Exactive</w:t>
-      </w:r>
-      <w:proofErr w:type="spellEnd"/>
-      <w:r>
-        <w:rPr>
-          <w:rFonts w:asciiTheme="majorHAnsi" w:eastAsia="SimSun" w:hAnsiTheme="majorHAnsi"/>
-          <w:sz w:val="22"/>
-        </w:rPr>
-        <w:t xml:space="preserve"> </w:t>
+        <w:t xml:space="preserve">Q Exactive </w:t>
       </w:r>
       <w:r>
         <w:rPr>
@@ -4268,7 +4092,7 @@
                     <pic:cNvPicPr/>
                   </pic:nvPicPr>
                   <pic:blipFill>
-                    <a:blip r:embed="rId18"/>
+                    <a:blip r:embed="rId22"/>
                     <a:stretch>
                       <a:fillRect/>
                     </a:stretch>
@@ -4981,7 +4805,7 @@
                     </pic:cNvPicPr>
                   </pic:nvPicPr>
                   <pic:blipFill>
-                    <a:blip r:embed="rId19">
+                    <a:blip r:embed="rId23">
                       <a:extLst>
                         <a:ext uri="{28A0092B-C50C-407E-A947-70E740481C1C}">
                           <a14:useLocalDpi xmlns:a14="http://schemas.microsoft.com/office/drawing/2010/main" val="0"/>
@@ -5130,24 +4954,15 @@
           <w:rFonts w:asciiTheme="majorHAnsi" w:eastAsia="SimSun" w:hAnsiTheme="majorHAnsi"/>
           <w:sz w:val="16"/>
         </w:rPr>
-        <w:t>的峰上可见。</w:t>
-      </w:r>
-      <w:proofErr w:type="gramStart"/>
+        <w:t>的峰上可见。标有</w:t>
+      </w:r>
       <w:r>
         <w:rPr>
           <w:rFonts w:asciiTheme="majorHAnsi" w:eastAsia="SimSun" w:hAnsiTheme="majorHAnsi"/>
           <w:sz w:val="16"/>
         </w:rPr>
-        <w:t>标有</w:t>
-      </w:r>
-      <w:r>
-        <w:rPr>
-          <w:rFonts w:asciiTheme="majorHAnsi" w:eastAsia="SimSun" w:hAnsiTheme="majorHAnsi"/>
-          <w:sz w:val="16"/>
-        </w:rPr>
         <w:t>“</w:t>
       </w:r>
-      <w:proofErr w:type="gramEnd"/>
       <w:r>
         <w:rPr>
           <w:rFonts w:asciiTheme="majorHAnsi" w:eastAsia="SimSun" w:hAnsiTheme="majorHAnsi" w:hint="eastAsia"/>
@@ -5217,7 +5032,7 @@
                     <pic:cNvPicPr/>
                   </pic:nvPicPr>
                   <pic:blipFill>
-                    <a:blip r:embed="rId20"/>
+                    <a:blip r:embed="rId24"/>
                     <a:stretch>
                       <a:fillRect/>
                     </a:stretch>
@@ -5574,7 +5389,7 @@
                     <pic:cNvPicPr/>
                   </pic:nvPicPr>
                   <pic:blipFill>
-                    <a:blip r:embed="rId21"/>
+                    <a:blip r:embed="rId25"/>
                     <a:stretch>
                       <a:fillRect/>
                     </a:stretch>
@@ -5807,7 +5622,7 @@
                     <pic:cNvPicPr/>
                   </pic:nvPicPr>
                   <pic:blipFill>
-                    <a:blip r:embed="rId22"/>
+                    <a:blip r:embed="rId26"/>
                     <a:stretch>
                       <a:fillRect/>
                     </a:stretch>
@@ -6063,7 +5878,7 @@
                     <pic:cNvPicPr/>
                   </pic:nvPicPr>
                   <pic:blipFill>
-                    <a:blip r:embed="rId23"/>
+                    <a:blip r:embed="rId27"/>
                     <a:stretch>
                       <a:fillRect/>
                     </a:stretch>
@@ -6618,18 +6433,8 @@
           <w:b/>
           <w:sz w:val="22"/>
         </w:rPr>
-        <w:t xml:space="preserve"> Thermo Q </w:t>
-      </w:r>
-      <w:proofErr w:type="spellStart"/>
-      <w:r>
-        <w:rPr>
-          <w:rFonts w:asciiTheme="majorHAnsi" w:eastAsia="SimSun" w:hAnsiTheme="majorHAnsi"/>
-          <w:b/>
-          <w:sz w:val="22"/>
-        </w:rPr>
-        <w:t>Exactive</w:t>
-      </w:r>
-      <w:proofErr w:type="spellEnd"/>
+        <w:t xml:space="preserve"> Thermo Q Exactive</w:t>
+      </w:r>
       <w:r>
         <w:rPr>
           <w:rFonts w:asciiTheme="majorHAnsi" w:eastAsia="SimSun" w:hAnsiTheme="majorHAnsi"/>
@@ -6686,7 +6491,7 @@
                     <pic:cNvPicPr/>
                   </pic:nvPicPr>
                   <pic:blipFill>
-                    <a:blip r:embed="rId24"/>
+                    <a:blip r:embed="rId28"/>
                     <a:stretch>
                       <a:fillRect/>
                     </a:stretch>
@@ -6906,7 +6711,7 @@
                     <pic:cNvPicPr/>
                   </pic:nvPicPr>
                   <pic:blipFill>
-                    <a:blip r:embed="rId25"/>
+                    <a:blip r:embed="rId29"/>
                     <a:stretch>
                       <a:fillRect/>
                     </a:stretch>
@@ -6962,17 +6767,8 @@
           <w:rFonts w:asciiTheme="majorHAnsi" w:eastAsia="SimSun" w:hAnsiTheme="majorHAnsi"/>
           <w:sz w:val="22"/>
         </w:rPr>
-        <w:t xml:space="preserve"> Thermo Q </w:t>
-      </w:r>
-      <w:proofErr w:type="spellStart"/>
-      <w:r>
-        <w:rPr>
-          <w:rFonts w:asciiTheme="majorHAnsi" w:eastAsia="SimSun" w:hAnsiTheme="majorHAnsi"/>
-          <w:sz w:val="22"/>
-        </w:rPr>
-        <w:t>Exactive</w:t>
-      </w:r>
-      <w:proofErr w:type="spellEnd"/>
+        <w:t xml:space="preserve"> Thermo Q Exactive</w:t>
+      </w:r>
       <w:r>
         <w:rPr>
           <w:rFonts w:asciiTheme="majorHAnsi" w:eastAsia="SimSun" w:hAnsiTheme="majorHAnsi"/>
@@ -7191,30 +6987,14 @@
           <w:rFonts w:asciiTheme="majorHAnsi" w:eastAsia="SimSun" w:hAnsiTheme="majorHAnsi"/>
           <w:sz w:val="22"/>
         </w:rPr>
-        <w:t>运行的串联质谱谱图与肽段进行匹配，</w:t>
-      </w:r>
-      <w:proofErr w:type="gramStart"/>
-      <w:r>
-        <w:rPr>
-          <w:rFonts w:asciiTheme="majorHAnsi" w:eastAsia="SimSun" w:hAnsiTheme="majorHAnsi"/>
-          <w:sz w:val="22"/>
-        </w:rPr>
-        <w:t>生成一系列</w:t>
-      </w:r>
-      <w:r>
-        <w:rPr>
-          <w:rFonts w:asciiTheme="majorHAnsi" w:eastAsia="SimSun" w:hAnsiTheme="majorHAnsi"/>
-          <w:sz w:val="22"/>
-        </w:rPr>
-        <w:t xml:space="preserve"> .</w:t>
-      </w:r>
-      <w:proofErr w:type="gramEnd"/>
-      <w:r>
-        <w:rPr>
-          <w:rFonts w:asciiTheme="majorHAnsi" w:eastAsia="SimSun" w:hAnsiTheme="majorHAnsi"/>
-          <w:sz w:val="22"/>
-        </w:rPr>
-        <w:t xml:space="preserve">xtan.xml </w:t>
+        <w:t>运行的串联质谱谱图与肽段进行匹配，生成一系列</w:t>
+      </w:r>
+      <w:r>
+        <w:rPr>
+          <w:rFonts w:asciiTheme="majorHAnsi" w:eastAsia="SimSun" w:hAnsiTheme="majorHAnsi"/>
+          <w:sz w:val="22"/>
+        </w:rPr>
+        <w:t xml:space="preserve"> .xtan.xml </w:t>
       </w:r>
       <w:r>
         <w:rPr>
@@ -7348,23 +7128,7 @@
           <w:rFonts w:asciiTheme="majorHAnsi" w:eastAsia="SimSun" w:hAnsiTheme="majorHAnsi"/>
           <w:sz w:val="22"/>
         </w:rPr>
-        <w:t xml:space="preserve"> .</w:t>
-      </w:r>
-      <w:proofErr w:type="spellStart"/>
-      <w:r>
-        <w:rPr>
-          <w:rFonts w:asciiTheme="majorHAnsi" w:eastAsia="SimSun" w:hAnsiTheme="majorHAnsi"/>
-          <w:sz w:val="22"/>
-        </w:rPr>
-        <w:t>mzXML</w:t>
-      </w:r>
-      <w:proofErr w:type="spellEnd"/>
-      <w:r>
-        <w:rPr>
-          <w:rFonts w:asciiTheme="majorHAnsi" w:eastAsia="SimSun" w:hAnsiTheme="majorHAnsi"/>
-          <w:sz w:val="22"/>
-        </w:rPr>
-        <w:t xml:space="preserve"> </w:t>
+        <w:t xml:space="preserve"> .mzXML </w:t>
       </w:r>
       <w:r>
         <w:rPr>
@@ -7744,7 +7508,7 @@
                     <pic:cNvPicPr/>
                   </pic:nvPicPr>
                   <pic:blipFill>
-                    <a:blip r:embed="rId26"/>
+                    <a:blip r:embed="rId30"/>
                     <a:stretch>
                       <a:fillRect/>
                     </a:stretch>
@@ -7816,23 +7580,7 @@
           <w:rFonts w:asciiTheme="majorHAnsi" w:eastAsia="SimSun" w:hAnsiTheme="majorHAnsi"/>
           <w:sz w:val="22"/>
         </w:rPr>
-        <w:t xml:space="preserve"> </w:t>
-      </w:r>
-      <w:proofErr w:type="spellStart"/>
-      <w:r>
-        <w:rPr>
-          <w:rFonts w:asciiTheme="majorHAnsi" w:eastAsia="SimSun" w:hAnsiTheme="majorHAnsi"/>
-          <w:sz w:val="22"/>
-        </w:rPr>
-        <w:t>PeptideProphet</w:t>
-      </w:r>
-      <w:proofErr w:type="spellEnd"/>
-      <w:r>
-        <w:rPr>
-          <w:rFonts w:asciiTheme="majorHAnsi" w:eastAsia="SimSun" w:hAnsiTheme="majorHAnsi"/>
-          <w:sz w:val="22"/>
-        </w:rPr>
-        <w:t xml:space="preserve"> </w:t>
+        <w:t xml:space="preserve"> PeptideProphet </w:t>
       </w:r>
       <w:r>
         <w:rPr>
@@ -8200,17 +7948,8 @@
           <w:rFonts w:asciiTheme="majorHAnsi" w:eastAsia="SimSun" w:hAnsiTheme="majorHAnsi"/>
           <w:sz w:val="22"/>
         </w:rPr>
-        <w:t xml:space="preserve"> </w:t>
-      </w:r>
-      <w:proofErr w:type="spellStart"/>
-      <w:r>
-        <w:rPr>
-          <w:rFonts w:asciiTheme="majorHAnsi" w:eastAsia="SimSun" w:hAnsiTheme="majorHAnsi"/>
-          <w:sz w:val="22"/>
-        </w:rPr>
-        <w:t>pepXML</w:t>
-      </w:r>
-      <w:proofErr w:type="spellEnd"/>
+        <w:t xml:space="preserve"> pepXML</w:t>
+      </w:r>
       <w:r>
         <w:rPr>
           <w:rFonts w:asciiTheme="majorHAnsi" w:eastAsia="SimSun" w:hAnsiTheme="majorHAnsi"/>
@@ -8237,17 +7976,8 @@
           <w:rFonts w:asciiTheme="majorHAnsi" w:eastAsia="SimSun" w:hAnsiTheme="majorHAnsi"/>
           <w:sz w:val="22"/>
         </w:rPr>
-        <w:t xml:space="preserve"> </w:t>
-      </w:r>
-      <w:proofErr w:type="spellStart"/>
-      <w:r>
-        <w:rPr>
-          <w:rFonts w:asciiTheme="majorHAnsi" w:eastAsia="SimSun" w:hAnsiTheme="majorHAnsi"/>
-          <w:sz w:val="22"/>
-        </w:rPr>
-        <w:t>mzXML</w:t>
-      </w:r>
-      <w:proofErr w:type="spellEnd"/>
+        <w:t xml:space="preserve"> mzXML</w:t>
+      </w:r>
       <w:r>
         <w:rPr>
           <w:rFonts w:asciiTheme="majorHAnsi" w:eastAsia="SimSun" w:hAnsiTheme="majorHAnsi"/>
@@ -8302,23 +8032,7 @@
           <w:rFonts w:asciiTheme="majorHAnsi" w:eastAsia="SimSun" w:hAnsiTheme="majorHAnsi"/>
           <w:sz w:val="22"/>
         </w:rPr>
-        <w:t xml:space="preserve">Proteome Discoverer </w:t>
-      </w:r>
-      <w:proofErr w:type="spellStart"/>
-      <w:r>
-        <w:rPr>
-          <w:rFonts w:asciiTheme="majorHAnsi" w:eastAsia="SimSun" w:hAnsiTheme="majorHAnsi"/>
-          <w:sz w:val="22"/>
-        </w:rPr>
-        <w:t>pdResult</w:t>
-      </w:r>
-      <w:proofErr w:type="spellEnd"/>
-      <w:r>
-        <w:rPr>
-          <w:rFonts w:asciiTheme="majorHAnsi" w:eastAsia="SimSun" w:hAnsiTheme="majorHAnsi"/>
-          <w:sz w:val="22"/>
-        </w:rPr>
-        <w:t xml:space="preserve"> </w:t>
+        <w:t xml:space="preserve">Proteome Discoverer pdResult </w:t>
       </w:r>
       <w:r>
         <w:rPr>
@@ -8369,31 +8083,16 @@
         </w:rPr>
         <w:t>网站上找到</w:t>
       </w:r>
-      <w:r>
-        <w:fldChar w:fldCharType="begin"/>
-      </w:r>
-      <w:r>
-        <w:instrText xml:space="preserve"> HYPERLINK "https://skyline.ms/build-blib.url" </w:instrText>
-      </w:r>
-      <w:r>
-        <w:fldChar w:fldCharType="separate"/>
-      </w:r>
-      <w:r>
-        <w:rPr>
-          <w:rStyle w:val="Hyperlink"/>
-          <w:rFonts w:asciiTheme="majorHAnsi" w:eastAsia="SimSun" w:hAnsiTheme="majorHAnsi"/>
-          <w:sz w:val="22"/>
-        </w:rPr>
-        <w:t>支持的工具和文件格式的完整列表</w:t>
-      </w:r>
-      <w:r>
-        <w:rPr>
-          <w:rStyle w:val="Hyperlink"/>
-          <w:rFonts w:asciiTheme="majorHAnsi" w:eastAsia="SimSun" w:hAnsiTheme="majorHAnsi"/>
-          <w:sz w:val="22"/>
-        </w:rPr>
-        <w:fldChar w:fldCharType="end"/>
-      </w:r>
+      <w:hyperlink r:id="rId31" w:history="1">
+        <w:r>
+          <w:rPr>
+            <w:rStyle w:val="Hyperlink"/>
+            <w:rFonts w:asciiTheme="majorHAnsi" w:eastAsia="SimSun" w:hAnsiTheme="majorHAnsi"/>
+            <w:sz w:val="22"/>
+          </w:rPr>
+          <w:t>支持的工具和文件格式的完整列表</w:t>
+        </w:r>
+      </w:hyperlink>
       <w:r>
         <w:rPr>
           <w:rFonts w:asciiTheme="majorHAnsi" w:eastAsia="SimSun" w:hAnsiTheme="majorHAnsi"/>
@@ -8573,7 +8272,7 @@
                     <pic:cNvPicPr/>
                   </pic:nvPicPr>
                   <pic:blipFill>
-                    <a:blip r:embed="rId27"/>
+                    <a:blip r:embed="rId32"/>
                     <a:stretch>
                       <a:fillRect/>
                     </a:stretch>
@@ -8883,7 +8582,7 @@
                     <pic:cNvPicPr/>
                   </pic:nvPicPr>
                   <pic:blipFill>
-                    <a:blip r:embed="rId28"/>
+                    <a:blip r:embed="rId33"/>
                     <a:stretch>
                       <a:fillRect/>
                     </a:stretch>
@@ -9000,7 +8699,7 @@
                     <pic:cNvPicPr/>
                   </pic:nvPicPr>
                   <pic:blipFill>
-                    <a:blip r:embed="rId29"/>
+                    <a:blip r:embed="rId34"/>
                     <a:stretch>
                       <a:fillRect/>
                     </a:stretch>
@@ -9080,30 +8779,14 @@
           <w:rFonts w:ascii="Calibri" w:eastAsia="SimSun" w:hAnsi="Calibri"/>
           <w:sz w:val="22"/>
         </w:rPr>
-        <w:t>会显示一个表单，</w:t>
-      </w:r>
-      <w:proofErr w:type="gramStart"/>
+        <w:t>会显示一个表单，询问您是否移除相同前缀</w:t>
+      </w:r>
       <w:r>
         <w:rPr>
           <w:rFonts w:ascii="Calibri" w:eastAsia="SimSun" w:hAnsi="Calibri"/>
           <w:sz w:val="22"/>
         </w:rPr>
-        <w:t>询问您是否移除相同前缀</w:t>
-      </w:r>
-      <w:r>
-        <w:rPr>
-          <w:rFonts w:ascii="Calibri" w:eastAsia="SimSun" w:hAnsi="Calibri"/>
-          <w:sz w:val="22"/>
-        </w:rPr>
-        <w:t>“</w:t>
-      </w:r>
-      <w:proofErr w:type="gramEnd"/>
-      <w:r>
-        <w:rPr>
-          <w:rFonts w:ascii="Calibri" w:eastAsia="SimSun" w:hAnsi="Calibri"/>
-          <w:sz w:val="22"/>
-        </w:rPr>
-        <w:t>20130311_DIA_Pit0”</w:t>
+        <w:t>“20130311_DIA_Pit0”</w:t>
       </w:r>
       <w:r>
         <w:rPr>
@@ -9267,7 +8950,7 @@
                     <pic:cNvPicPr/>
                   </pic:nvPicPr>
                   <pic:blipFill>
-                    <a:blip r:embed="rId30"/>
+                    <a:blip r:embed="rId35"/>
                     <a:stretch>
                       <a:fillRect/>
                     </a:stretch>
@@ -9378,23 +9061,7 @@
           <w:rFonts w:asciiTheme="majorHAnsi" w:eastAsia="SimSun" w:hAnsiTheme="majorHAnsi"/>
           <w:sz w:val="22"/>
         </w:rPr>
-        <w:t xml:space="preserve"> </w:t>
-      </w:r>
-      <w:proofErr w:type="spellStart"/>
-      <w:r>
-        <w:rPr>
-          <w:rFonts w:asciiTheme="majorHAnsi" w:eastAsia="SimSun" w:hAnsiTheme="majorHAnsi"/>
-          <w:sz w:val="22"/>
-        </w:rPr>
-        <w:t>Unimod</w:t>
-      </w:r>
-      <w:proofErr w:type="spellEnd"/>
-      <w:r>
-        <w:rPr>
-          <w:rFonts w:asciiTheme="majorHAnsi" w:eastAsia="SimSun" w:hAnsiTheme="majorHAnsi"/>
-          <w:sz w:val="22"/>
-        </w:rPr>
-        <w:t xml:space="preserve"> </w:t>
+        <w:t xml:space="preserve"> Unimod </w:t>
       </w:r>
       <w:r>
         <w:rPr>
@@ -9522,7 +9189,7 @@
                     <pic:cNvPicPr/>
                   </pic:nvPicPr>
                   <pic:blipFill>
-                    <a:blip r:embed="rId31"/>
+                    <a:blip r:embed="rId36"/>
                     <a:stretch>
                       <a:fillRect/>
                     </a:stretch>
@@ -10322,7 +9989,7 @@
                     <pic:cNvPicPr/>
                   </pic:nvPicPr>
                   <pic:blipFill>
-                    <a:blip r:embed="rId32"/>
+                    <a:blip r:embed="rId37"/>
                     <a:stretch>
                       <a:fillRect/>
                     </a:stretch>
@@ -10414,18 +10081,8 @@
           <w:b/>
           <w:sz w:val="22"/>
         </w:rPr>
-        <w:t xml:space="preserve"> </w:t>
-      </w:r>
-      <w:proofErr w:type="spellStart"/>
-      <w:r>
-        <w:rPr>
-          <w:rFonts w:ascii="Calibri" w:eastAsia="SimSun" w:hAnsi="Calibri"/>
-          <w:b/>
-          <w:sz w:val="22"/>
-        </w:rPr>
-        <w:t>Fasta</w:t>
-      </w:r>
-      <w:proofErr w:type="spellEnd"/>
+        <w:t xml:space="preserve"> Fasta</w:t>
+      </w:r>
       <w:r>
         <w:rPr>
           <w:rFonts w:ascii="Calibri" w:eastAsia="SimSun" w:hAnsi="Calibri"/>
@@ -10542,23 +10199,7 @@
           <w:rFonts w:asciiTheme="majorHAnsi" w:eastAsia="SimSun" w:hAnsiTheme="majorHAnsi"/>
           <w:sz w:val="22"/>
         </w:rPr>
-        <w:t>“</w:t>
-      </w:r>
-      <w:proofErr w:type="spellStart"/>
-      <w:r>
-        <w:rPr>
-          <w:rFonts w:asciiTheme="majorHAnsi" w:eastAsia="SimSun" w:hAnsiTheme="majorHAnsi"/>
-          <w:sz w:val="22"/>
-        </w:rPr>
-        <w:t>pituitary_database.fasta</w:t>
-      </w:r>
-      <w:proofErr w:type="spellEnd"/>
-      <w:r>
-        <w:rPr>
-          <w:rFonts w:asciiTheme="majorHAnsi" w:eastAsia="SimSun" w:hAnsiTheme="majorHAnsi"/>
-          <w:sz w:val="22"/>
-        </w:rPr>
-        <w:t>”</w:t>
+        <w:t>“pituitary_database.fasta”</w:t>
       </w:r>
       <w:r>
         <w:rPr>
@@ -10616,7 +10257,7 @@
                     <pic:cNvPicPr/>
                   </pic:nvPicPr>
                   <pic:blipFill>
-                    <a:blip r:embed="rId33"/>
+                    <a:blip r:embed="rId38"/>
                     <a:stretch>
                       <a:fillRect/>
                     </a:stretch>
@@ -10686,39 +10327,23 @@
           <w:rFonts w:asciiTheme="majorHAnsi" w:eastAsia="SimSun" w:hAnsiTheme="majorHAnsi"/>
           <w:sz w:val="22"/>
         </w:rPr>
+        <w:t xml:space="preserve"> mProphet </w:t>
+      </w:r>
+      <w:r>
+        <w:rPr>
+          <w:rFonts w:asciiTheme="majorHAnsi" w:eastAsia="SimSun" w:hAnsiTheme="majorHAnsi"/>
+          <w:sz w:val="22"/>
+        </w:rPr>
+        <w:t>算法生成的动态峰选择模型。有关这些选项的详细信息，请查阅</w:t>
+      </w:r>
+      <w:r>
+        <w:rPr>
+          <w:rFonts w:asciiTheme="majorHAnsi" w:eastAsia="SimSun" w:hAnsiTheme="majorHAnsi"/>
+          <w:sz w:val="22"/>
+        </w:rPr>
         <w:t xml:space="preserve"> </w:t>
       </w:r>
-      <w:proofErr w:type="spellStart"/>
-      <w:r>
-        <w:rPr>
-          <w:rFonts w:asciiTheme="majorHAnsi" w:eastAsia="SimSun" w:hAnsiTheme="majorHAnsi"/>
-          <w:sz w:val="22"/>
-        </w:rPr>
-        <w:t>mProphet</w:t>
-      </w:r>
-      <w:proofErr w:type="spellEnd"/>
-      <w:r>
-        <w:rPr>
-          <w:rFonts w:asciiTheme="majorHAnsi" w:eastAsia="SimSun" w:hAnsiTheme="majorHAnsi"/>
-          <w:sz w:val="22"/>
-        </w:rPr>
-        <w:t xml:space="preserve"> </w:t>
-      </w:r>
-      <w:r>
-        <w:rPr>
-          <w:rFonts w:asciiTheme="majorHAnsi" w:eastAsia="SimSun" w:hAnsiTheme="majorHAnsi"/>
-          <w:sz w:val="22"/>
-        </w:rPr>
-        <w:t>算法生成的动态峰选择模型。有关这些选项的详细信息，请查阅</w:t>
-      </w:r>
-      <w:r>
-        <w:rPr>
-          <w:rFonts w:asciiTheme="majorHAnsi" w:eastAsia="SimSun" w:hAnsiTheme="majorHAnsi"/>
-          <w:sz w:val="22"/>
-        </w:rPr>
-        <w:t xml:space="preserve"> </w:t>
-      </w:r>
-      <w:hyperlink r:id="rId34" w:history="1">
+      <w:hyperlink r:id="rId39" w:history="1">
         <w:r>
           <w:rPr>
             <w:rStyle w:val="Hyperlink"/>
@@ -10895,7 +10520,7 @@
                     <pic:cNvPicPr/>
                   </pic:nvPicPr>
                   <pic:blipFill>
-                    <a:blip r:embed="rId35"/>
+                    <a:blip r:embed="rId40"/>
                     <a:stretch>
                       <a:fillRect/>
                     </a:stretch>
@@ -11220,7 +10845,6 @@
         </w:rPr>
         <w:t>“</w:t>
       </w:r>
-      <w:proofErr w:type="gramStart"/>
       <w:r>
         <w:rPr>
           <w:rFonts w:asciiTheme="majorHAnsi" w:eastAsia="SimSun" w:hAnsiTheme="majorHAnsi"/>
@@ -11242,7 +10866,6 @@
         </w:rPr>
         <w:t>或</w:t>
       </w:r>
-      <w:proofErr w:type="gramEnd"/>
       <w:r>
         <w:rPr>
           <w:rFonts w:asciiTheme="majorHAnsi" w:eastAsia="SimSun" w:hAnsiTheme="majorHAnsi"/>
@@ -11316,10 +10939,10 @@
           <w:szCs w:val="22"/>
         </w:rPr>
         <w:drawing>
-          <wp:inline distT="0" distB="0" distL="0" distR="0" wp14:anchorId="7D8E94D7" wp14:editId="3C1DFD65">
-            <wp:extent cx="3069590" cy="5617210"/>
+          <wp:inline distT="0" distB="0" distL="0" distR="0" wp14:anchorId="1041F995" wp14:editId="6A5EC5DF">
+            <wp:extent cx="3108960" cy="5669280"/>
             <wp:effectExtent l="0" t="0" r="0" b="0"/>
-            <wp:docPr id="2" name="Picture 2"/>
+            <wp:docPr id="8" name="Picture 8"/>
             <wp:cNvGraphicFramePr>
               <a:graphicFrameLocks xmlns:a="http://schemas.openxmlformats.org/drawingml/2006/main" noChangeAspect="1"/>
             </wp:cNvGraphicFramePr>
@@ -11333,7 +10956,7 @@
                     </pic:cNvPicPr>
                   </pic:nvPicPr>
                   <pic:blipFill>
-                    <a:blip r:embed="rId36">
+                    <a:blip r:embed="rId41">
                       <a:extLst>
                         <a:ext uri="{28A0092B-C50C-407E-A947-70E740481C1C}">
                           <a14:useLocalDpi xmlns:a14="http://schemas.microsoft.com/office/drawing/2010/main" val="0"/>
@@ -11348,7 +10971,7 @@
                   <pic:spPr bwMode="auto">
                     <a:xfrm>
                       <a:off x="0" y="0"/>
-                      <a:ext cx="3069590" cy="5617210"/>
+                      <a:ext cx="3108960" cy="5669280"/>
                     </a:xfrm>
                     <a:prstGeom prst="rect">
                       <a:avLst/>
@@ -11658,31 +11281,16 @@
         <w:lastRenderedPageBreak/>
         <w:t>也存在诱饵的替代方案（请参阅</w:t>
       </w:r>
-      <w:r>
-        <w:fldChar w:fldCharType="begin"/>
-      </w:r>
-      <w:r>
-        <w:instrText xml:space="preserve"> HYPERLINK "https://skyline.gs.washington.edu/labkey/wiki/home/software/Skyline/page.view?name=tutorial_peak_picking" </w:instrText>
-      </w:r>
-      <w:r>
-        <w:fldChar w:fldCharType="separate"/>
-      </w:r>
-      <w:r>
-        <w:rPr>
-          <w:rStyle w:val="Hyperlink"/>
-          <w:rFonts w:asciiTheme="majorHAnsi" w:eastAsia="SimSun" w:hAnsiTheme="majorHAnsi"/>
-          <w:sz w:val="22"/>
-        </w:rPr>
-        <w:t>高级峰选择模型</w:t>
-      </w:r>
-      <w:r>
-        <w:rPr>
-          <w:rStyle w:val="Hyperlink"/>
-          <w:rFonts w:asciiTheme="majorHAnsi" w:eastAsia="SimSun" w:hAnsiTheme="majorHAnsi"/>
-          <w:sz w:val="22"/>
-        </w:rPr>
-        <w:fldChar w:fldCharType="end"/>
-      </w:r>
+      <w:hyperlink r:id="rId42" w:history="1">
+        <w:r>
+          <w:rPr>
+            <w:rStyle w:val="Hyperlink"/>
+            <w:rFonts w:asciiTheme="majorHAnsi" w:eastAsia="SimSun" w:hAnsiTheme="majorHAnsi"/>
+            <w:sz w:val="22"/>
+          </w:rPr>
+          <w:t>高级峰选择模型</w:t>
+        </w:r>
+      </w:hyperlink>
       <w:r>
         <w:rPr>
           <w:rFonts w:asciiTheme="majorHAnsi" w:eastAsia="SimSun" w:hAnsiTheme="majorHAnsi"/>
@@ -12395,7 +12003,7 @@
                     <pic:cNvPicPr/>
                   </pic:nvPicPr>
                   <pic:blipFill>
-                    <a:blip r:embed="rId37"/>
+                    <a:blip r:embed="rId43"/>
                     <a:stretch>
                       <a:fillRect/>
                     </a:stretch>
@@ -12687,7 +12295,7 @@
                     </pic:cNvPicPr>
                   </pic:nvPicPr>
                   <pic:blipFill>
-                    <a:blip r:embed="rId38">
+                    <a:blip r:embed="rId44">
                       <a:extLst>
                         <a:ext uri="{28A0092B-C50C-407E-A947-70E740481C1C}">
                           <a14:useLocalDpi xmlns:a14="http://schemas.microsoft.com/office/drawing/2010/main" val="0"/>
@@ -13341,7 +12949,7 @@
                     <pic:cNvPicPr/>
                   </pic:nvPicPr>
                   <pic:blipFill>
-                    <a:blip r:embed="rId39"/>
+                    <a:blip r:embed="rId45"/>
                     <a:stretch>
                       <a:fillRect/>
                     </a:stretch>
@@ -13586,23 +13194,7 @@
           <w:rFonts w:asciiTheme="majorHAnsi" w:eastAsia="SimSun" w:hAnsiTheme="majorHAnsi"/>
           <w:sz w:val="22"/>
         </w:rPr>
-        <w:t>“</w:t>
-      </w:r>
-      <w:proofErr w:type="spellStart"/>
-      <w:r>
-        <w:rPr>
-          <w:rFonts w:asciiTheme="majorHAnsi" w:eastAsia="SimSun" w:hAnsiTheme="majorHAnsi"/>
-          <w:sz w:val="22"/>
-        </w:rPr>
-        <w:t>idotp</w:t>
-      </w:r>
-      <w:proofErr w:type="spellEnd"/>
-      <w:r>
-        <w:rPr>
-          <w:rFonts w:asciiTheme="majorHAnsi" w:eastAsia="SimSun" w:hAnsiTheme="majorHAnsi"/>
-          <w:sz w:val="22"/>
-        </w:rPr>
-        <w:t xml:space="preserve"> 0.97”</w:t>
+        <w:t>“idotp 0.97”</w:t>
       </w:r>
       <w:r>
         <w:rPr>
@@ -13669,23 +13261,7 @@
           <w:rFonts w:asciiTheme="majorHAnsi" w:eastAsia="SimSun" w:hAnsiTheme="majorHAnsi"/>
           <w:sz w:val="22"/>
         </w:rPr>
-        <w:t>“</w:t>
-      </w:r>
-      <w:proofErr w:type="spellStart"/>
-      <w:r>
-        <w:rPr>
-          <w:rFonts w:asciiTheme="majorHAnsi" w:eastAsia="SimSun" w:hAnsiTheme="majorHAnsi"/>
-          <w:sz w:val="22"/>
-        </w:rPr>
-        <w:t>dotp</w:t>
-      </w:r>
-      <w:proofErr w:type="spellEnd"/>
-      <w:r>
-        <w:rPr>
-          <w:rFonts w:asciiTheme="majorHAnsi" w:eastAsia="SimSun" w:hAnsiTheme="majorHAnsi"/>
-          <w:sz w:val="22"/>
-        </w:rPr>
-        <w:t xml:space="preserve"> 0.88”</w:t>
+        <w:t>“dotp 0.88”</w:t>
       </w:r>
       <w:r>
         <w:rPr>
@@ -13699,23 +13275,7 @@
           <w:rFonts w:asciiTheme="majorHAnsi" w:eastAsia="SimSun" w:hAnsiTheme="majorHAnsi"/>
           <w:sz w:val="22"/>
         </w:rPr>
-        <w:t>“</w:t>
-      </w:r>
-      <w:proofErr w:type="spellStart"/>
-      <w:r>
-        <w:rPr>
-          <w:rFonts w:asciiTheme="majorHAnsi" w:eastAsia="SimSun" w:hAnsiTheme="majorHAnsi"/>
-          <w:sz w:val="22"/>
-        </w:rPr>
-        <w:t>dotp</w:t>
-      </w:r>
-      <w:proofErr w:type="spellEnd"/>
-      <w:r>
-        <w:rPr>
-          <w:rFonts w:asciiTheme="majorHAnsi" w:eastAsia="SimSun" w:hAnsiTheme="majorHAnsi"/>
-          <w:sz w:val="22"/>
-        </w:rPr>
-        <w:t xml:space="preserve"> 0.95”</w:t>
+        <w:t>“dotp 0.95”</w:t>
       </w:r>
       <w:r>
         <w:rPr>
@@ -13943,7 +13503,7 @@
                     </pic:cNvPicPr>
                   </pic:nvPicPr>
                   <pic:blipFill>
-                    <a:blip r:embed="rId40">
+                    <a:blip r:embed="rId46">
                       <a:extLst>
                         <a:ext uri="{28A0092B-C50C-407E-A947-70E740481C1C}">
                           <a14:useLocalDpi xmlns:a14="http://schemas.microsoft.com/office/drawing/2010/main" val="0"/>
@@ -14169,7 +13729,7 @@
                     <pic:cNvPicPr/>
                   </pic:nvPicPr>
                   <pic:blipFill>
-                    <a:blip r:embed="rId41"/>
+                    <a:blip r:embed="rId47"/>
                     <a:stretch>
                       <a:fillRect/>
                     </a:stretch>
@@ -14455,7 +14015,7 @@
                     </pic:cNvPicPr>
                   </pic:nvPicPr>
                   <pic:blipFill>
-                    <a:blip r:embed="rId42">
+                    <a:blip r:embed="rId48">
                       <a:extLst>
                         <a:ext uri="{28A0092B-C50C-407E-A947-70E740481C1C}">
                           <a14:useLocalDpi xmlns:a14="http://schemas.microsoft.com/office/drawing/2010/main" val="0"/>
@@ -14518,7 +14078,7 @@
                     </pic:cNvPicPr>
                   </pic:nvPicPr>
                   <pic:blipFill>
-                    <a:blip r:embed="rId43">
+                    <a:blip r:embed="rId49">
                       <a:extLst>
                         <a:ext uri="{28A0092B-C50C-407E-A947-70E740481C1C}">
                           <a14:useLocalDpi xmlns:a14="http://schemas.microsoft.com/office/drawing/2010/main" val="0"/>
@@ -15368,7 +14928,7 @@
                     </pic:cNvPicPr>
                   </pic:nvPicPr>
                   <pic:blipFill>
-                    <a:blip r:embed="rId44">
+                    <a:blip r:embed="rId50">
                       <a:extLst>
                         <a:ext uri="{28A0092B-C50C-407E-A947-70E740481C1C}">
                           <a14:useLocalDpi xmlns:a14="http://schemas.microsoft.com/office/drawing/2010/main" val="0"/>
@@ -15488,7 +15048,7 @@
                     </pic:cNvPicPr>
                   </pic:nvPicPr>
                   <pic:blipFill>
-                    <a:blip r:embed="rId45">
+                    <a:blip r:embed="rId51">
                       <a:extLst>
                         <a:ext uri="{28A0092B-C50C-407E-A947-70E740481C1C}">
                           <a14:useLocalDpi xmlns:a14="http://schemas.microsoft.com/office/drawing/2010/main" val="0"/>
@@ -15932,7 +15492,7 @@
                     </pic:cNvPicPr>
                   </pic:nvPicPr>
                   <pic:blipFill>
-                    <a:blip r:embed="rId46">
+                    <a:blip r:embed="rId52">
                       <a:extLst>
                         <a:ext uri="{28A0092B-C50C-407E-A947-70E740481C1C}">
                           <a14:useLocalDpi xmlns:a14="http://schemas.microsoft.com/office/drawing/2010/main" val="0"/>
@@ -16378,7 +15938,7 @@
                     </pic:cNvPicPr>
                   </pic:nvPicPr>
                   <pic:blipFill>
-                    <a:blip r:embed="rId47">
+                    <a:blip r:embed="rId53">
                       <a:extLst>
                         <a:ext uri="{28A0092B-C50C-407E-A947-70E740481C1C}">
                           <a14:useLocalDpi xmlns:a14="http://schemas.microsoft.com/office/drawing/2010/main" val="0"/>
@@ -16535,7 +16095,7 @@
                     </pic:cNvPicPr>
                   </pic:nvPicPr>
                   <pic:blipFill>
-                    <a:blip r:embed="rId48">
+                    <a:blip r:embed="rId54">
                       <a:extLst>
                         <a:ext uri="{28A0092B-C50C-407E-A947-70E740481C1C}">
                           <a14:useLocalDpi xmlns:a14="http://schemas.microsoft.com/office/drawing/2010/main" val="0"/>
@@ -16724,7 +16284,7 @@
                     </pic:cNvPicPr>
                   </pic:nvPicPr>
                   <pic:blipFill>
-                    <a:blip r:embed="rId49">
+                    <a:blip r:embed="rId55">
                       <a:extLst>
                         <a:ext uri="{28A0092B-C50C-407E-A947-70E740481C1C}">
                           <a14:useLocalDpi xmlns:a14="http://schemas.microsoft.com/office/drawing/2010/main" val="0"/>
@@ -16986,7 +16546,7 @@
                     </pic:cNvPicPr>
                   </pic:nvPicPr>
                   <pic:blipFill>
-                    <a:blip r:embed="rId50">
+                    <a:blip r:embed="rId56">
                       <a:extLst>
                         <a:ext uri="{28A0092B-C50C-407E-A947-70E740481C1C}">
                           <a14:useLocalDpi xmlns:a14="http://schemas.microsoft.com/office/drawing/2010/main" val="0"/>
@@ -17164,7 +16724,7 @@
                     </pic:cNvPicPr>
                   </pic:nvPicPr>
                   <pic:blipFill>
-                    <a:blip r:embed="rId51">
+                    <a:blip r:embed="rId57">
                       <a:extLst>
                         <a:ext uri="{28A0092B-C50C-407E-A947-70E740481C1C}">
                           <a14:useLocalDpi xmlns:a14="http://schemas.microsoft.com/office/drawing/2010/main" val="0"/>
@@ -17650,7 +17210,7 @@
                     </pic:cNvPicPr>
                   </pic:nvPicPr>
                   <pic:blipFill>
-                    <a:blip r:embed="rId52">
+                    <a:blip r:embed="rId58">
                       <a:extLst>
                         <a:ext uri="{28A0092B-C50C-407E-A947-70E740481C1C}">
                           <a14:useLocalDpi xmlns:a14="http://schemas.microsoft.com/office/drawing/2010/main" val="0"/>
@@ -17821,7 +17381,7 @@
                     </pic:cNvPicPr>
                   </pic:nvPicPr>
                   <pic:blipFill>
-                    <a:blip r:embed="rId53">
+                    <a:blip r:embed="rId59">
                       <a:extLst>
                         <a:ext uri="{28A0092B-C50C-407E-A947-70E740481C1C}">
                           <a14:useLocalDpi xmlns:a14="http://schemas.microsoft.com/office/drawing/2010/main" val="0"/>
@@ -17923,7 +17483,7 @@
                     </pic:cNvPicPr>
                   </pic:nvPicPr>
                   <pic:blipFill>
-                    <a:blip r:embed="rId54">
+                    <a:blip r:embed="rId60">
                       <a:extLst>
                         <a:ext uri="{28A0092B-C50C-407E-A947-70E740481C1C}">
                           <a14:useLocalDpi xmlns:a14="http://schemas.microsoft.com/office/drawing/2010/main" val="0"/>
@@ -18034,7 +17594,7 @@
                     </pic:cNvPicPr>
                   </pic:nvPicPr>
                   <pic:blipFill>
-                    <a:blip r:embed="rId55">
+                    <a:blip r:embed="rId61">
                       <a:extLst>
                         <a:ext uri="{28A0092B-C50C-407E-A947-70E740481C1C}">
                           <a14:useLocalDpi xmlns:a14="http://schemas.microsoft.com/office/drawing/2010/main" val="0"/>
@@ -18240,7 +17800,7 @@
         </w:rPr>
         <w:t>文档中一样，您最终可以生成目标肽段的峰面积和统计信息。本教程中还提到了其它几部用于进行更高级研究的教程（</w:t>
       </w:r>
-      <w:hyperlink r:id="rId56" w:history="1">
+      <w:hyperlink r:id="rId62" w:history="1">
         <w:r>
           <w:rPr>
             <w:rStyle w:val="Hyperlink"/>
@@ -18257,7 +17817,7 @@
         </w:rPr>
         <w:t>、</w:t>
       </w:r>
-      <w:hyperlink r:id="rId57" w:history="1">
+      <w:hyperlink r:id="rId63" w:history="1">
         <w:r>
           <w:rPr>
             <w:rStyle w:val="Hyperlink"/>
@@ -18274,24 +17834,14 @@
         </w:rPr>
         <w:t>、</w:t>
       </w:r>
-      <w:hyperlink r:id="rId58" w:history="1">
-        <w:proofErr w:type="spellStart"/>
+      <w:hyperlink r:id="rId64" w:history="1">
         <w:r>
           <w:rPr>
             <w:rStyle w:val="Hyperlink"/>
             <w:rFonts w:asciiTheme="majorHAnsi" w:eastAsia="SimSun" w:hAnsiTheme="majorHAnsi"/>
             <w:sz w:val="22"/>
           </w:rPr>
-          <w:t>iRT</w:t>
-        </w:r>
-        <w:proofErr w:type="spellEnd"/>
-        <w:r>
-          <w:rPr>
-            <w:rStyle w:val="Hyperlink"/>
-            <w:rFonts w:asciiTheme="majorHAnsi" w:eastAsia="SimSun" w:hAnsiTheme="majorHAnsi"/>
-            <w:sz w:val="22"/>
-          </w:rPr>
-          <w:t xml:space="preserve"> </w:t>
+          <w:t xml:space="preserve">iRT </w:t>
         </w:r>
         <w:r>
           <w:rPr>
@@ -18309,7 +17859,7 @@
         </w:rPr>
         <w:t>、</w:t>
       </w:r>
-      <w:hyperlink r:id="rId59" w:history="1">
+      <w:hyperlink r:id="rId65" w:history="1">
         <w:r>
           <w:rPr>
             <w:rStyle w:val="Hyperlink"/>
@@ -18326,7 +17876,7 @@
         </w:rPr>
         <w:t>、</w:t>
       </w:r>
-      <w:hyperlink r:id="rId60" w:history="1">
+      <w:hyperlink r:id="rId66" w:history="1">
         <w:r>
           <w:rPr>
             <w:rStyle w:val="Hyperlink"/>
@@ -18350,7 +17900,7 @@
         </w:rPr>
         <w:t xml:space="preserve"> </w:t>
       </w:r>
-      <w:hyperlink r:id="rId61" w:history="1">
+      <w:hyperlink r:id="rId67" w:history="1">
         <w:r>
           <w:rPr>
             <w:rStyle w:val="Hyperlink"/>
@@ -18470,7 +18020,7 @@
         </w:rPr>
         <w:t xml:space="preserve"> </w:t>
       </w:r>
-      <w:hyperlink r:id="rId62" w:history="1">
+      <w:hyperlink r:id="rId68" w:history="1">
         <w:r>
           <w:rPr>
             <w:rStyle w:val="Hyperlink"/>
@@ -18500,23 +18050,7 @@
           <w:rFonts w:asciiTheme="majorHAnsi" w:eastAsia="SimSun" w:hAnsiTheme="majorHAnsi"/>
           <w:sz w:val="22"/>
         </w:rPr>
-        <w:t xml:space="preserve"> </w:t>
-      </w:r>
-      <w:proofErr w:type="spellStart"/>
-      <w:r>
-        <w:rPr>
-          <w:rFonts w:asciiTheme="majorHAnsi" w:eastAsia="SimSun" w:hAnsiTheme="majorHAnsi"/>
-          <w:sz w:val="22"/>
-        </w:rPr>
-        <w:t>iRT</w:t>
-      </w:r>
-      <w:proofErr w:type="spellEnd"/>
-      <w:r>
-        <w:rPr>
-          <w:rFonts w:asciiTheme="majorHAnsi" w:eastAsia="SimSun" w:hAnsiTheme="majorHAnsi"/>
-          <w:sz w:val="22"/>
-        </w:rPr>
-        <w:t xml:space="preserve"> </w:t>
+        <w:t xml:space="preserve"> iRT </w:t>
       </w:r>
       <w:r>
         <w:rPr>
@@ -18530,23 +18064,7 @@
           <w:rFonts w:asciiTheme="majorHAnsi" w:eastAsia="SimSun" w:hAnsiTheme="majorHAnsi"/>
           <w:sz w:val="22"/>
         </w:rPr>
-        <w:t xml:space="preserve"> </w:t>
-      </w:r>
-      <w:proofErr w:type="spellStart"/>
-      <w:r>
-        <w:rPr>
-          <w:rFonts w:asciiTheme="majorHAnsi" w:eastAsia="SimSun" w:hAnsiTheme="majorHAnsi"/>
-          <w:sz w:val="22"/>
-        </w:rPr>
-        <w:t>mProphet</w:t>
-      </w:r>
-      <w:proofErr w:type="spellEnd"/>
-      <w:r>
-        <w:rPr>
-          <w:rFonts w:asciiTheme="majorHAnsi" w:eastAsia="SimSun" w:hAnsiTheme="majorHAnsi"/>
-          <w:sz w:val="22"/>
-        </w:rPr>
-        <w:t xml:space="preserve"> </w:t>
+        <w:t xml:space="preserve"> mProphet </w:t>
       </w:r>
       <w:r>
         <w:rPr>
@@ -19057,7 +18575,7 @@
       </w:r>
     </w:p>
     <w:sectPr>
-      <w:footerReference w:type="default" r:id="rId63"/>
+      <w:footerReference w:type="default" r:id="rId69"/>
       <w:pgSz w:w="12240" w:h="15840"/>
       <w:pgMar w:top="1440" w:right="1800" w:bottom="1440" w:left="1800" w:header="720" w:footer="720" w:gutter="0"/>
       <w:cols w:space="720"/>
@@ -19068,7 +18586,7 @@
 </file>
 
 <file path=word/endnotes.xml><?xml version="1.0" encoding="utf-8"?>
-<w:endnotes xmlns:wpc="http://schemas.microsoft.com/office/word/2010/wordprocessingCanvas" xmlns:cx="http://schemas.microsoft.com/office/drawing/2014/chartex" xmlns:cx1="http://schemas.microsoft.com/office/drawing/2015/9/8/chartex" xmlns:cx2="http://schemas.microsoft.com/office/drawing/2015/10/21/chartex" xmlns:cx3="http://schemas.microsoft.com/office/drawing/2016/5/9/chartex" xmlns:cx4="http://schemas.microsoft.com/office/drawing/2016/5/10/chartex" xmlns:cx5="http://schemas.microsoft.com/office/drawing/2016/5/11/chartex" xmlns:cx6="http://schemas.microsoft.com/office/drawing/2016/5/12/chartex" xmlns:cx7="http://schemas.microsoft.com/office/drawing/2016/5/13/chartex" xmlns:cx8="http://schemas.microsoft.com/office/drawing/2016/5/14/chartex" xmlns:mc="http://schemas.openxmlformats.org/markup-compatibility/2006" xmlns:aink="http://schemas.microsoft.com/office/drawing/2016/ink" xmlns:am3d="http://schemas.microsoft.com/office/drawing/2017/model3d" xmlns:o="urn:schemas-microsoft-com:office:office" xmlns:r="http://schemas.openxmlformats.org/officeDocument/2006/relationships" xmlns:m="http://schemas.openxmlformats.org/officeDocument/2006/math" xmlns:v="urn:schemas-microsoft-com:vml" xmlns:wp14="http://schemas.microsoft.com/office/word/2010/wordprocessingDrawing" xmlns:wp="http://schemas.openxmlformats.org/drawingml/2006/wordprocessingDrawing" xmlns:w10="urn:schemas-microsoft-com:office:word" xmlns:w="http://schemas.openxmlformats.org/wordprocessingml/2006/main" xmlns:w14="http://schemas.microsoft.com/office/word/2010/wordml" xmlns:w15="http://schemas.microsoft.com/office/word/2012/wordml" xmlns:w16cex="http://schemas.microsoft.com/office/word/2018/wordml/cex" xmlns:w16cid="http://schemas.microsoft.com/office/word/2016/wordml/cid" xmlns:w16="http://schemas.microsoft.com/office/word/2018/wordml" xmlns:w16sdtdh="http://schemas.microsoft.com/office/word/2020/wordml/sdtdatahash" xmlns:w16se="http://schemas.microsoft.com/office/word/2015/wordml/symex" xmlns:wpg="http://schemas.microsoft.com/office/word/2010/wordprocessingGroup" xmlns:wpi="http://schemas.microsoft.com/office/word/2010/wordprocessingInk" xmlns:wne="http://schemas.microsoft.com/office/word/2006/wordml" xmlns:wps="http://schemas.microsoft.com/office/word/2010/wordprocessingShape" mc:Ignorable="w14 w15 w16se w16cid w16 w16cex w16sdtdh wp14">
+<w:endnotes xmlns:wpc="http://schemas.microsoft.com/office/word/2010/wordprocessingCanvas" xmlns:cx="http://schemas.microsoft.com/office/drawing/2014/chartex" xmlns:cx1="http://schemas.microsoft.com/office/drawing/2015/9/8/chartex" xmlns:cx2="http://schemas.microsoft.com/office/drawing/2015/10/21/chartex" xmlns:cx3="http://schemas.microsoft.com/office/drawing/2016/5/9/chartex" xmlns:cx4="http://schemas.microsoft.com/office/drawing/2016/5/10/chartex" xmlns:cx5="http://schemas.microsoft.com/office/drawing/2016/5/11/chartex" xmlns:cx6="http://schemas.microsoft.com/office/drawing/2016/5/12/chartex" xmlns:cx7="http://schemas.microsoft.com/office/drawing/2016/5/13/chartex" xmlns:cx8="http://schemas.microsoft.com/office/drawing/2016/5/14/chartex" xmlns:mc="http://schemas.openxmlformats.org/markup-compatibility/2006" xmlns:aink="http://schemas.microsoft.com/office/drawing/2016/ink" xmlns:am3d="http://schemas.microsoft.com/office/drawing/2017/model3d" xmlns:o="urn:schemas-microsoft-com:office:office" xmlns:oel="http://schemas.microsoft.com/office/2019/extlst" xmlns:r="http://schemas.openxmlformats.org/officeDocument/2006/relationships" xmlns:m="http://schemas.openxmlformats.org/officeDocument/2006/math" xmlns:v="urn:schemas-microsoft-com:vml" xmlns:wp14="http://schemas.microsoft.com/office/word/2010/wordprocessingDrawing" xmlns:wp="http://schemas.openxmlformats.org/drawingml/2006/wordprocessingDrawing" xmlns:w10="urn:schemas-microsoft-com:office:word" xmlns:w="http://schemas.openxmlformats.org/wordprocessingml/2006/main" xmlns:w14="http://schemas.microsoft.com/office/word/2010/wordml" xmlns:w15="http://schemas.microsoft.com/office/word/2012/wordml" xmlns:w16cex="http://schemas.microsoft.com/office/word/2018/wordml/cex" xmlns:w16cid="http://schemas.microsoft.com/office/word/2016/wordml/cid" xmlns:w16="http://schemas.microsoft.com/office/word/2018/wordml" xmlns:w16sdtdh="http://schemas.microsoft.com/office/word/2020/wordml/sdtdatahash" xmlns:w16se="http://schemas.microsoft.com/office/word/2015/wordml/symex" xmlns:wpg="http://schemas.microsoft.com/office/word/2010/wordprocessingGroup" xmlns:wpi="http://schemas.microsoft.com/office/word/2010/wordprocessingInk" xmlns:wne="http://schemas.microsoft.com/office/word/2006/wordml" xmlns:wps="http://schemas.microsoft.com/office/word/2010/wordprocessingShape" mc:Ignorable="w14 w15 w16se w16cid w16 w16cex w16sdtdh wp14">
   <w:endnote w:type="separator" w:id="-1">
     <w:p>
       <w:r>
@@ -19087,7 +18605,7 @@
 </file>
 
 <file path=word/footer1.xml><?xml version="1.0" encoding="utf-8"?>
-<w:ftr xmlns:wpc="http://schemas.microsoft.com/office/word/2010/wordprocessingCanvas" xmlns:cx="http://schemas.microsoft.com/office/drawing/2014/chartex" xmlns:cx1="http://schemas.microsoft.com/office/drawing/2015/9/8/chartex" xmlns:cx2="http://schemas.microsoft.com/office/drawing/2015/10/21/chartex" xmlns:cx3="http://schemas.microsoft.com/office/drawing/2016/5/9/chartex" xmlns:cx4="http://schemas.microsoft.com/office/drawing/2016/5/10/chartex" xmlns:cx5="http://schemas.microsoft.com/office/drawing/2016/5/11/chartex" xmlns:cx6="http://schemas.microsoft.com/office/drawing/2016/5/12/chartex" xmlns:cx7="http://schemas.microsoft.com/office/drawing/2016/5/13/chartex" xmlns:cx8="http://schemas.microsoft.com/office/drawing/2016/5/14/chartex" xmlns:mc="http://schemas.openxmlformats.org/markup-compatibility/2006" xmlns:aink="http://schemas.microsoft.com/office/drawing/2016/ink" xmlns:am3d="http://schemas.microsoft.com/office/drawing/2017/model3d" xmlns:o="urn:schemas-microsoft-com:office:office" xmlns:r="http://schemas.openxmlformats.org/officeDocument/2006/relationships" xmlns:m="http://schemas.openxmlformats.org/officeDocument/2006/math" xmlns:v="urn:schemas-microsoft-com:vml" xmlns:wp14="http://schemas.microsoft.com/office/word/2010/wordprocessingDrawing" xmlns:wp="http://schemas.openxmlformats.org/drawingml/2006/wordprocessingDrawing" xmlns:w10="urn:schemas-microsoft-com:office:word" xmlns:w="http://schemas.openxmlformats.org/wordprocessingml/2006/main" xmlns:w14="http://schemas.microsoft.com/office/word/2010/wordml" xmlns:w15="http://schemas.microsoft.com/office/word/2012/wordml" xmlns:w16cex="http://schemas.microsoft.com/office/word/2018/wordml/cex" xmlns:w16cid="http://schemas.microsoft.com/office/word/2016/wordml/cid" xmlns:w16="http://schemas.microsoft.com/office/word/2018/wordml" xmlns:w16sdtdh="http://schemas.microsoft.com/office/word/2020/wordml/sdtdatahash" xmlns:w16se="http://schemas.microsoft.com/office/word/2015/wordml/symex" xmlns:wpg="http://schemas.microsoft.com/office/word/2010/wordprocessingGroup" xmlns:wpi="http://schemas.microsoft.com/office/word/2010/wordprocessingInk" xmlns:wne="http://schemas.microsoft.com/office/word/2006/wordml" xmlns:wps="http://schemas.microsoft.com/office/word/2010/wordprocessingShape" mc:Ignorable="w14 w15 w16se w16cid w16 w16cex w16sdtdh wp14">
+<w:ftr xmlns:wpc="http://schemas.microsoft.com/office/word/2010/wordprocessingCanvas" xmlns:cx="http://schemas.microsoft.com/office/drawing/2014/chartex" xmlns:cx1="http://schemas.microsoft.com/office/drawing/2015/9/8/chartex" xmlns:cx2="http://schemas.microsoft.com/office/drawing/2015/10/21/chartex" xmlns:cx3="http://schemas.microsoft.com/office/drawing/2016/5/9/chartex" xmlns:cx4="http://schemas.microsoft.com/office/drawing/2016/5/10/chartex" xmlns:cx5="http://schemas.microsoft.com/office/drawing/2016/5/11/chartex" xmlns:cx6="http://schemas.microsoft.com/office/drawing/2016/5/12/chartex" xmlns:cx7="http://schemas.microsoft.com/office/drawing/2016/5/13/chartex" xmlns:cx8="http://schemas.microsoft.com/office/drawing/2016/5/14/chartex" xmlns:mc="http://schemas.openxmlformats.org/markup-compatibility/2006" xmlns:aink="http://schemas.microsoft.com/office/drawing/2016/ink" xmlns:am3d="http://schemas.microsoft.com/office/drawing/2017/model3d" xmlns:o="urn:schemas-microsoft-com:office:office" xmlns:oel="http://schemas.microsoft.com/office/2019/extlst" xmlns:r="http://schemas.openxmlformats.org/officeDocument/2006/relationships" xmlns:m="http://schemas.openxmlformats.org/officeDocument/2006/math" xmlns:v="urn:schemas-microsoft-com:vml" xmlns:wp14="http://schemas.microsoft.com/office/word/2010/wordprocessingDrawing" xmlns:wp="http://schemas.openxmlformats.org/drawingml/2006/wordprocessingDrawing" xmlns:w10="urn:schemas-microsoft-com:office:word" xmlns:w="http://schemas.openxmlformats.org/wordprocessingml/2006/main" xmlns:w14="http://schemas.microsoft.com/office/word/2010/wordml" xmlns:w15="http://schemas.microsoft.com/office/word/2012/wordml" xmlns:w16cex="http://schemas.microsoft.com/office/word/2018/wordml/cex" xmlns:w16cid="http://schemas.microsoft.com/office/word/2016/wordml/cid" xmlns:w16="http://schemas.microsoft.com/office/word/2018/wordml" xmlns:w16sdtdh="http://schemas.microsoft.com/office/word/2020/wordml/sdtdatahash" xmlns:w16se="http://schemas.microsoft.com/office/word/2015/wordml/symex" xmlns:wpg="http://schemas.microsoft.com/office/word/2010/wordprocessingGroup" xmlns:wpi="http://schemas.microsoft.com/office/word/2010/wordprocessingInk" xmlns:wne="http://schemas.microsoft.com/office/word/2006/wordml" xmlns:wps="http://schemas.microsoft.com/office/word/2010/wordprocessingShape" mc:Ignorable="w14 w15 w16se w16cid w16 w16cex w16sdtdh wp14">
   <w:sdt>
     <w:sdtPr>
       <w:id w:val="1169832899"/>
@@ -19096,7 +18614,6 @@
         <w:docPartUnique/>
       </w:docPartObj>
     </w:sdtPr>
-    <w:sdtEndPr/>
     <w:sdtContent>
       <w:p>
         <w:pPr>
@@ -19133,7 +18650,7 @@
 </file>
 
 <file path=word/footnotes.xml><?xml version="1.0" encoding="utf-8"?>
-<w:footnotes xmlns:wpc="http://schemas.microsoft.com/office/word/2010/wordprocessingCanvas" xmlns:cx="http://schemas.microsoft.com/office/drawing/2014/chartex" xmlns:cx1="http://schemas.microsoft.com/office/drawing/2015/9/8/chartex" xmlns:cx2="http://schemas.microsoft.com/office/drawing/2015/10/21/chartex" xmlns:cx3="http://schemas.microsoft.com/office/drawing/2016/5/9/chartex" xmlns:cx4="http://schemas.microsoft.com/office/drawing/2016/5/10/chartex" xmlns:cx5="http://schemas.microsoft.com/office/drawing/2016/5/11/chartex" xmlns:cx6="http://schemas.microsoft.com/office/drawing/2016/5/12/chartex" xmlns:cx7="http://schemas.microsoft.com/office/drawing/2016/5/13/chartex" xmlns:cx8="http://schemas.microsoft.com/office/drawing/2016/5/14/chartex" xmlns:mc="http://schemas.openxmlformats.org/markup-compatibility/2006" xmlns:aink="http://schemas.microsoft.com/office/drawing/2016/ink" xmlns:am3d="http://schemas.microsoft.com/office/drawing/2017/model3d" xmlns:o="urn:schemas-microsoft-com:office:office" xmlns:r="http://schemas.openxmlformats.org/officeDocument/2006/relationships" xmlns:m="http://schemas.openxmlformats.org/officeDocument/2006/math" xmlns:v="urn:schemas-microsoft-com:vml" xmlns:wp14="http://schemas.microsoft.com/office/word/2010/wordprocessingDrawing" xmlns:wp="http://schemas.openxmlformats.org/drawingml/2006/wordprocessingDrawing" xmlns:w10="urn:schemas-microsoft-com:office:word" xmlns:w="http://schemas.openxmlformats.org/wordprocessingml/2006/main" xmlns:w14="http://schemas.microsoft.com/office/word/2010/wordml" xmlns:w15="http://schemas.microsoft.com/office/word/2012/wordml" xmlns:w16cex="http://schemas.microsoft.com/office/word/2018/wordml/cex" xmlns:w16cid="http://schemas.microsoft.com/office/word/2016/wordml/cid" xmlns:w16="http://schemas.microsoft.com/office/word/2018/wordml" xmlns:w16sdtdh="http://schemas.microsoft.com/office/word/2020/wordml/sdtdatahash" xmlns:w16se="http://schemas.microsoft.com/office/word/2015/wordml/symex" xmlns:wpg="http://schemas.microsoft.com/office/word/2010/wordprocessingGroup" xmlns:wpi="http://schemas.microsoft.com/office/word/2010/wordprocessingInk" xmlns:wne="http://schemas.microsoft.com/office/word/2006/wordml" xmlns:wps="http://schemas.microsoft.com/office/word/2010/wordprocessingShape" mc:Ignorable="w14 w15 w16se w16cid w16 w16cex w16sdtdh wp14">
+<w:footnotes xmlns:wpc="http://schemas.microsoft.com/office/word/2010/wordprocessingCanvas" xmlns:cx="http://schemas.microsoft.com/office/drawing/2014/chartex" xmlns:cx1="http://schemas.microsoft.com/office/drawing/2015/9/8/chartex" xmlns:cx2="http://schemas.microsoft.com/office/drawing/2015/10/21/chartex" xmlns:cx3="http://schemas.microsoft.com/office/drawing/2016/5/9/chartex" xmlns:cx4="http://schemas.microsoft.com/office/drawing/2016/5/10/chartex" xmlns:cx5="http://schemas.microsoft.com/office/drawing/2016/5/11/chartex" xmlns:cx6="http://schemas.microsoft.com/office/drawing/2016/5/12/chartex" xmlns:cx7="http://schemas.microsoft.com/office/drawing/2016/5/13/chartex" xmlns:cx8="http://schemas.microsoft.com/office/drawing/2016/5/14/chartex" xmlns:mc="http://schemas.openxmlformats.org/markup-compatibility/2006" xmlns:aink="http://schemas.microsoft.com/office/drawing/2016/ink" xmlns:am3d="http://schemas.microsoft.com/office/drawing/2017/model3d" xmlns:o="urn:schemas-microsoft-com:office:office" xmlns:oel="http://schemas.microsoft.com/office/2019/extlst" xmlns:r="http://schemas.openxmlformats.org/officeDocument/2006/relationships" xmlns:m="http://schemas.openxmlformats.org/officeDocument/2006/math" xmlns:v="urn:schemas-microsoft-com:vml" xmlns:wp14="http://schemas.microsoft.com/office/word/2010/wordprocessingDrawing" xmlns:wp="http://schemas.openxmlformats.org/drawingml/2006/wordprocessingDrawing" xmlns:w10="urn:schemas-microsoft-com:office:word" xmlns:w="http://schemas.openxmlformats.org/wordprocessingml/2006/main" xmlns:w14="http://schemas.microsoft.com/office/word/2010/wordml" xmlns:w15="http://schemas.microsoft.com/office/word/2012/wordml" xmlns:w16cex="http://schemas.microsoft.com/office/word/2018/wordml/cex" xmlns:w16cid="http://schemas.microsoft.com/office/word/2016/wordml/cid" xmlns:w16="http://schemas.microsoft.com/office/word/2018/wordml" xmlns:w16sdtdh="http://schemas.microsoft.com/office/word/2020/wordml/sdtdatahash" xmlns:w16se="http://schemas.microsoft.com/office/word/2015/wordml/symex" xmlns:wpg="http://schemas.microsoft.com/office/word/2010/wordprocessingGroup" xmlns:wpi="http://schemas.microsoft.com/office/word/2010/wordprocessingInk" xmlns:wne="http://schemas.microsoft.com/office/word/2006/wordml" xmlns:wps="http://schemas.microsoft.com/office/word/2010/wordprocessingShape" mc:Ignorable="w14 w15 w16se w16cid w16 w16cex w16sdtdh wp14">
   <w:footnote w:type="separator" w:id="-1">
     <w:p>
       <w:r>
@@ -19152,7 +18669,7 @@
 </file>
 
 <file path=word/numbering.xml><?xml version="1.0" encoding="utf-8"?>
-<w:numbering xmlns:wpc="http://schemas.microsoft.com/office/word/2010/wordprocessingCanvas" xmlns:cx="http://schemas.microsoft.com/office/drawing/2014/chartex" xmlns:cx1="http://schemas.microsoft.com/office/drawing/2015/9/8/chartex" xmlns:cx2="http://schemas.microsoft.com/office/drawing/2015/10/21/chartex" xmlns:cx3="http://schemas.microsoft.com/office/drawing/2016/5/9/chartex" xmlns:cx4="http://schemas.microsoft.com/office/drawing/2016/5/10/chartex" xmlns:cx5="http://schemas.microsoft.com/office/drawing/2016/5/11/chartex" xmlns:cx6="http://schemas.microsoft.com/office/drawing/2016/5/12/chartex" xmlns:cx7="http://schemas.microsoft.com/office/drawing/2016/5/13/chartex" xmlns:cx8="http://schemas.microsoft.com/office/drawing/2016/5/14/chartex" xmlns:mc="http://schemas.openxmlformats.org/markup-compatibility/2006" xmlns:aink="http://schemas.microsoft.com/office/drawing/2016/ink" xmlns:am3d="http://schemas.microsoft.com/office/drawing/2017/model3d" xmlns:o="urn:schemas-microsoft-com:office:office" xmlns:r="http://schemas.openxmlformats.org/officeDocument/2006/relationships" xmlns:m="http://schemas.openxmlformats.org/officeDocument/2006/math" xmlns:v="urn:schemas-microsoft-com:vml" xmlns:wp14="http://schemas.microsoft.com/office/word/2010/wordprocessingDrawing" xmlns:wp="http://schemas.openxmlformats.org/drawingml/2006/wordprocessingDrawing" xmlns:w10="urn:schemas-microsoft-com:office:word" xmlns:w="http://schemas.openxmlformats.org/wordprocessingml/2006/main" xmlns:w14="http://schemas.microsoft.com/office/word/2010/wordml" xmlns:w15="http://schemas.microsoft.com/office/word/2012/wordml" xmlns:w16cex="http://schemas.microsoft.com/office/word/2018/wordml/cex" xmlns:w16cid="http://schemas.microsoft.com/office/word/2016/wordml/cid" xmlns:w16="http://schemas.microsoft.com/office/word/2018/wordml" xmlns:w16sdtdh="http://schemas.microsoft.com/office/word/2020/wordml/sdtdatahash" xmlns:w16se="http://schemas.microsoft.com/office/word/2015/wordml/symex" xmlns:wpg="http://schemas.microsoft.com/office/word/2010/wordprocessingGroup" xmlns:wpi="http://schemas.microsoft.com/office/word/2010/wordprocessingInk" xmlns:wne="http://schemas.microsoft.com/office/word/2006/wordml" xmlns:wps="http://schemas.microsoft.com/office/word/2010/wordprocessingShape" mc:Ignorable="w14 w15 w16se w16cid w16 w16cex w16sdtdh wp14">
+<w:numbering xmlns:wpc="http://schemas.microsoft.com/office/word/2010/wordprocessingCanvas" xmlns:cx="http://schemas.microsoft.com/office/drawing/2014/chartex" xmlns:cx1="http://schemas.microsoft.com/office/drawing/2015/9/8/chartex" xmlns:cx2="http://schemas.microsoft.com/office/drawing/2015/10/21/chartex" xmlns:cx3="http://schemas.microsoft.com/office/drawing/2016/5/9/chartex" xmlns:cx4="http://schemas.microsoft.com/office/drawing/2016/5/10/chartex" xmlns:cx5="http://schemas.microsoft.com/office/drawing/2016/5/11/chartex" xmlns:cx6="http://schemas.microsoft.com/office/drawing/2016/5/12/chartex" xmlns:cx7="http://schemas.microsoft.com/office/drawing/2016/5/13/chartex" xmlns:cx8="http://schemas.microsoft.com/office/drawing/2016/5/14/chartex" xmlns:mc="http://schemas.openxmlformats.org/markup-compatibility/2006" xmlns:aink="http://schemas.microsoft.com/office/drawing/2016/ink" xmlns:am3d="http://schemas.microsoft.com/office/drawing/2017/model3d" xmlns:o="urn:schemas-microsoft-com:office:office" xmlns:oel="http://schemas.microsoft.com/office/2019/extlst" xmlns:r="http://schemas.openxmlformats.org/officeDocument/2006/relationships" xmlns:m="http://schemas.openxmlformats.org/officeDocument/2006/math" xmlns:v="urn:schemas-microsoft-com:vml" xmlns:wp14="http://schemas.microsoft.com/office/word/2010/wordprocessingDrawing" xmlns:wp="http://schemas.openxmlformats.org/drawingml/2006/wordprocessingDrawing" xmlns:w10="urn:schemas-microsoft-com:office:word" xmlns:w="http://schemas.openxmlformats.org/wordprocessingml/2006/main" xmlns:w14="http://schemas.microsoft.com/office/word/2010/wordml" xmlns:w15="http://schemas.microsoft.com/office/word/2012/wordml" xmlns:w16cex="http://schemas.microsoft.com/office/word/2018/wordml/cex" xmlns:w16cid="http://schemas.microsoft.com/office/word/2016/wordml/cid" xmlns:w16="http://schemas.microsoft.com/office/word/2018/wordml" xmlns:w16sdtdh="http://schemas.microsoft.com/office/word/2020/wordml/sdtdatahash" xmlns:w16se="http://schemas.microsoft.com/office/word/2015/wordml/symex" xmlns:wpg="http://schemas.microsoft.com/office/word/2010/wordprocessingGroup" xmlns:wpi="http://schemas.microsoft.com/office/word/2010/wordprocessingInk" xmlns:wne="http://schemas.microsoft.com/office/word/2006/wordml" xmlns:wps="http://schemas.microsoft.com/office/word/2010/wordprocessingShape" mc:Ignorable="w14 w15 w16se w16cid w16 w16cex w16sdtdh wp14">
   <w:abstractNum w:abstractNumId="0" w15:restartNumberingAfterBreak="0">
     <w:nsid w:val="00E92463"/>
     <w:multiLevelType w:val="hybridMultilevel"/>
@@ -23958,133 +23475,133 @@
       </w:rPr>
     </w:lvl>
   </w:abstractNum>
-  <w:num w:numId="1">
+  <w:num w:numId="1" w16cid:durableId="850529511">
     <w:abstractNumId w:val="31"/>
   </w:num>
-  <w:num w:numId="2">
+  <w:num w:numId="2" w16cid:durableId="1745251401">
     <w:abstractNumId w:val="18"/>
   </w:num>
-  <w:num w:numId="3">
+  <w:num w:numId="3" w16cid:durableId="398479560">
     <w:abstractNumId w:val="38"/>
   </w:num>
-  <w:num w:numId="4">
+  <w:num w:numId="4" w16cid:durableId="1937790060">
     <w:abstractNumId w:val="1"/>
   </w:num>
-  <w:num w:numId="5">
+  <w:num w:numId="5" w16cid:durableId="1835099900">
     <w:abstractNumId w:val="15"/>
   </w:num>
-  <w:num w:numId="6">
+  <w:num w:numId="6" w16cid:durableId="1991324757">
     <w:abstractNumId w:val="22"/>
   </w:num>
-  <w:num w:numId="7">
+  <w:num w:numId="7" w16cid:durableId="893393360">
     <w:abstractNumId w:val="32"/>
   </w:num>
-  <w:num w:numId="8">
+  <w:num w:numId="8" w16cid:durableId="1951275612">
     <w:abstractNumId w:val="11"/>
   </w:num>
-  <w:num w:numId="9">
+  <w:num w:numId="9" w16cid:durableId="2065105137">
     <w:abstractNumId w:val="12"/>
   </w:num>
-  <w:num w:numId="10">
+  <w:num w:numId="10" w16cid:durableId="1836650217">
     <w:abstractNumId w:val="37"/>
   </w:num>
-  <w:num w:numId="11">
+  <w:num w:numId="11" w16cid:durableId="1971157878">
     <w:abstractNumId w:val="40"/>
   </w:num>
-  <w:num w:numId="12">
+  <w:num w:numId="12" w16cid:durableId="1021976227">
     <w:abstractNumId w:val="20"/>
   </w:num>
-  <w:num w:numId="13">
+  <w:num w:numId="13" w16cid:durableId="2043360695">
     <w:abstractNumId w:val="24"/>
   </w:num>
-  <w:num w:numId="14">
+  <w:num w:numId="14" w16cid:durableId="1214343319">
     <w:abstractNumId w:val="14"/>
   </w:num>
-  <w:num w:numId="15">
+  <w:num w:numId="15" w16cid:durableId="1142582477">
     <w:abstractNumId w:val="28"/>
   </w:num>
-  <w:num w:numId="16">
+  <w:num w:numId="16" w16cid:durableId="2093233090">
     <w:abstractNumId w:val="19"/>
   </w:num>
-  <w:num w:numId="17">
+  <w:num w:numId="17" w16cid:durableId="311951825">
     <w:abstractNumId w:val="27"/>
   </w:num>
-  <w:num w:numId="18">
+  <w:num w:numId="18" w16cid:durableId="478425280">
     <w:abstractNumId w:val="30"/>
   </w:num>
-  <w:num w:numId="19">
+  <w:num w:numId="19" w16cid:durableId="1202598991">
     <w:abstractNumId w:val="21"/>
   </w:num>
-  <w:num w:numId="20">
+  <w:num w:numId="20" w16cid:durableId="1621064137">
     <w:abstractNumId w:val="25"/>
   </w:num>
-  <w:num w:numId="21">
+  <w:num w:numId="21" w16cid:durableId="2092387198">
     <w:abstractNumId w:val="39"/>
   </w:num>
-  <w:num w:numId="22">
+  <w:num w:numId="22" w16cid:durableId="1057054082">
     <w:abstractNumId w:val="13"/>
   </w:num>
-  <w:num w:numId="23">
+  <w:num w:numId="23" w16cid:durableId="1129324284">
     <w:abstractNumId w:val="33"/>
   </w:num>
-  <w:num w:numId="24">
+  <w:num w:numId="24" w16cid:durableId="1674332675">
     <w:abstractNumId w:val="17"/>
   </w:num>
-  <w:num w:numId="25">
+  <w:num w:numId="25" w16cid:durableId="437524231">
     <w:abstractNumId w:val="2"/>
   </w:num>
-  <w:num w:numId="26">
+  <w:num w:numId="26" w16cid:durableId="1409617053">
     <w:abstractNumId w:val="0"/>
   </w:num>
-  <w:num w:numId="27">
+  <w:num w:numId="27" w16cid:durableId="786892656">
     <w:abstractNumId w:val="42"/>
   </w:num>
-  <w:num w:numId="28">
+  <w:num w:numId="28" w16cid:durableId="135730664">
     <w:abstractNumId w:val="29"/>
   </w:num>
-  <w:num w:numId="29">
+  <w:num w:numId="29" w16cid:durableId="2105304287">
     <w:abstractNumId w:val="36"/>
   </w:num>
-  <w:num w:numId="30">
+  <w:num w:numId="30" w16cid:durableId="2089112770">
     <w:abstractNumId w:val="4"/>
   </w:num>
-  <w:num w:numId="31">
+  <w:num w:numId="31" w16cid:durableId="355814363">
     <w:abstractNumId w:val="16"/>
   </w:num>
-  <w:num w:numId="32">
+  <w:num w:numId="32" w16cid:durableId="670958703">
     <w:abstractNumId w:val="6"/>
   </w:num>
-  <w:num w:numId="33">
+  <w:num w:numId="33" w16cid:durableId="1663778765">
     <w:abstractNumId w:val="26"/>
   </w:num>
-  <w:num w:numId="34">
+  <w:num w:numId="34" w16cid:durableId="988362981">
     <w:abstractNumId w:val="10"/>
   </w:num>
-  <w:num w:numId="35">
+  <w:num w:numId="35" w16cid:durableId="1149860661">
     <w:abstractNumId w:val="9"/>
   </w:num>
-  <w:num w:numId="36">
+  <w:num w:numId="36" w16cid:durableId="200635213">
     <w:abstractNumId w:val="3"/>
   </w:num>
-  <w:num w:numId="37">
+  <w:num w:numId="37" w16cid:durableId="860779783">
     <w:abstractNumId w:val="7"/>
   </w:num>
-  <w:num w:numId="38">
+  <w:num w:numId="38" w16cid:durableId="1960799153">
     <w:abstractNumId w:val="5"/>
   </w:num>
-  <w:num w:numId="39">
+  <w:num w:numId="39" w16cid:durableId="334458237">
     <w:abstractNumId w:val="41"/>
   </w:num>
-  <w:num w:numId="40">
+  <w:num w:numId="40" w16cid:durableId="858592645">
     <w:abstractNumId w:val="34"/>
   </w:num>
-  <w:num w:numId="41">
+  <w:num w:numId="41" w16cid:durableId="1341618811">
     <w:abstractNumId w:val="35"/>
   </w:num>
-  <w:num w:numId="42">
+  <w:num w:numId="42" w16cid:durableId="1662923872">
     <w:abstractNumId w:val="23"/>
   </w:num>
-  <w:num w:numId="43">
+  <w:num w:numId="43" w16cid:durableId="1881819684">
     <w:abstractNumId w:val="8"/>
   </w:num>
 </w:numbering>

</xml_diff>

<commit_message>
Tidy up the zh-CHS translation for "irank" - the translators apparent… (#2437)
* Tidy up the zh-CHS translation for "irank" - the translators apparently looked at the comment in
  <data name="TransitionTreeNode_GetLabel_irank__0__" xml:space="preserve">
    <value>irank {0}</value>
    <comment>Isotope rank for transition node</comment>
  </data>

and came up with
    <value>针对离子对节点的同位素排名 {0}</value>

which is literally "Isotope rank for transition node {0}" where what we really want is
    <value>i排名 {0}</value>

which is literally "irank {0}" (note the Roman "i" in "i排名")

* - update affected tutorials to use localized irank text

NOTE: We will let our localization team decide on the space between the text and the number in the next translation cycle

Co-authored-by: Brian Pratt <bspratt@proteinms.net>
</commit_message>
<xml_diff>
--- a/pwiz_tools/Skyline/Documentation/Tutorials/Chinese/Skyline Data Independent Acquisition_zh-CHS.docx
+++ b/pwiz_tools/Skyline/Documentation/Tutorials/Chinese/Skyline Data Independent Acquisition_zh-CHS.docx
@@ -1,6 +1,6 @@
 
 <file path=word/document.xml><?xml version="1.0" encoding="utf-8"?>
-<w:document xmlns:wpc="http://schemas.microsoft.com/office/word/2010/wordprocessingCanvas" xmlns:cx="http://schemas.microsoft.com/office/drawing/2014/chartex" xmlns:cx1="http://schemas.microsoft.com/office/drawing/2015/9/8/chartex" xmlns:cx2="http://schemas.microsoft.com/office/drawing/2015/10/21/chartex" xmlns:cx3="http://schemas.microsoft.com/office/drawing/2016/5/9/chartex" xmlns:cx4="http://schemas.microsoft.com/office/drawing/2016/5/10/chartex" xmlns:cx5="http://schemas.microsoft.com/office/drawing/2016/5/11/chartex" xmlns:cx6="http://schemas.microsoft.com/office/drawing/2016/5/12/chartex" xmlns:cx7="http://schemas.microsoft.com/office/drawing/2016/5/13/chartex" xmlns:cx8="http://schemas.microsoft.com/office/drawing/2016/5/14/chartex" xmlns:mc="http://schemas.openxmlformats.org/markup-compatibility/2006" xmlns:aink="http://schemas.microsoft.com/office/drawing/2016/ink" xmlns:am3d="http://schemas.microsoft.com/office/drawing/2017/model3d" xmlns:o="urn:schemas-microsoft-com:office:office" xmlns:r="http://schemas.openxmlformats.org/officeDocument/2006/relationships" xmlns:m="http://schemas.openxmlformats.org/officeDocument/2006/math" xmlns:v="urn:schemas-microsoft-com:vml" xmlns:wp14="http://schemas.microsoft.com/office/word/2010/wordprocessingDrawing" xmlns:wp="http://schemas.openxmlformats.org/drawingml/2006/wordprocessingDrawing" xmlns:w10="urn:schemas-microsoft-com:office:word" xmlns:w="http://schemas.openxmlformats.org/wordprocessingml/2006/main" xmlns:w14="http://schemas.microsoft.com/office/word/2010/wordml" xmlns:w15="http://schemas.microsoft.com/office/word/2012/wordml" xmlns:w16cex="http://schemas.microsoft.com/office/word/2018/wordml/cex" xmlns:w16cid="http://schemas.microsoft.com/office/word/2016/wordml/cid" xmlns:w16="http://schemas.microsoft.com/office/word/2018/wordml" xmlns:w16sdtdh="http://schemas.microsoft.com/office/word/2020/wordml/sdtdatahash" xmlns:w16se="http://schemas.microsoft.com/office/word/2015/wordml/symex" xmlns:wpg="http://schemas.microsoft.com/office/word/2010/wordprocessingGroup" xmlns:wpi="http://schemas.microsoft.com/office/word/2010/wordprocessingInk" xmlns:wne="http://schemas.microsoft.com/office/word/2006/wordml" xmlns:wps="http://schemas.microsoft.com/office/word/2010/wordprocessingShape" mc:Ignorable="w14 w15 w16se w16cid w16 w16cex w16sdtdh wp14">
+<w:document xmlns:wpc="http://schemas.microsoft.com/office/word/2010/wordprocessingCanvas" xmlns:cx="http://schemas.microsoft.com/office/drawing/2014/chartex" xmlns:cx1="http://schemas.microsoft.com/office/drawing/2015/9/8/chartex" xmlns:cx2="http://schemas.microsoft.com/office/drawing/2015/10/21/chartex" xmlns:cx3="http://schemas.microsoft.com/office/drawing/2016/5/9/chartex" xmlns:cx4="http://schemas.microsoft.com/office/drawing/2016/5/10/chartex" xmlns:cx5="http://schemas.microsoft.com/office/drawing/2016/5/11/chartex" xmlns:cx6="http://schemas.microsoft.com/office/drawing/2016/5/12/chartex" xmlns:cx7="http://schemas.microsoft.com/office/drawing/2016/5/13/chartex" xmlns:cx8="http://schemas.microsoft.com/office/drawing/2016/5/14/chartex" xmlns:mc="http://schemas.openxmlformats.org/markup-compatibility/2006" xmlns:aink="http://schemas.microsoft.com/office/drawing/2016/ink" xmlns:am3d="http://schemas.microsoft.com/office/drawing/2017/model3d" xmlns:o="urn:schemas-microsoft-com:office:office" xmlns:oel="http://schemas.microsoft.com/office/2019/extlst" xmlns:r="http://schemas.openxmlformats.org/officeDocument/2006/relationships" xmlns:m="http://schemas.openxmlformats.org/officeDocument/2006/math" xmlns:v="urn:schemas-microsoft-com:vml" xmlns:wp14="http://schemas.microsoft.com/office/word/2010/wordprocessingDrawing" xmlns:wp="http://schemas.openxmlformats.org/drawingml/2006/wordprocessingDrawing" xmlns:w10="urn:schemas-microsoft-com:office:word" xmlns:w="http://schemas.openxmlformats.org/wordprocessingml/2006/main" xmlns:w14="http://schemas.microsoft.com/office/word/2010/wordml" xmlns:w15="http://schemas.microsoft.com/office/word/2012/wordml" xmlns:w16cex="http://schemas.microsoft.com/office/word/2018/wordml/cex" xmlns:w16cid="http://schemas.microsoft.com/office/word/2016/wordml/cid" xmlns:w16="http://schemas.microsoft.com/office/word/2018/wordml" xmlns:w16sdtdh="http://schemas.microsoft.com/office/word/2020/wordml/sdtdatahash" xmlns:w16se="http://schemas.microsoft.com/office/word/2015/wordml/symex" xmlns:wpg="http://schemas.microsoft.com/office/word/2010/wordprocessingGroup" xmlns:wpi="http://schemas.microsoft.com/office/word/2010/wordprocessingInk" xmlns:wne="http://schemas.microsoft.com/office/word/2006/wordml" xmlns:wps="http://schemas.microsoft.com/office/word/2010/wordprocessingShape" mc:Ignorable="w14 w15 w16se w16cid w16 w16cex w16sdtdh wp14">
   <w:body>
     <w:p>
       <w:pPr>
@@ -602,38 +602,14 @@
           <w:rFonts w:asciiTheme="majorHAnsi" w:eastAsia="SimSun" w:hAnsiTheme="majorHAnsi"/>
           <w:sz w:val="22"/>
         </w:rPr>
-        <w:t xml:space="preserve"> (</w:t>
-      </w:r>
-      <w:proofErr w:type="spellStart"/>
-      <w:r>
-        <w:rPr>
-          <w:rFonts w:asciiTheme="majorHAnsi" w:eastAsia="SimSun" w:hAnsiTheme="majorHAnsi"/>
-          <w:sz w:val="22"/>
-        </w:rPr>
-        <w:t>iRT</w:t>
-      </w:r>
-      <w:proofErr w:type="spellEnd"/>
-      <w:r>
-        <w:rPr>
-          <w:rFonts w:asciiTheme="majorHAnsi" w:eastAsia="SimSun" w:hAnsiTheme="majorHAnsi"/>
-          <w:sz w:val="22"/>
-        </w:rPr>
-        <w:t xml:space="preserve">) </w:t>
-      </w:r>
-      <w:r>
-        <w:rPr>
-          <w:rFonts w:asciiTheme="majorHAnsi" w:eastAsia="SimSun" w:hAnsiTheme="majorHAnsi"/>
-          <w:sz w:val="22"/>
-        </w:rPr>
-        <w:t>库，或是（在其他工具中）</w:t>
-      </w:r>
-      <w:proofErr w:type="gramStart"/>
-      <w:r>
-        <w:rPr>
-          <w:rFonts w:asciiTheme="majorHAnsi" w:eastAsia="SimSun" w:hAnsiTheme="majorHAnsi"/>
-          <w:sz w:val="22"/>
-        </w:rPr>
-        <w:t>创建叫做</w:t>
+        <w:t xml:space="preserve"> (iRT) </w:t>
+      </w:r>
+      <w:r>
+        <w:rPr>
+          <w:rFonts w:asciiTheme="majorHAnsi" w:eastAsia="SimSun" w:hAnsiTheme="majorHAnsi"/>
+          <w:sz w:val="22"/>
+        </w:rPr>
+        <w:t>库，或是（在其他工具中）创建叫做</w:t>
       </w:r>
       <w:r>
         <w:rPr>
@@ -642,7 +618,6 @@
         </w:rPr>
         <w:t>“</w:t>
       </w:r>
-      <w:proofErr w:type="gramEnd"/>
       <w:r>
         <w:rPr>
           <w:rFonts w:asciiTheme="majorHAnsi" w:eastAsia="SimSun" w:hAnsiTheme="majorHAnsi"/>
@@ -669,23 +644,7 @@
           <w:rFonts w:asciiTheme="majorHAnsi" w:eastAsia="SimSun" w:hAnsiTheme="majorHAnsi"/>
           <w:sz w:val="22"/>
         </w:rPr>
-        <w:t xml:space="preserve"> (</w:t>
-      </w:r>
-      <w:proofErr w:type="spellStart"/>
-      <w:r>
-        <w:rPr>
-          <w:rFonts w:asciiTheme="majorHAnsi" w:eastAsia="SimSun" w:hAnsiTheme="majorHAnsi"/>
-          <w:sz w:val="22"/>
-        </w:rPr>
-        <w:t>iRT</w:t>
-      </w:r>
-      <w:proofErr w:type="spellEnd"/>
-      <w:r>
-        <w:rPr>
-          <w:rFonts w:asciiTheme="majorHAnsi" w:eastAsia="SimSun" w:hAnsiTheme="majorHAnsi"/>
-          <w:sz w:val="22"/>
-        </w:rPr>
-        <w:t xml:space="preserve">) </w:t>
+        <w:t xml:space="preserve"> (iRT) </w:t>
       </w:r>
       <w:r>
         <w:rPr>
@@ -842,39 +801,24 @@
         </w:rPr>
         <w:t>，此后在</w:t>
       </w:r>
-      <w:r>
-        <w:fldChar w:fldCharType="begin"/>
-      </w:r>
-      <w:r>
-        <w:instrText xml:space="preserve"> HYPERLINK "https://skyline.ms/webinar14.url" </w:instrText>
-      </w:r>
-      <w:r>
-        <w:fldChar w:fldCharType="separate"/>
-      </w:r>
-      <w:r>
-        <w:rPr>
-          <w:rStyle w:val="Hyperlink"/>
-          <w:rFonts w:asciiTheme="majorHAnsi" w:eastAsia="SimSun" w:hAnsiTheme="majorHAnsi"/>
-          <w:sz w:val="22"/>
-        </w:rPr>
-        <w:t>第</w:t>
-      </w:r>
-      <w:r>
-        <w:rPr>
-          <w:rStyle w:val="Hyperlink"/>
-          <w:rFonts w:asciiTheme="majorHAnsi" w:eastAsia="SimSun" w:hAnsiTheme="majorHAnsi"/>
-          <w:sz w:val="22"/>
-        </w:rPr>
-        <w:t xml:space="preserve"> 14</w:t>
-      </w:r>
-      <w:r>
-        <w:rPr>
-          <w:rStyle w:val="Hyperlink"/>
-          <w:rFonts w:asciiTheme="majorHAnsi" w:eastAsia="SimSun" w:hAnsiTheme="majorHAnsi"/>
-          <w:sz w:val="22"/>
-        </w:rPr>
-        <w:fldChar w:fldCharType="end"/>
-      </w:r>
+      <w:hyperlink r:id="rId9" w:history="1">
+        <w:r>
+          <w:rPr>
+            <w:rStyle w:val="Hyperlink"/>
+            <w:rFonts w:asciiTheme="majorHAnsi" w:eastAsia="SimSun" w:hAnsiTheme="majorHAnsi"/>
+            <w:sz w:val="22"/>
+          </w:rPr>
+          <w:t>第</w:t>
+        </w:r>
+        <w:r>
+          <w:rPr>
+            <w:rStyle w:val="Hyperlink"/>
+            <w:rFonts w:asciiTheme="majorHAnsi" w:eastAsia="SimSun" w:hAnsiTheme="majorHAnsi"/>
+            <w:sz w:val="22"/>
+          </w:rPr>
+          <w:t xml:space="preserve"> 14</w:t>
+        </w:r>
+      </w:hyperlink>
       <w:r>
         <w:rPr>
           <w:rFonts w:asciiTheme="majorHAnsi" w:eastAsia="SimSun" w:hAnsiTheme="majorHAnsi"/>
@@ -882,31 +826,16 @@
         </w:rPr>
         <w:t>、</w:t>
       </w:r>
-      <w:r>
-        <w:fldChar w:fldCharType="begin"/>
-      </w:r>
-      <w:r>
-        <w:instrText xml:space="preserve"> HYPERLINK "https://skyline.ms/webinar15.url" </w:instrText>
-      </w:r>
-      <w:r>
-        <w:fldChar w:fldCharType="separate"/>
-      </w:r>
-      <w:r>
-        <w:rPr>
-          <w:rStyle w:val="Hyperlink"/>
-          <w:rFonts w:asciiTheme="majorHAnsi" w:eastAsia="SimSun" w:hAnsiTheme="majorHAnsi"/>
-          <w:sz w:val="22"/>
-        </w:rPr>
-        <w:t>15</w:t>
-      </w:r>
-      <w:r>
-        <w:rPr>
-          <w:rStyle w:val="Hyperlink"/>
-          <w:rFonts w:asciiTheme="majorHAnsi" w:eastAsia="SimSun" w:hAnsiTheme="majorHAnsi"/>
-          <w:sz w:val="22"/>
-        </w:rPr>
-        <w:fldChar w:fldCharType="end"/>
-      </w:r>
+      <w:hyperlink r:id="rId10" w:history="1">
+        <w:r>
+          <w:rPr>
+            <w:rStyle w:val="Hyperlink"/>
+            <w:rFonts w:asciiTheme="majorHAnsi" w:eastAsia="SimSun" w:hAnsiTheme="majorHAnsi"/>
+            <w:sz w:val="22"/>
+          </w:rPr>
+          <w:t>15</w:t>
+        </w:r>
+      </w:hyperlink>
       <w:r>
         <w:rPr>
           <w:rFonts w:asciiTheme="majorHAnsi" w:eastAsia="SimSun" w:hAnsiTheme="majorHAnsi"/>
@@ -928,7 +857,7 @@
         </w:rPr>
         <w:t xml:space="preserve"> </w:t>
       </w:r>
-      <w:hyperlink r:id="rId9" w:history="1">
+      <w:hyperlink r:id="rId11" w:history="1">
         <w:r>
           <w:rPr>
             <w:rStyle w:val="Hyperlink"/>
@@ -960,7 +889,7 @@
         </w:rPr>
         <w:t xml:space="preserve"> </w:t>
       </w:r>
-      <w:hyperlink r:id="rId10" w:history="1">
+      <w:hyperlink r:id="rId12" w:history="1">
         <w:r>
           <w:rPr>
             <w:rStyle w:val="Hyperlink"/>
@@ -1197,7 +1126,7 @@
           <w:szCs w:val="22"/>
         </w:rPr>
       </w:pPr>
-      <w:hyperlink r:id="rId11" w:history="1">
+      <w:hyperlink r:id="rId13" w:history="1">
         <w:r>
           <w:rPr>
             <w:rStyle w:val="Hyperlink"/>
@@ -1361,7 +1290,7 @@
           <w:szCs w:val="22"/>
         </w:rPr>
       </w:pPr>
-      <w:hyperlink r:id="rId12" w:history="1">
+      <w:hyperlink r:id="rId14" w:history="1">
         <w:r>
           <w:rPr>
             <w:rStyle w:val="Hyperlink"/>
@@ -1623,7 +1552,7 @@
                     <pic:cNvPicPr/>
                   </pic:nvPicPr>
                   <pic:blipFill>
-                    <a:blip r:embed="rId13"/>
+                    <a:blip r:embed="rId15"/>
                     <a:stretch>
                       <a:fillRect/>
                     </a:stretch>
@@ -1862,7 +1791,7 @@
                     <pic:cNvPicPr/>
                   </pic:nvPicPr>
                   <pic:blipFill>
-                    <a:blip r:embed="rId14"/>
+                    <a:blip r:embed="rId16"/>
                     <a:stretch>
                       <a:fillRect/>
                     </a:stretch>
@@ -1951,7 +1880,7 @@
                     <pic:cNvPicPr/>
                   </pic:nvPicPr>
                   <pic:blipFill>
-                    <a:blip r:embed="rId15"/>
+                    <a:blip r:embed="rId17"/>
                     <a:stretch>
                       <a:fillRect/>
                     </a:stretch>
@@ -2298,7 +2227,6 @@
         </w:rPr>
         <w:t xml:space="preserve"> Skyline </w:t>
       </w:r>
-      <w:proofErr w:type="gramStart"/>
       <w:r>
         <w:rPr>
           <w:rFonts w:asciiTheme="majorHAnsi" w:eastAsia="SimSun" w:hAnsiTheme="majorHAnsi"/>
@@ -2313,7 +2241,6 @@
         </w:rPr>
         <w:t>“</w:t>
       </w:r>
-      <w:proofErr w:type="gramEnd"/>
       <w:r>
         <w:rPr>
           <w:rFonts w:asciiTheme="majorHAnsi" w:eastAsia="SimSun" w:hAnsiTheme="majorHAnsi"/>
@@ -2941,23 +2868,7 @@
                 <w:rFonts w:asciiTheme="majorHAnsi" w:eastAsia="SimSun" w:hAnsiTheme="majorHAnsi"/>
                 <w:sz w:val="22"/>
               </w:rPr>
-              <w:t xml:space="preserve"> Q-</w:t>
-            </w:r>
-            <w:proofErr w:type="spellStart"/>
-            <w:r>
-              <w:rPr>
-                <w:rFonts w:asciiTheme="majorHAnsi" w:eastAsia="SimSun" w:hAnsiTheme="majorHAnsi"/>
-                <w:sz w:val="22"/>
-              </w:rPr>
-              <w:t>Exactive</w:t>
-            </w:r>
-            <w:proofErr w:type="spellEnd"/>
-            <w:r>
-              <w:rPr>
-                <w:rFonts w:asciiTheme="majorHAnsi" w:eastAsia="SimSun" w:hAnsiTheme="majorHAnsi"/>
-                <w:sz w:val="22"/>
-              </w:rPr>
-              <w:t xml:space="preserve"> </w:t>
+              <w:t xml:space="preserve"> Q-Exactive </w:t>
             </w:r>
             <w:r>
               <w:rPr>
@@ -3147,7 +3058,6 @@
         </w:rPr>
         <w:t>“</w:t>
       </w:r>
-      <w:proofErr w:type="gramStart"/>
       <w:r>
         <w:rPr>
           <w:rFonts w:asciiTheme="majorHAnsi" w:eastAsia="SimSun" w:hAnsiTheme="majorHAnsi"/>
@@ -3171,15 +3081,7 @@
           <w:rFonts w:asciiTheme="majorHAnsi" w:eastAsia="SimSun" w:hAnsiTheme="majorHAnsi"/>
           <w:sz w:val="22"/>
         </w:rPr>
-        <w:t>表单将显示如下</w:t>
-      </w:r>
-      <w:proofErr w:type="gramEnd"/>
-      <w:r>
-        <w:rPr>
-          <w:rFonts w:asciiTheme="majorHAnsi" w:eastAsia="SimSun" w:hAnsiTheme="majorHAnsi"/>
-          <w:sz w:val="22"/>
-        </w:rPr>
-        <w:t>：</w:t>
+        <w:t>表单将显示如下：</w:t>
       </w:r>
     </w:p>
     <w:p>
@@ -3211,7 +3113,7 @@
                     <pic:cNvPicPr/>
                   </pic:nvPicPr>
                   <pic:blipFill>
-                    <a:blip r:embed="rId16"/>
+                    <a:blip r:embed="rId18"/>
                     <a:stretch>
                       <a:fillRect/>
                     </a:stretch>
@@ -3608,23 +3510,7 @@
                 <w:rFonts w:asciiTheme="majorHAnsi" w:eastAsia="SimSun" w:hAnsiTheme="majorHAnsi"/>
                 <w:sz w:val="22"/>
               </w:rPr>
-              <w:t xml:space="preserve"> </w:t>
-            </w:r>
-            <w:proofErr w:type="spellStart"/>
-            <w:r>
-              <w:rPr>
-                <w:rFonts w:asciiTheme="majorHAnsi" w:eastAsia="SimSun" w:hAnsiTheme="majorHAnsi"/>
-                <w:sz w:val="22"/>
-              </w:rPr>
-              <w:t>SSRCalc</w:t>
-            </w:r>
-            <w:proofErr w:type="spellEnd"/>
-            <w:r>
-              <w:rPr>
-                <w:rFonts w:asciiTheme="majorHAnsi" w:eastAsia="SimSun" w:hAnsiTheme="majorHAnsi"/>
-                <w:sz w:val="22"/>
-              </w:rPr>
-              <w:t xml:space="preserve"> </w:t>
+              <w:t xml:space="preserve"> SSRCalc </w:t>
             </w:r>
             <w:r>
               <w:rPr>
@@ -3638,23 +3524,7 @@
                 <w:rFonts w:asciiTheme="majorHAnsi" w:eastAsia="SimSun" w:hAnsiTheme="majorHAnsi"/>
                 <w:sz w:val="22"/>
               </w:rPr>
-              <w:t xml:space="preserve"> </w:t>
-            </w:r>
-            <w:proofErr w:type="spellStart"/>
-            <w:r>
-              <w:rPr>
-                <w:rFonts w:asciiTheme="majorHAnsi" w:eastAsia="SimSun" w:hAnsiTheme="majorHAnsi"/>
-                <w:sz w:val="22"/>
-              </w:rPr>
-              <w:t>iRT</w:t>
-            </w:r>
-            <w:proofErr w:type="spellEnd"/>
-            <w:r>
-              <w:rPr>
-                <w:rFonts w:asciiTheme="majorHAnsi" w:eastAsia="SimSun" w:hAnsiTheme="majorHAnsi"/>
-                <w:sz w:val="22"/>
-              </w:rPr>
-              <w:t xml:space="preserve"> </w:t>
+              <w:t xml:space="preserve"> iRT </w:t>
             </w:r>
             <w:r>
               <w:rPr>
@@ -3685,31 +3555,16 @@
               <w:lastRenderedPageBreak/>
               <w:t>教程和网络研讨会以及</w:t>
             </w:r>
-            <w:r>
-              <w:fldChar w:fldCharType="begin"/>
-            </w:r>
-            <w:r>
-              <w:instrText xml:space="preserve"> HYPERLINK "https://skyline.gs.washington.edu/labkey/_webdav/home/software/Skyline/%40files/tutorials/ImportingAssayLibraries-2_6.pdf" </w:instrText>
-            </w:r>
-            <w:r>
-              <w:fldChar w:fldCharType="separate"/>
-            </w:r>
-            <w:r>
-              <w:rPr>
-                <w:rStyle w:val="Hyperlink"/>
-                <w:rFonts w:asciiTheme="majorHAnsi" w:eastAsia="SimSun" w:hAnsiTheme="majorHAnsi"/>
-                <w:sz w:val="22"/>
-              </w:rPr>
-              <w:t>导入分析库</w:t>
-            </w:r>
-            <w:r>
-              <w:rPr>
-                <w:rStyle w:val="Hyperlink"/>
-                <w:rFonts w:asciiTheme="majorHAnsi" w:eastAsia="SimSun" w:hAnsiTheme="majorHAnsi"/>
-                <w:sz w:val="22"/>
-              </w:rPr>
-              <w:fldChar w:fldCharType="end"/>
-            </w:r>
+            <w:hyperlink r:id="rId19" w:history="1">
+              <w:r>
+                <w:rPr>
+                  <w:rStyle w:val="Hyperlink"/>
+                  <w:rFonts w:asciiTheme="majorHAnsi" w:eastAsia="SimSun" w:hAnsiTheme="majorHAnsi"/>
+                  <w:sz w:val="22"/>
+                </w:rPr>
+                <w:t>导入分析库</w:t>
+              </w:r>
+            </w:hyperlink>
             <w:r>
               <w:rPr>
                 <w:rFonts w:asciiTheme="majorHAnsi" w:eastAsia="SimSun" w:hAnsiTheme="majorHAnsi"/>
@@ -3731,31 +3586,16 @@
               </w:rPr>
               <w:t>网页上的</w:t>
             </w:r>
-            <w:r>
-              <w:fldChar w:fldCharType="begin"/>
-            </w:r>
-            <w:r>
-              <w:instrText xml:space="preserve"> HYPERLINK "https://skyline.gs.washington.edu/labkey/wiki/home/software/Skyline/page.view?name=tips" </w:instrText>
-            </w:r>
-            <w:r>
-              <w:fldChar w:fldCharType="separate"/>
-            </w:r>
-            <w:r>
-              <w:rPr>
-                <w:rStyle w:val="Hyperlink"/>
-                <w:rFonts w:asciiTheme="majorHAnsi" w:eastAsia="SimSun" w:hAnsiTheme="majorHAnsi"/>
-                <w:sz w:val="22"/>
-              </w:rPr>
-              <w:t>提示</w:t>
-            </w:r>
-            <w:r>
-              <w:rPr>
-                <w:rStyle w:val="Hyperlink"/>
-                <w:rFonts w:asciiTheme="majorHAnsi" w:eastAsia="SimSun" w:hAnsiTheme="majorHAnsi"/>
-                <w:sz w:val="22"/>
-              </w:rPr>
-              <w:fldChar w:fldCharType="end"/>
-            </w:r>
+            <w:hyperlink r:id="rId20" w:history="1">
+              <w:r>
+                <w:rPr>
+                  <w:rStyle w:val="Hyperlink"/>
+                  <w:rFonts w:asciiTheme="majorHAnsi" w:eastAsia="SimSun" w:hAnsiTheme="majorHAnsi"/>
+                  <w:sz w:val="22"/>
+                </w:rPr>
+                <w:t>提示</w:t>
+              </w:r>
+            </w:hyperlink>
             <w:r>
               <w:rPr>
                 <w:rFonts w:asciiTheme="majorHAnsi" w:eastAsia="SimSun" w:hAnsiTheme="majorHAnsi"/>
@@ -3763,7 +3603,7 @@
               </w:rPr>
               <w:t xml:space="preserve"> &gt; </w:t>
             </w:r>
-            <w:hyperlink r:id="rId17" w:history="1">
+            <w:hyperlink r:id="rId21" w:history="1">
               <w:r>
                 <w:rPr>
                   <w:rStyle w:val="Hyperlink"/>
@@ -3874,23 +3714,7 @@
           <w:rFonts w:asciiTheme="majorHAnsi" w:eastAsia="SimSun" w:hAnsiTheme="majorHAnsi"/>
           <w:sz w:val="22"/>
         </w:rPr>
-        <w:t xml:space="preserve">Q </w:t>
-      </w:r>
-      <w:proofErr w:type="spellStart"/>
-      <w:r>
-        <w:rPr>
-          <w:rFonts w:asciiTheme="majorHAnsi" w:eastAsia="SimSun" w:hAnsiTheme="majorHAnsi"/>
-          <w:sz w:val="22"/>
-        </w:rPr>
-        <w:t>Exactive</w:t>
-      </w:r>
-      <w:proofErr w:type="spellEnd"/>
-      <w:r>
-        <w:rPr>
-          <w:rFonts w:asciiTheme="majorHAnsi" w:eastAsia="SimSun" w:hAnsiTheme="majorHAnsi"/>
-          <w:sz w:val="22"/>
-        </w:rPr>
-        <w:t xml:space="preserve"> </w:t>
+        <w:t xml:space="preserve">Q Exactive </w:t>
       </w:r>
       <w:r>
         <w:rPr>
@@ -4268,7 +4092,7 @@
                     <pic:cNvPicPr/>
                   </pic:nvPicPr>
                   <pic:blipFill>
-                    <a:blip r:embed="rId18"/>
+                    <a:blip r:embed="rId22"/>
                     <a:stretch>
                       <a:fillRect/>
                     </a:stretch>
@@ -4981,7 +4805,7 @@
                     </pic:cNvPicPr>
                   </pic:nvPicPr>
                   <pic:blipFill>
-                    <a:blip r:embed="rId19">
+                    <a:blip r:embed="rId23">
                       <a:extLst>
                         <a:ext uri="{28A0092B-C50C-407E-A947-70E740481C1C}">
                           <a14:useLocalDpi xmlns:a14="http://schemas.microsoft.com/office/drawing/2010/main" val="0"/>
@@ -5130,24 +4954,15 @@
           <w:rFonts w:asciiTheme="majorHAnsi" w:eastAsia="SimSun" w:hAnsiTheme="majorHAnsi"/>
           <w:sz w:val="16"/>
         </w:rPr>
-        <w:t>的峰上可见。</w:t>
-      </w:r>
-      <w:proofErr w:type="gramStart"/>
+        <w:t>的峰上可见。标有</w:t>
+      </w:r>
       <w:r>
         <w:rPr>
           <w:rFonts w:asciiTheme="majorHAnsi" w:eastAsia="SimSun" w:hAnsiTheme="majorHAnsi"/>
           <w:sz w:val="16"/>
         </w:rPr>
-        <w:t>标有</w:t>
-      </w:r>
-      <w:r>
-        <w:rPr>
-          <w:rFonts w:asciiTheme="majorHAnsi" w:eastAsia="SimSun" w:hAnsiTheme="majorHAnsi"/>
-          <w:sz w:val="16"/>
-        </w:rPr>
         <w:t>“</w:t>
       </w:r>
-      <w:proofErr w:type="gramEnd"/>
       <w:r>
         <w:rPr>
           <w:rFonts w:asciiTheme="majorHAnsi" w:eastAsia="SimSun" w:hAnsiTheme="majorHAnsi" w:hint="eastAsia"/>
@@ -5217,7 +5032,7 @@
                     <pic:cNvPicPr/>
                   </pic:nvPicPr>
                   <pic:blipFill>
-                    <a:blip r:embed="rId20"/>
+                    <a:blip r:embed="rId24"/>
                     <a:stretch>
                       <a:fillRect/>
                     </a:stretch>
@@ -5574,7 +5389,7 @@
                     <pic:cNvPicPr/>
                   </pic:nvPicPr>
                   <pic:blipFill>
-                    <a:blip r:embed="rId21"/>
+                    <a:blip r:embed="rId25"/>
                     <a:stretch>
                       <a:fillRect/>
                     </a:stretch>
@@ -5807,7 +5622,7 @@
                     <pic:cNvPicPr/>
                   </pic:nvPicPr>
                   <pic:blipFill>
-                    <a:blip r:embed="rId22"/>
+                    <a:blip r:embed="rId26"/>
                     <a:stretch>
                       <a:fillRect/>
                     </a:stretch>
@@ -6063,7 +5878,7 @@
                     <pic:cNvPicPr/>
                   </pic:nvPicPr>
                   <pic:blipFill>
-                    <a:blip r:embed="rId23"/>
+                    <a:blip r:embed="rId27"/>
                     <a:stretch>
                       <a:fillRect/>
                     </a:stretch>
@@ -6618,18 +6433,8 @@
           <w:b/>
           <w:sz w:val="22"/>
         </w:rPr>
-        <w:t xml:space="preserve"> Thermo Q </w:t>
-      </w:r>
-      <w:proofErr w:type="spellStart"/>
-      <w:r>
-        <w:rPr>
-          <w:rFonts w:asciiTheme="majorHAnsi" w:eastAsia="SimSun" w:hAnsiTheme="majorHAnsi"/>
-          <w:b/>
-          <w:sz w:val="22"/>
-        </w:rPr>
-        <w:t>Exactive</w:t>
-      </w:r>
-      <w:proofErr w:type="spellEnd"/>
+        <w:t xml:space="preserve"> Thermo Q Exactive</w:t>
+      </w:r>
       <w:r>
         <w:rPr>
           <w:rFonts w:asciiTheme="majorHAnsi" w:eastAsia="SimSun" w:hAnsiTheme="majorHAnsi"/>
@@ -6686,7 +6491,7 @@
                     <pic:cNvPicPr/>
                   </pic:nvPicPr>
                   <pic:blipFill>
-                    <a:blip r:embed="rId24"/>
+                    <a:blip r:embed="rId28"/>
                     <a:stretch>
                       <a:fillRect/>
                     </a:stretch>
@@ -6906,7 +6711,7 @@
                     <pic:cNvPicPr/>
                   </pic:nvPicPr>
                   <pic:blipFill>
-                    <a:blip r:embed="rId25"/>
+                    <a:blip r:embed="rId29"/>
                     <a:stretch>
                       <a:fillRect/>
                     </a:stretch>
@@ -6962,17 +6767,8 @@
           <w:rFonts w:asciiTheme="majorHAnsi" w:eastAsia="SimSun" w:hAnsiTheme="majorHAnsi"/>
           <w:sz w:val="22"/>
         </w:rPr>
-        <w:t xml:space="preserve"> Thermo Q </w:t>
-      </w:r>
-      <w:proofErr w:type="spellStart"/>
-      <w:r>
-        <w:rPr>
-          <w:rFonts w:asciiTheme="majorHAnsi" w:eastAsia="SimSun" w:hAnsiTheme="majorHAnsi"/>
-          <w:sz w:val="22"/>
-        </w:rPr>
-        <w:t>Exactive</w:t>
-      </w:r>
-      <w:proofErr w:type="spellEnd"/>
+        <w:t xml:space="preserve"> Thermo Q Exactive</w:t>
+      </w:r>
       <w:r>
         <w:rPr>
           <w:rFonts w:asciiTheme="majorHAnsi" w:eastAsia="SimSun" w:hAnsiTheme="majorHAnsi"/>
@@ -7191,30 +6987,14 @@
           <w:rFonts w:asciiTheme="majorHAnsi" w:eastAsia="SimSun" w:hAnsiTheme="majorHAnsi"/>
           <w:sz w:val="22"/>
         </w:rPr>
-        <w:t>运行的串联质谱谱图与肽段进行匹配，</w:t>
-      </w:r>
-      <w:proofErr w:type="gramStart"/>
-      <w:r>
-        <w:rPr>
-          <w:rFonts w:asciiTheme="majorHAnsi" w:eastAsia="SimSun" w:hAnsiTheme="majorHAnsi"/>
-          <w:sz w:val="22"/>
-        </w:rPr>
-        <w:t>生成一系列</w:t>
-      </w:r>
-      <w:r>
-        <w:rPr>
-          <w:rFonts w:asciiTheme="majorHAnsi" w:eastAsia="SimSun" w:hAnsiTheme="majorHAnsi"/>
-          <w:sz w:val="22"/>
-        </w:rPr>
-        <w:t xml:space="preserve"> .</w:t>
-      </w:r>
-      <w:proofErr w:type="gramEnd"/>
-      <w:r>
-        <w:rPr>
-          <w:rFonts w:asciiTheme="majorHAnsi" w:eastAsia="SimSun" w:hAnsiTheme="majorHAnsi"/>
-          <w:sz w:val="22"/>
-        </w:rPr>
-        <w:t xml:space="preserve">xtan.xml </w:t>
+        <w:t>运行的串联质谱谱图与肽段进行匹配，生成一系列</w:t>
+      </w:r>
+      <w:r>
+        <w:rPr>
+          <w:rFonts w:asciiTheme="majorHAnsi" w:eastAsia="SimSun" w:hAnsiTheme="majorHAnsi"/>
+          <w:sz w:val="22"/>
+        </w:rPr>
+        <w:t xml:space="preserve"> .xtan.xml </w:t>
       </w:r>
       <w:r>
         <w:rPr>
@@ -7348,23 +7128,7 @@
           <w:rFonts w:asciiTheme="majorHAnsi" w:eastAsia="SimSun" w:hAnsiTheme="majorHAnsi"/>
           <w:sz w:val="22"/>
         </w:rPr>
-        <w:t xml:space="preserve"> .</w:t>
-      </w:r>
-      <w:proofErr w:type="spellStart"/>
-      <w:r>
-        <w:rPr>
-          <w:rFonts w:asciiTheme="majorHAnsi" w:eastAsia="SimSun" w:hAnsiTheme="majorHAnsi"/>
-          <w:sz w:val="22"/>
-        </w:rPr>
-        <w:t>mzXML</w:t>
-      </w:r>
-      <w:proofErr w:type="spellEnd"/>
-      <w:r>
-        <w:rPr>
-          <w:rFonts w:asciiTheme="majorHAnsi" w:eastAsia="SimSun" w:hAnsiTheme="majorHAnsi"/>
-          <w:sz w:val="22"/>
-        </w:rPr>
-        <w:t xml:space="preserve"> </w:t>
+        <w:t xml:space="preserve"> .mzXML </w:t>
       </w:r>
       <w:r>
         <w:rPr>
@@ -7744,7 +7508,7 @@
                     <pic:cNvPicPr/>
                   </pic:nvPicPr>
                   <pic:blipFill>
-                    <a:blip r:embed="rId26"/>
+                    <a:blip r:embed="rId30"/>
                     <a:stretch>
                       <a:fillRect/>
                     </a:stretch>
@@ -7816,23 +7580,7 @@
           <w:rFonts w:asciiTheme="majorHAnsi" w:eastAsia="SimSun" w:hAnsiTheme="majorHAnsi"/>
           <w:sz w:val="22"/>
         </w:rPr>
-        <w:t xml:space="preserve"> </w:t>
-      </w:r>
-      <w:proofErr w:type="spellStart"/>
-      <w:r>
-        <w:rPr>
-          <w:rFonts w:asciiTheme="majorHAnsi" w:eastAsia="SimSun" w:hAnsiTheme="majorHAnsi"/>
-          <w:sz w:val="22"/>
-        </w:rPr>
-        <w:t>PeptideProphet</w:t>
-      </w:r>
-      <w:proofErr w:type="spellEnd"/>
-      <w:r>
-        <w:rPr>
-          <w:rFonts w:asciiTheme="majorHAnsi" w:eastAsia="SimSun" w:hAnsiTheme="majorHAnsi"/>
-          <w:sz w:val="22"/>
-        </w:rPr>
-        <w:t xml:space="preserve"> </w:t>
+        <w:t xml:space="preserve"> PeptideProphet </w:t>
       </w:r>
       <w:r>
         <w:rPr>
@@ -8200,17 +7948,8 @@
           <w:rFonts w:asciiTheme="majorHAnsi" w:eastAsia="SimSun" w:hAnsiTheme="majorHAnsi"/>
           <w:sz w:val="22"/>
         </w:rPr>
-        <w:t xml:space="preserve"> </w:t>
-      </w:r>
-      <w:proofErr w:type="spellStart"/>
-      <w:r>
-        <w:rPr>
-          <w:rFonts w:asciiTheme="majorHAnsi" w:eastAsia="SimSun" w:hAnsiTheme="majorHAnsi"/>
-          <w:sz w:val="22"/>
-        </w:rPr>
-        <w:t>pepXML</w:t>
-      </w:r>
-      <w:proofErr w:type="spellEnd"/>
+        <w:t xml:space="preserve"> pepXML</w:t>
+      </w:r>
       <w:r>
         <w:rPr>
           <w:rFonts w:asciiTheme="majorHAnsi" w:eastAsia="SimSun" w:hAnsiTheme="majorHAnsi"/>
@@ -8237,17 +7976,8 @@
           <w:rFonts w:asciiTheme="majorHAnsi" w:eastAsia="SimSun" w:hAnsiTheme="majorHAnsi"/>
           <w:sz w:val="22"/>
         </w:rPr>
-        <w:t xml:space="preserve"> </w:t>
-      </w:r>
-      <w:proofErr w:type="spellStart"/>
-      <w:r>
-        <w:rPr>
-          <w:rFonts w:asciiTheme="majorHAnsi" w:eastAsia="SimSun" w:hAnsiTheme="majorHAnsi"/>
-          <w:sz w:val="22"/>
-        </w:rPr>
-        <w:t>mzXML</w:t>
-      </w:r>
-      <w:proofErr w:type="spellEnd"/>
+        <w:t xml:space="preserve"> mzXML</w:t>
+      </w:r>
       <w:r>
         <w:rPr>
           <w:rFonts w:asciiTheme="majorHAnsi" w:eastAsia="SimSun" w:hAnsiTheme="majorHAnsi"/>
@@ -8302,23 +8032,7 @@
           <w:rFonts w:asciiTheme="majorHAnsi" w:eastAsia="SimSun" w:hAnsiTheme="majorHAnsi"/>
           <w:sz w:val="22"/>
         </w:rPr>
-        <w:t xml:space="preserve">Proteome Discoverer </w:t>
-      </w:r>
-      <w:proofErr w:type="spellStart"/>
-      <w:r>
-        <w:rPr>
-          <w:rFonts w:asciiTheme="majorHAnsi" w:eastAsia="SimSun" w:hAnsiTheme="majorHAnsi"/>
-          <w:sz w:val="22"/>
-        </w:rPr>
-        <w:t>pdResult</w:t>
-      </w:r>
-      <w:proofErr w:type="spellEnd"/>
-      <w:r>
-        <w:rPr>
-          <w:rFonts w:asciiTheme="majorHAnsi" w:eastAsia="SimSun" w:hAnsiTheme="majorHAnsi"/>
-          <w:sz w:val="22"/>
-        </w:rPr>
-        <w:t xml:space="preserve"> </w:t>
+        <w:t xml:space="preserve">Proteome Discoverer pdResult </w:t>
       </w:r>
       <w:r>
         <w:rPr>
@@ -8369,31 +8083,16 @@
         </w:rPr>
         <w:t>网站上找到</w:t>
       </w:r>
-      <w:r>
-        <w:fldChar w:fldCharType="begin"/>
-      </w:r>
-      <w:r>
-        <w:instrText xml:space="preserve"> HYPERLINK "https://skyline.ms/build-blib.url" </w:instrText>
-      </w:r>
-      <w:r>
-        <w:fldChar w:fldCharType="separate"/>
-      </w:r>
-      <w:r>
-        <w:rPr>
-          <w:rStyle w:val="Hyperlink"/>
-          <w:rFonts w:asciiTheme="majorHAnsi" w:eastAsia="SimSun" w:hAnsiTheme="majorHAnsi"/>
-          <w:sz w:val="22"/>
-        </w:rPr>
-        <w:t>支持的工具和文件格式的完整列表</w:t>
-      </w:r>
-      <w:r>
-        <w:rPr>
-          <w:rStyle w:val="Hyperlink"/>
-          <w:rFonts w:asciiTheme="majorHAnsi" w:eastAsia="SimSun" w:hAnsiTheme="majorHAnsi"/>
-          <w:sz w:val="22"/>
-        </w:rPr>
-        <w:fldChar w:fldCharType="end"/>
-      </w:r>
+      <w:hyperlink r:id="rId31" w:history="1">
+        <w:r>
+          <w:rPr>
+            <w:rStyle w:val="Hyperlink"/>
+            <w:rFonts w:asciiTheme="majorHAnsi" w:eastAsia="SimSun" w:hAnsiTheme="majorHAnsi"/>
+            <w:sz w:val="22"/>
+          </w:rPr>
+          <w:t>支持的工具和文件格式的完整列表</w:t>
+        </w:r>
+      </w:hyperlink>
       <w:r>
         <w:rPr>
           <w:rFonts w:asciiTheme="majorHAnsi" w:eastAsia="SimSun" w:hAnsiTheme="majorHAnsi"/>
@@ -8573,7 +8272,7 @@
                     <pic:cNvPicPr/>
                   </pic:nvPicPr>
                   <pic:blipFill>
-                    <a:blip r:embed="rId27"/>
+                    <a:blip r:embed="rId32"/>
                     <a:stretch>
                       <a:fillRect/>
                     </a:stretch>
@@ -8883,7 +8582,7 @@
                     <pic:cNvPicPr/>
                   </pic:nvPicPr>
                   <pic:blipFill>
-                    <a:blip r:embed="rId28"/>
+                    <a:blip r:embed="rId33"/>
                     <a:stretch>
                       <a:fillRect/>
                     </a:stretch>
@@ -9000,7 +8699,7 @@
                     <pic:cNvPicPr/>
                   </pic:nvPicPr>
                   <pic:blipFill>
-                    <a:blip r:embed="rId29"/>
+                    <a:blip r:embed="rId34"/>
                     <a:stretch>
                       <a:fillRect/>
                     </a:stretch>
@@ -9080,30 +8779,14 @@
           <w:rFonts w:ascii="Calibri" w:eastAsia="SimSun" w:hAnsi="Calibri"/>
           <w:sz w:val="22"/>
         </w:rPr>
-        <w:t>会显示一个表单，</w:t>
-      </w:r>
-      <w:proofErr w:type="gramStart"/>
+        <w:t>会显示一个表单，询问您是否移除相同前缀</w:t>
+      </w:r>
       <w:r>
         <w:rPr>
           <w:rFonts w:ascii="Calibri" w:eastAsia="SimSun" w:hAnsi="Calibri"/>
           <w:sz w:val="22"/>
         </w:rPr>
-        <w:t>询问您是否移除相同前缀</w:t>
-      </w:r>
-      <w:r>
-        <w:rPr>
-          <w:rFonts w:ascii="Calibri" w:eastAsia="SimSun" w:hAnsi="Calibri"/>
-          <w:sz w:val="22"/>
-        </w:rPr>
-        <w:t>“</w:t>
-      </w:r>
-      <w:proofErr w:type="gramEnd"/>
-      <w:r>
-        <w:rPr>
-          <w:rFonts w:ascii="Calibri" w:eastAsia="SimSun" w:hAnsi="Calibri"/>
-          <w:sz w:val="22"/>
-        </w:rPr>
-        <w:t>20130311_DIA_Pit0”</w:t>
+        <w:t>“20130311_DIA_Pit0”</w:t>
       </w:r>
       <w:r>
         <w:rPr>
@@ -9267,7 +8950,7 @@
                     <pic:cNvPicPr/>
                   </pic:nvPicPr>
                   <pic:blipFill>
-                    <a:blip r:embed="rId30"/>
+                    <a:blip r:embed="rId35"/>
                     <a:stretch>
                       <a:fillRect/>
                     </a:stretch>
@@ -9378,23 +9061,7 @@
           <w:rFonts w:asciiTheme="majorHAnsi" w:eastAsia="SimSun" w:hAnsiTheme="majorHAnsi"/>
           <w:sz w:val="22"/>
         </w:rPr>
-        <w:t xml:space="preserve"> </w:t>
-      </w:r>
-      <w:proofErr w:type="spellStart"/>
-      <w:r>
-        <w:rPr>
-          <w:rFonts w:asciiTheme="majorHAnsi" w:eastAsia="SimSun" w:hAnsiTheme="majorHAnsi"/>
-          <w:sz w:val="22"/>
-        </w:rPr>
-        <w:t>Unimod</w:t>
-      </w:r>
-      <w:proofErr w:type="spellEnd"/>
-      <w:r>
-        <w:rPr>
-          <w:rFonts w:asciiTheme="majorHAnsi" w:eastAsia="SimSun" w:hAnsiTheme="majorHAnsi"/>
-          <w:sz w:val="22"/>
-        </w:rPr>
-        <w:t xml:space="preserve"> </w:t>
+        <w:t xml:space="preserve"> Unimod </w:t>
       </w:r>
       <w:r>
         <w:rPr>
@@ -9522,7 +9189,7 @@
                     <pic:cNvPicPr/>
                   </pic:nvPicPr>
                   <pic:blipFill>
-                    <a:blip r:embed="rId31"/>
+                    <a:blip r:embed="rId36"/>
                     <a:stretch>
                       <a:fillRect/>
                     </a:stretch>
@@ -10322,7 +9989,7 @@
                     <pic:cNvPicPr/>
                   </pic:nvPicPr>
                   <pic:blipFill>
-                    <a:blip r:embed="rId32"/>
+                    <a:blip r:embed="rId37"/>
                     <a:stretch>
                       <a:fillRect/>
                     </a:stretch>
@@ -10414,18 +10081,8 @@
           <w:b/>
           <w:sz w:val="22"/>
         </w:rPr>
-        <w:t xml:space="preserve"> </w:t>
-      </w:r>
-      <w:proofErr w:type="spellStart"/>
-      <w:r>
-        <w:rPr>
-          <w:rFonts w:ascii="Calibri" w:eastAsia="SimSun" w:hAnsi="Calibri"/>
-          <w:b/>
-          <w:sz w:val="22"/>
-        </w:rPr>
-        <w:t>Fasta</w:t>
-      </w:r>
-      <w:proofErr w:type="spellEnd"/>
+        <w:t xml:space="preserve"> Fasta</w:t>
+      </w:r>
       <w:r>
         <w:rPr>
           <w:rFonts w:ascii="Calibri" w:eastAsia="SimSun" w:hAnsi="Calibri"/>
@@ -10542,23 +10199,7 @@
           <w:rFonts w:asciiTheme="majorHAnsi" w:eastAsia="SimSun" w:hAnsiTheme="majorHAnsi"/>
           <w:sz w:val="22"/>
         </w:rPr>
-        <w:t>“</w:t>
-      </w:r>
-      <w:proofErr w:type="spellStart"/>
-      <w:r>
-        <w:rPr>
-          <w:rFonts w:asciiTheme="majorHAnsi" w:eastAsia="SimSun" w:hAnsiTheme="majorHAnsi"/>
-          <w:sz w:val="22"/>
-        </w:rPr>
-        <w:t>pituitary_database.fasta</w:t>
-      </w:r>
-      <w:proofErr w:type="spellEnd"/>
-      <w:r>
-        <w:rPr>
-          <w:rFonts w:asciiTheme="majorHAnsi" w:eastAsia="SimSun" w:hAnsiTheme="majorHAnsi"/>
-          <w:sz w:val="22"/>
-        </w:rPr>
-        <w:t>”</w:t>
+        <w:t>“pituitary_database.fasta”</w:t>
       </w:r>
       <w:r>
         <w:rPr>
@@ -10616,7 +10257,7 @@
                     <pic:cNvPicPr/>
                   </pic:nvPicPr>
                   <pic:blipFill>
-                    <a:blip r:embed="rId33"/>
+                    <a:blip r:embed="rId38"/>
                     <a:stretch>
                       <a:fillRect/>
                     </a:stretch>
@@ -10686,39 +10327,23 @@
           <w:rFonts w:asciiTheme="majorHAnsi" w:eastAsia="SimSun" w:hAnsiTheme="majorHAnsi"/>
           <w:sz w:val="22"/>
         </w:rPr>
+        <w:t xml:space="preserve"> mProphet </w:t>
+      </w:r>
+      <w:r>
+        <w:rPr>
+          <w:rFonts w:asciiTheme="majorHAnsi" w:eastAsia="SimSun" w:hAnsiTheme="majorHAnsi"/>
+          <w:sz w:val="22"/>
+        </w:rPr>
+        <w:t>算法生成的动态峰选择模型。有关这些选项的详细信息，请查阅</w:t>
+      </w:r>
+      <w:r>
+        <w:rPr>
+          <w:rFonts w:asciiTheme="majorHAnsi" w:eastAsia="SimSun" w:hAnsiTheme="majorHAnsi"/>
+          <w:sz w:val="22"/>
+        </w:rPr>
         <w:t xml:space="preserve"> </w:t>
       </w:r>
-      <w:proofErr w:type="spellStart"/>
-      <w:r>
-        <w:rPr>
-          <w:rFonts w:asciiTheme="majorHAnsi" w:eastAsia="SimSun" w:hAnsiTheme="majorHAnsi"/>
-          <w:sz w:val="22"/>
-        </w:rPr>
-        <w:t>mProphet</w:t>
-      </w:r>
-      <w:proofErr w:type="spellEnd"/>
-      <w:r>
-        <w:rPr>
-          <w:rFonts w:asciiTheme="majorHAnsi" w:eastAsia="SimSun" w:hAnsiTheme="majorHAnsi"/>
-          <w:sz w:val="22"/>
-        </w:rPr>
-        <w:t xml:space="preserve"> </w:t>
-      </w:r>
-      <w:r>
-        <w:rPr>
-          <w:rFonts w:asciiTheme="majorHAnsi" w:eastAsia="SimSun" w:hAnsiTheme="majorHAnsi"/>
-          <w:sz w:val="22"/>
-        </w:rPr>
-        <w:t>算法生成的动态峰选择模型。有关这些选项的详细信息，请查阅</w:t>
-      </w:r>
-      <w:r>
-        <w:rPr>
-          <w:rFonts w:asciiTheme="majorHAnsi" w:eastAsia="SimSun" w:hAnsiTheme="majorHAnsi"/>
-          <w:sz w:val="22"/>
-        </w:rPr>
-        <w:t xml:space="preserve"> </w:t>
-      </w:r>
-      <w:hyperlink r:id="rId34" w:history="1">
+      <w:hyperlink r:id="rId39" w:history="1">
         <w:r>
           <w:rPr>
             <w:rStyle w:val="Hyperlink"/>
@@ -10895,7 +10520,7 @@
                     <pic:cNvPicPr/>
                   </pic:nvPicPr>
                   <pic:blipFill>
-                    <a:blip r:embed="rId35"/>
+                    <a:blip r:embed="rId40"/>
                     <a:stretch>
                       <a:fillRect/>
                     </a:stretch>
@@ -11220,7 +10845,6 @@
         </w:rPr>
         <w:t>“</w:t>
       </w:r>
-      <w:proofErr w:type="gramStart"/>
       <w:r>
         <w:rPr>
           <w:rFonts w:asciiTheme="majorHAnsi" w:eastAsia="SimSun" w:hAnsiTheme="majorHAnsi"/>
@@ -11242,7 +10866,6 @@
         </w:rPr>
         <w:t>或</w:t>
       </w:r>
-      <w:proofErr w:type="gramEnd"/>
       <w:r>
         <w:rPr>
           <w:rFonts w:asciiTheme="majorHAnsi" w:eastAsia="SimSun" w:hAnsiTheme="majorHAnsi"/>
@@ -11316,10 +10939,10 @@
           <w:szCs w:val="22"/>
         </w:rPr>
         <w:drawing>
-          <wp:inline distT="0" distB="0" distL="0" distR="0" wp14:anchorId="7D8E94D7" wp14:editId="3C1DFD65">
-            <wp:extent cx="3069590" cy="5617210"/>
+          <wp:inline distT="0" distB="0" distL="0" distR="0" wp14:anchorId="1041F995" wp14:editId="6A5EC5DF">
+            <wp:extent cx="3108960" cy="5669280"/>
             <wp:effectExtent l="0" t="0" r="0" b="0"/>
-            <wp:docPr id="2" name="Picture 2"/>
+            <wp:docPr id="8" name="Picture 8"/>
             <wp:cNvGraphicFramePr>
               <a:graphicFrameLocks xmlns:a="http://schemas.openxmlformats.org/drawingml/2006/main" noChangeAspect="1"/>
             </wp:cNvGraphicFramePr>
@@ -11333,7 +10956,7 @@
                     </pic:cNvPicPr>
                   </pic:nvPicPr>
                   <pic:blipFill>
-                    <a:blip r:embed="rId36">
+                    <a:blip r:embed="rId41">
                       <a:extLst>
                         <a:ext uri="{28A0092B-C50C-407E-A947-70E740481C1C}">
                           <a14:useLocalDpi xmlns:a14="http://schemas.microsoft.com/office/drawing/2010/main" val="0"/>
@@ -11348,7 +10971,7 @@
                   <pic:spPr bwMode="auto">
                     <a:xfrm>
                       <a:off x="0" y="0"/>
-                      <a:ext cx="3069590" cy="5617210"/>
+                      <a:ext cx="3108960" cy="5669280"/>
                     </a:xfrm>
                     <a:prstGeom prst="rect">
                       <a:avLst/>
@@ -11658,31 +11281,16 @@
         <w:lastRenderedPageBreak/>
         <w:t>也存在诱饵的替代方案（请参阅</w:t>
       </w:r>
-      <w:r>
-        <w:fldChar w:fldCharType="begin"/>
-      </w:r>
-      <w:r>
-        <w:instrText xml:space="preserve"> HYPERLINK "https://skyline.gs.washington.edu/labkey/wiki/home/software/Skyline/page.view?name=tutorial_peak_picking" </w:instrText>
-      </w:r>
-      <w:r>
-        <w:fldChar w:fldCharType="separate"/>
-      </w:r>
-      <w:r>
-        <w:rPr>
-          <w:rStyle w:val="Hyperlink"/>
-          <w:rFonts w:asciiTheme="majorHAnsi" w:eastAsia="SimSun" w:hAnsiTheme="majorHAnsi"/>
-          <w:sz w:val="22"/>
-        </w:rPr>
-        <w:t>高级峰选择模型</w:t>
-      </w:r>
-      <w:r>
-        <w:rPr>
-          <w:rStyle w:val="Hyperlink"/>
-          <w:rFonts w:asciiTheme="majorHAnsi" w:eastAsia="SimSun" w:hAnsiTheme="majorHAnsi"/>
-          <w:sz w:val="22"/>
-        </w:rPr>
-        <w:fldChar w:fldCharType="end"/>
-      </w:r>
+      <w:hyperlink r:id="rId42" w:history="1">
+        <w:r>
+          <w:rPr>
+            <w:rStyle w:val="Hyperlink"/>
+            <w:rFonts w:asciiTheme="majorHAnsi" w:eastAsia="SimSun" w:hAnsiTheme="majorHAnsi"/>
+            <w:sz w:val="22"/>
+          </w:rPr>
+          <w:t>高级峰选择模型</w:t>
+        </w:r>
+      </w:hyperlink>
       <w:r>
         <w:rPr>
           <w:rFonts w:asciiTheme="majorHAnsi" w:eastAsia="SimSun" w:hAnsiTheme="majorHAnsi"/>
@@ -12395,7 +12003,7 @@
                     <pic:cNvPicPr/>
                   </pic:nvPicPr>
                   <pic:blipFill>
-                    <a:blip r:embed="rId37"/>
+                    <a:blip r:embed="rId43"/>
                     <a:stretch>
                       <a:fillRect/>
                     </a:stretch>
@@ -12687,7 +12295,7 @@
                     </pic:cNvPicPr>
                   </pic:nvPicPr>
                   <pic:blipFill>
-                    <a:blip r:embed="rId38">
+                    <a:blip r:embed="rId44">
                       <a:extLst>
                         <a:ext uri="{28A0092B-C50C-407E-A947-70E740481C1C}">
                           <a14:useLocalDpi xmlns:a14="http://schemas.microsoft.com/office/drawing/2010/main" val="0"/>
@@ -13341,7 +12949,7 @@
                     <pic:cNvPicPr/>
                   </pic:nvPicPr>
                   <pic:blipFill>
-                    <a:blip r:embed="rId39"/>
+                    <a:blip r:embed="rId45"/>
                     <a:stretch>
                       <a:fillRect/>
                     </a:stretch>
@@ -13586,23 +13194,7 @@
           <w:rFonts w:asciiTheme="majorHAnsi" w:eastAsia="SimSun" w:hAnsiTheme="majorHAnsi"/>
           <w:sz w:val="22"/>
         </w:rPr>
-        <w:t>“</w:t>
-      </w:r>
-      <w:proofErr w:type="spellStart"/>
-      <w:r>
-        <w:rPr>
-          <w:rFonts w:asciiTheme="majorHAnsi" w:eastAsia="SimSun" w:hAnsiTheme="majorHAnsi"/>
-          <w:sz w:val="22"/>
-        </w:rPr>
-        <w:t>idotp</w:t>
-      </w:r>
-      <w:proofErr w:type="spellEnd"/>
-      <w:r>
-        <w:rPr>
-          <w:rFonts w:asciiTheme="majorHAnsi" w:eastAsia="SimSun" w:hAnsiTheme="majorHAnsi"/>
-          <w:sz w:val="22"/>
-        </w:rPr>
-        <w:t xml:space="preserve"> 0.97”</w:t>
+        <w:t>“idotp 0.97”</w:t>
       </w:r>
       <w:r>
         <w:rPr>
@@ -13669,23 +13261,7 @@
           <w:rFonts w:asciiTheme="majorHAnsi" w:eastAsia="SimSun" w:hAnsiTheme="majorHAnsi"/>
           <w:sz w:val="22"/>
         </w:rPr>
-        <w:t>“</w:t>
-      </w:r>
-      <w:proofErr w:type="spellStart"/>
-      <w:r>
-        <w:rPr>
-          <w:rFonts w:asciiTheme="majorHAnsi" w:eastAsia="SimSun" w:hAnsiTheme="majorHAnsi"/>
-          <w:sz w:val="22"/>
-        </w:rPr>
-        <w:t>dotp</w:t>
-      </w:r>
-      <w:proofErr w:type="spellEnd"/>
-      <w:r>
-        <w:rPr>
-          <w:rFonts w:asciiTheme="majorHAnsi" w:eastAsia="SimSun" w:hAnsiTheme="majorHAnsi"/>
-          <w:sz w:val="22"/>
-        </w:rPr>
-        <w:t xml:space="preserve"> 0.88”</w:t>
+        <w:t>“dotp 0.88”</w:t>
       </w:r>
       <w:r>
         <w:rPr>
@@ -13699,23 +13275,7 @@
           <w:rFonts w:asciiTheme="majorHAnsi" w:eastAsia="SimSun" w:hAnsiTheme="majorHAnsi"/>
           <w:sz w:val="22"/>
         </w:rPr>
-        <w:t>“</w:t>
-      </w:r>
-      <w:proofErr w:type="spellStart"/>
-      <w:r>
-        <w:rPr>
-          <w:rFonts w:asciiTheme="majorHAnsi" w:eastAsia="SimSun" w:hAnsiTheme="majorHAnsi"/>
-          <w:sz w:val="22"/>
-        </w:rPr>
-        <w:t>dotp</w:t>
-      </w:r>
-      <w:proofErr w:type="spellEnd"/>
-      <w:r>
-        <w:rPr>
-          <w:rFonts w:asciiTheme="majorHAnsi" w:eastAsia="SimSun" w:hAnsiTheme="majorHAnsi"/>
-          <w:sz w:val="22"/>
-        </w:rPr>
-        <w:t xml:space="preserve"> 0.95”</w:t>
+        <w:t>“dotp 0.95”</w:t>
       </w:r>
       <w:r>
         <w:rPr>
@@ -13943,7 +13503,7 @@
                     </pic:cNvPicPr>
                   </pic:nvPicPr>
                   <pic:blipFill>
-                    <a:blip r:embed="rId40">
+                    <a:blip r:embed="rId46">
                       <a:extLst>
                         <a:ext uri="{28A0092B-C50C-407E-A947-70E740481C1C}">
                           <a14:useLocalDpi xmlns:a14="http://schemas.microsoft.com/office/drawing/2010/main" val="0"/>
@@ -14169,7 +13729,7 @@
                     <pic:cNvPicPr/>
                   </pic:nvPicPr>
                   <pic:blipFill>
-                    <a:blip r:embed="rId41"/>
+                    <a:blip r:embed="rId47"/>
                     <a:stretch>
                       <a:fillRect/>
                     </a:stretch>
@@ -14455,7 +14015,7 @@
                     </pic:cNvPicPr>
                   </pic:nvPicPr>
                   <pic:blipFill>
-                    <a:blip r:embed="rId42">
+                    <a:blip r:embed="rId48">
                       <a:extLst>
                         <a:ext uri="{28A0092B-C50C-407E-A947-70E740481C1C}">
                           <a14:useLocalDpi xmlns:a14="http://schemas.microsoft.com/office/drawing/2010/main" val="0"/>
@@ -14518,7 +14078,7 @@
                     </pic:cNvPicPr>
                   </pic:nvPicPr>
                   <pic:blipFill>
-                    <a:blip r:embed="rId43">
+                    <a:blip r:embed="rId49">
                       <a:extLst>
                         <a:ext uri="{28A0092B-C50C-407E-A947-70E740481C1C}">
                           <a14:useLocalDpi xmlns:a14="http://schemas.microsoft.com/office/drawing/2010/main" val="0"/>
@@ -15368,7 +14928,7 @@
                     </pic:cNvPicPr>
                   </pic:nvPicPr>
                   <pic:blipFill>
-                    <a:blip r:embed="rId44">
+                    <a:blip r:embed="rId50">
                       <a:extLst>
                         <a:ext uri="{28A0092B-C50C-407E-A947-70E740481C1C}">
                           <a14:useLocalDpi xmlns:a14="http://schemas.microsoft.com/office/drawing/2010/main" val="0"/>
@@ -15488,7 +15048,7 @@
                     </pic:cNvPicPr>
                   </pic:nvPicPr>
                   <pic:blipFill>
-                    <a:blip r:embed="rId45">
+                    <a:blip r:embed="rId51">
                       <a:extLst>
                         <a:ext uri="{28A0092B-C50C-407E-A947-70E740481C1C}">
                           <a14:useLocalDpi xmlns:a14="http://schemas.microsoft.com/office/drawing/2010/main" val="0"/>
@@ -15932,7 +15492,7 @@
                     </pic:cNvPicPr>
                   </pic:nvPicPr>
                   <pic:blipFill>
-                    <a:blip r:embed="rId46">
+                    <a:blip r:embed="rId52">
                       <a:extLst>
                         <a:ext uri="{28A0092B-C50C-407E-A947-70E740481C1C}">
                           <a14:useLocalDpi xmlns:a14="http://schemas.microsoft.com/office/drawing/2010/main" val="0"/>
@@ -16378,7 +15938,7 @@
                     </pic:cNvPicPr>
                   </pic:nvPicPr>
                   <pic:blipFill>
-                    <a:blip r:embed="rId47">
+                    <a:blip r:embed="rId53">
                       <a:extLst>
                         <a:ext uri="{28A0092B-C50C-407E-A947-70E740481C1C}">
                           <a14:useLocalDpi xmlns:a14="http://schemas.microsoft.com/office/drawing/2010/main" val="0"/>
@@ -16535,7 +16095,7 @@
                     </pic:cNvPicPr>
                   </pic:nvPicPr>
                   <pic:blipFill>
-                    <a:blip r:embed="rId48">
+                    <a:blip r:embed="rId54">
                       <a:extLst>
                         <a:ext uri="{28A0092B-C50C-407E-A947-70E740481C1C}">
                           <a14:useLocalDpi xmlns:a14="http://schemas.microsoft.com/office/drawing/2010/main" val="0"/>
@@ -16724,7 +16284,7 @@
                     </pic:cNvPicPr>
                   </pic:nvPicPr>
                   <pic:blipFill>
-                    <a:blip r:embed="rId49">
+                    <a:blip r:embed="rId55">
                       <a:extLst>
                         <a:ext uri="{28A0092B-C50C-407E-A947-70E740481C1C}">
                           <a14:useLocalDpi xmlns:a14="http://schemas.microsoft.com/office/drawing/2010/main" val="0"/>
@@ -16986,7 +16546,7 @@
                     </pic:cNvPicPr>
                   </pic:nvPicPr>
                   <pic:blipFill>
-                    <a:blip r:embed="rId50">
+                    <a:blip r:embed="rId56">
                       <a:extLst>
                         <a:ext uri="{28A0092B-C50C-407E-A947-70E740481C1C}">
                           <a14:useLocalDpi xmlns:a14="http://schemas.microsoft.com/office/drawing/2010/main" val="0"/>
@@ -17164,7 +16724,7 @@
                     </pic:cNvPicPr>
                   </pic:nvPicPr>
                   <pic:blipFill>
-                    <a:blip r:embed="rId51">
+                    <a:blip r:embed="rId57">
                       <a:extLst>
                         <a:ext uri="{28A0092B-C50C-407E-A947-70E740481C1C}">
                           <a14:useLocalDpi xmlns:a14="http://schemas.microsoft.com/office/drawing/2010/main" val="0"/>
@@ -17650,7 +17210,7 @@
                     </pic:cNvPicPr>
                   </pic:nvPicPr>
                   <pic:blipFill>
-                    <a:blip r:embed="rId52">
+                    <a:blip r:embed="rId58">
                       <a:extLst>
                         <a:ext uri="{28A0092B-C50C-407E-A947-70E740481C1C}">
                           <a14:useLocalDpi xmlns:a14="http://schemas.microsoft.com/office/drawing/2010/main" val="0"/>
@@ -17821,7 +17381,7 @@
                     </pic:cNvPicPr>
                   </pic:nvPicPr>
                   <pic:blipFill>
-                    <a:blip r:embed="rId53">
+                    <a:blip r:embed="rId59">
                       <a:extLst>
                         <a:ext uri="{28A0092B-C50C-407E-A947-70E740481C1C}">
                           <a14:useLocalDpi xmlns:a14="http://schemas.microsoft.com/office/drawing/2010/main" val="0"/>
@@ -17923,7 +17483,7 @@
                     </pic:cNvPicPr>
                   </pic:nvPicPr>
                   <pic:blipFill>
-                    <a:blip r:embed="rId54">
+                    <a:blip r:embed="rId60">
                       <a:extLst>
                         <a:ext uri="{28A0092B-C50C-407E-A947-70E740481C1C}">
                           <a14:useLocalDpi xmlns:a14="http://schemas.microsoft.com/office/drawing/2010/main" val="0"/>
@@ -18034,7 +17594,7 @@
                     </pic:cNvPicPr>
                   </pic:nvPicPr>
                   <pic:blipFill>
-                    <a:blip r:embed="rId55">
+                    <a:blip r:embed="rId61">
                       <a:extLst>
                         <a:ext uri="{28A0092B-C50C-407E-A947-70E740481C1C}">
                           <a14:useLocalDpi xmlns:a14="http://schemas.microsoft.com/office/drawing/2010/main" val="0"/>
@@ -18240,7 +17800,7 @@
         </w:rPr>
         <w:t>文档中一样，您最终可以生成目标肽段的峰面积和统计信息。本教程中还提到了其它几部用于进行更高级研究的教程（</w:t>
       </w:r>
-      <w:hyperlink r:id="rId56" w:history="1">
+      <w:hyperlink r:id="rId62" w:history="1">
         <w:r>
           <w:rPr>
             <w:rStyle w:val="Hyperlink"/>
@@ -18257,7 +17817,7 @@
         </w:rPr>
         <w:t>、</w:t>
       </w:r>
-      <w:hyperlink r:id="rId57" w:history="1">
+      <w:hyperlink r:id="rId63" w:history="1">
         <w:r>
           <w:rPr>
             <w:rStyle w:val="Hyperlink"/>
@@ -18274,24 +17834,14 @@
         </w:rPr>
         <w:t>、</w:t>
       </w:r>
-      <w:hyperlink r:id="rId58" w:history="1">
-        <w:proofErr w:type="spellStart"/>
+      <w:hyperlink r:id="rId64" w:history="1">
         <w:r>
           <w:rPr>
             <w:rStyle w:val="Hyperlink"/>
             <w:rFonts w:asciiTheme="majorHAnsi" w:eastAsia="SimSun" w:hAnsiTheme="majorHAnsi"/>
             <w:sz w:val="22"/>
           </w:rPr>
-          <w:t>iRT</w:t>
-        </w:r>
-        <w:proofErr w:type="spellEnd"/>
-        <w:r>
-          <w:rPr>
-            <w:rStyle w:val="Hyperlink"/>
-            <w:rFonts w:asciiTheme="majorHAnsi" w:eastAsia="SimSun" w:hAnsiTheme="majorHAnsi"/>
-            <w:sz w:val="22"/>
-          </w:rPr>
-          <w:t xml:space="preserve"> </w:t>
+          <w:t xml:space="preserve">iRT </w:t>
         </w:r>
         <w:r>
           <w:rPr>
@@ -18309,7 +17859,7 @@
         </w:rPr>
         <w:t>、</w:t>
       </w:r>
-      <w:hyperlink r:id="rId59" w:history="1">
+      <w:hyperlink r:id="rId65" w:history="1">
         <w:r>
           <w:rPr>
             <w:rStyle w:val="Hyperlink"/>
@@ -18326,7 +17876,7 @@
         </w:rPr>
         <w:t>、</w:t>
       </w:r>
-      <w:hyperlink r:id="rId60" w:history="1">
+      <w:hyperlink r:id="rId66" w:history="1">
         <w:r>
           <w:rPr>
             <w:rStyle w:val="Hyperlink"/>
@@ -18350,7 +17900,7 @@
         </w:rPr>
         <w:t xml:space="preserve"> </w:t>
       </w:r>
-      <w:hyperlink r:id="rId61" w:history="1">
+      <w:hyperlink r:id="rId67" w:history="1">
         <w:r>
           <w:rPr>
             <w:rStyle w:val="Hyperlink"/>
@@ -18470,7 +18020,7 @@
         </w:rPr>
         <w:t xml:space="preserve"> </w:t>
       </w:r>
-      <w:hyperlink r:id="rId62" w:history="1">
+      <w:hyperlink r:id="rId68" w:history="1">
         <w:r>
           <w:rPr>
             <w:rStyle w:val="Hyperlink"/>
@@ -18500,23 +18050,7 @@
           <w:rFonts w:asciiTheme="majorHAnsi" w:eastAsia="SimSun" w:hAnsiTheme="majorHAnsi"/>
           <w:sz w:val="22"/>
         </w:rPr>
-        <w:t xml:space="preserve"> </w:t>
-      </w:r>
-      <w:proofErr w:type="spellStart"/>
-      <w:r>
-        <w:rPr>
-          <w:rFonts w:asciiTheme="majorHAnsi" w:eastAsia="SimSun" w:hAnsiTheme="majorHAnsi"/>
-          <w:sz w:val="22"/>
-        </w:rPr>
-        <w:t>iRT</w:t>
-      </w:r>
-      <w:proofErr w:type="spellEnd"/>
-      <w:r>
-        <w:rPr>
-          <w:rFonts w:asciiTheme="majorHAnsi" w:eastAsia="SimSun" w:hAnsiTheme="majorHAnsi"/>
-          <w:sz w:val="22"/>
-        </w:rPr>
-        <w:t xml:space="preserve"> </w:t>
+        <w:t xml:space="preserve"> iRT </w:t>
       </w:r>
       <w:r>
         <w:rPr>
@@ -18530,23 +18064,7 @@
           <w:rFonts w:asciiTheme="majorHAnsi" w:eastAsia="SimSun" w:hAnsiTheme="majorHAnsi"/>
           <w:sz w:val="22"/>
         </w:rPr>
-        <w:t xml:space="preserve"> </w:t>
-      </w:r>
-      <w:proofErr w:type="spellStart"/>
-      <w:r>
-        <w:rPr>
-          <w:rFonts w:asciiTheme="majorHAnsi" w:eastAsia="SimSun" w:hAnsiTheme="majorHAnsi"/>
-          <w:sz w:val="22"/>
-        </w:rPr>
-        <w:t>mProphet</w:t>
-      </w:r>
-      <w:proofErr w:type="spellEnd"/>
-      <w:r>
-        <w:rPr>
-          <w:rFonts w:asciiTheme="majorHAnsi" w:eastAsia="SimSun" w:hAnsiTheme="majorHAnsi"/>
-          <w:sz w:val="22"/>
-        </w:rPr>
-        <w:t xml:space="preserve"> </w:t>
+        <w:t xml:space="preserve"> mProphet </w:t>
       </w:r>
       <w:r>
         <w:rPr>
@@ -19057,7 +18575,7 @@
       </w:r>
     </w:p>
     <w:sectPr>
-      <w:footerReference w:type="default" r:id="rId63"/>
+      <w:footerReference w:type="default" r:id="rId69"/>
       <w:pgSz w:w="12240" w:h="15840"/>
       <w:pgMar w:top="1440" w:right="1800" w:bottom="1440" w:left="1800" w:header="720" w:footer="720" w:gutter="0"/>
       <w:cols w:space="720"/>
@@ -19068,7 +18586,7 @@
 </file>
 
 <file path=word/endnotes.xml><?xml version="1.0" encoding="utf-8"?>
-<w:endnotes xmlns:wpc="http://schemas.microsoft.com/office/word/2010/wordprocessingCanvas" xmlns:cx="http://schemas.microsoft.com/office/drawing/2014/chartex" xmlns:cx1="http://schemas.microsoft.com/office/drawing/2015/9/8/chartex" xmlns:cx2="http://schemas.microsoft.com/office/drawing/2015/10/21/chartex" xmlns:cx3="http://schemas.microsoft.com/office/drawing/2016/5/9/chartex" xmlns:cx4="http://schemas.microsoft.com/office/drawing/2016/5/10/chartex" xmlns:cx5="http://schemas.microsoft.com/office/drawing/2016/5/11/chartex" xmlns:cx6="http://schemas.microsoft.com/office/drawing/2016/5/12/chartex" xmlns:cx7="http://schemas.microsoft.com/office/drawing/2016/5/13/chartex" xmlns:cx8="http://schemas.microsoft.com/office/drawing/2016/5/14/chartex" xmlns:mc="http://schemas.openxmlformats.org/markup-compatibility/2006" xmlns:aink="http://schemas.microsoft.com/office/drawing/2016/ink" xmlns:am3d="http://schemas.microsoft.com/office/drawing/2017/model3d" xmlns:o="urn:schemas-microsoft-com:office:office" xmlns:r="http://schemas.openxmlformats.org/officeDocument/2006/relationships" xmlns:m="http://schemas.openxmlformats.org/officeDocument/2006/math" xmlns:v="urn:schemas-microsoft-com:vml" xmlns:wp14="http://schemas.microsoft.com/office/word/2010/wordprocessingDrawing" xmlns:wp="http://schemas.openxmlformats.org/drawingml/2006/wordprocessingDrawing" xmlns:w10="urn:schemas-microsoft-com:office:word" xmlns:w="http://schemas.openxmlformats.org/wordprocessingml/2006/main" xmlns:w14="http://schemas.microsoft.com/office/word/2010/wordml" xmlns:w15="http://schemas.microsoft.com/office/word/2012/wordml" xmlns:w16cex="http://schemas.microsoft.com/office/word/2018/wordml/cex" xmlns:w16cid="http://schemas.microsoft.com/office/word/2016/wordml/cid" xmlns:w16="http://schemas.microsoft.com/office/word/2018/wordml" xmlns:w16sdtdh="http://schemas.microsoft.com/office/word/2020/wordml/sdtdatahash" xmlns:w16se="http://schemas.microsoft.com/office/word/2015/wordml/symex" xmlns:wpg="http://schemas.microsoft.com/office/word/2010/wordprocessingGroup" xmlns:wpi="http://schemas.microsoft.com/office/word/2010/wordprocessingInk" xmlns:wne="http://schemas.microsoft.com/office/word/2006/wordml" xmlns:wps="http://schemas.microsoft.com/office/word/2010/wordprocessingShape" mc:Ignorable="w14 w15 w16se w16cid w16 w16cex w16sdtdh wp14">
+<w:endnotes xmlns:wpc="http://schemas.microsoft.com/office/word/2010/wordprocessingCanvas" xmlns:cx="http://schemas.microsoft.com/office/drawing/2014/chartex" xmlns:cx1="http://schemas.microsoft.com/office/drawing/2015/9/8/chartex" xmlns:cx2="http://schemas.microsoft.com/office/drawing/2015/10/21/chartex" xmlns:cx3="http://schemas.microsoft.com/office/drawing/2016/5/9/chartex" xmlns:cx4="http://schemas.microsoft.com/office/drawing/2016/5/10/chartex" xmlns:cx5="http://schemas.microsoft.com/office/drawing/2016/5/11/chartex" xmlns:cx6="http://schemas.microsoft.com/office/drawing/2016/5/12/chartex" xmlns:cx7="http://schemas.microsoft.com/office/drawing/2016/5/13/chartex" xmlns:cx8="http://schemas.microsoft.com/office/drawing/2016/5/14/chartex" xmlns:mc="http://schemas.openxmlformats.org/markup-compatibility/2006" xmlns:aink="http://schemas.microsoft.com/office/drawing/2016/ink" xmlns:am3d="http://schemas.microsoft.com/office/drawing/2017/model3d" xmlns:o="urn:schemas-microsoft-com:office:office" xmlns:oel="http://schemas.microsoft.com/office/2019/extlst" xmlns:r="http://schemas.openxmlformats.org/officeDocument/2006/relationships" xmlns:m="http://schemas.openxmlformats.org/officeDocument/2006/math" xmlns:v="urn:schemas-microsoft-com:vml" xmlns:wp14="http://schemas.microsoft.com/office/word/2010/wordprocessingDrawing" xmlns:wp="http://schemas.openxmlformats.org/drawingml/2006/wordprocessingDrawing" xmlns:w10="urn:schemas-microsoft-com:office:word" xmlns:w="http://schemas.openxmlformats.org/wordprocessingml/2006/main" xmlns:w14="http://schemas.microsoft.com/office/word/2010/wordml" xmlns:w15="http://schemas.microsoft.com/office/word/2012/wordml" xmlns:w16cex="http://schemas.microsoft.com/office/word/2018/wordml/cex" xmlns:w16cid="http://schemas.microsoft.com/office/word/2016/wordml/cid" xmlns:w16="http://schemas.microsoft.com/office/word/2018/wordml" xmlns:w16sdtdh="http://schemas.microsoft.com/office/word/2020/wordml/sdtdatahash" xmlns:w16se="http://schemas.microsoft.com/office/word/2015/wordml/symex" xmlns:wpg="http://schemas.microsoft.com/office/word/2010/wordprocessingGroup" xmlns:wpi="http://schemas.microsoft.com/office/word/2010/wordprocessingInk" xmlns:wne="http://schemas.microsoft.com/office/word/2006/wordml" xmlns:wps="http://schemas.microsoft.com/office/word/2010/wordprocessingShape" mc:Ignorable="w14 w15 w16se w16cid w16 w16cex w16sdtdh wp14">
   <w:endnote w:type="separator" w:id="-1">
     <w:p>
       <w:r>
@@ -19087,7 +18605,7 @@
 </file>
 
 <file path=word/footer1.xml><?xml version="1.0" encoding="utf-8"?>
-<w:ftr xmlns:wpc="http://schemas.microsoft.com/office/word/2010/wordprocessingCanvas" xmlns:cx="http://schemas.microsoft.com/office/drawing/2014/chartex" xmlns:cx1="http://schemas.microsoft.com/office/drawing/2015/9/8/chartex" xmlns:cx2="http://schemas.microsoft.com/office/drawing/2015/10/21/chartex" xmlns:cx3="http://schemas.microsoft.com/office/drawing/2016/5/9/chartex" xmlns:cx4="http://schemas.microsoft.com/office/drawing/2016/5/10/chartex" xmlns:cx5="http://schemas.microsoft.com/office/drawing/2016/5/11/chartex" xmlns:cx6="http://schemas.microsoft.com/office/drawing/2016/5/12/chartex" xmlns:cx7="http://schemas.microsoft.com/office/drawing/2016/5/13/chartex" xmlns:cx8="http://schemas.microsoft.com/office/drawing/2016/5/14/chartex" xmlns:mc="http://schemas.openxmlformats.org/markup-compatibility/2006" xmlns:aink="http://schemas.microsoft.com/office/drawing/2016/ink" xmlns:am3d="http://schemas.microsoft.com/office/drawing/2017/model3d" xmlns:o="urn:schemas-microsoft-com:office:office" xmlns:r="http://schemas.openxmlformats.org/officeDocument/2006/relationships" xmlns:m="http://schemas.openxmlformats.org/officeDocument/2006/math" xmlns:v="urn:schemas-microsoft-com:vml" xmlns:wp14="http://schemas.microsoft.com/office/word/2010/wordprocessingDrawing" xmlns:wp="http://schemas.openxmlformats.org/drawingml/2006/wordprocessingDrawing" xmlns:w10="urn:schemas-microsoft-com:office:word" xmlns:w="http://schemas.openxmlformats.org/wordprocessingml/2006/main" xmlns:w14="http://schemas.microsoft.com/office/word/2010/wordml" xmlns:w15="http://schemas.microsoft.com/office/word/2012/wordml" xmlns:w16cex="http://schemas.microsoft.com/office/word/2018/wordml/cex" xmlns:w16cid="http://schemas.microsoft.com/office/word/2016/wordml/cid" xmlns:w16="http://schemas.microsoft.com/office/word/2018/wordml" xmlns:w16sdtdh="http://schemas.microsoft.com/office/word/2020/wordml/sdtdatahash" xmlns:w16se="http://schemas.microsoft.com/office/word/2015/wordml/symex" xmlns:wpg="http://schemas.microsoft.com/office/word/2010/wordprocessingGroup" xmlns:wpi="http://schemas.microsoft.com/office/word/2010/wordprocessingInk" xmlns:wne="http://schemas.microsoft.com/office/word/2006/wordml" xmlns:wps="http://schemas.microsoft.com/office/word/2010/wordprocessingShape" mc:Ignorable="w14 w15 w16se w16cid w16 w16cex w16sdtdh wp14">
+<w:ftr xmlns:wpc="http://schemas.microsoft.com/office/word/2010/wordprocessingCanvas" xmlns:cx="http://schemas.microsoft.com/office/drawing/2014/chartex" xmlns:cx1="http://schemas.microsoft.com/office/drawing/2015/9/8/chartex" xmlns:cx2="http://schemas.microsoft.com/office/drawing/2015/10/21/chartex" xmlns:cx3="http://schemas.microsoft.com/office/drawing/2016/5/9/chartex" xmlns:cx4="http://schemas.microsoft.com/office/drawing/2016/5/10/chartex" xmlns:cx5="http://schemas.microsoft.com/office/drawing/2016/5/11/chartex" xmlns:cx6="http://schemas.microsoft.com/office/drawing/2016/5/12/chartex" xmlns:cx7="http://schemas.microsoft.com/office/drawing/2016/5/13/chartex" xmlns:cx8="http://schemas.microsoft.com/office/drawing/2016/5/14/chartex" xmlns:mc="http://schemas.openxmlformats.org/markup-compatibility/2006" xmlns:aink="http://schemas.microsoft.com/office/drawing/2016/ink" xmlns:am3d="http://schemas.microsoft.com/office/drawing/2017/model3d" xmlns:o="urn:schemas-microsoft-com:office:office" xmlns:oel="http://schemas.microsoft.com/office/2019/extlst" xmlns:r="http://schemas.openxmlformats.org/officeDocument/2006/relationships" xmlns:m="http://schemas.openxmlformats.org/officeDocument/2006/math" xmlns:v="urn:schemas-microsoft-com:vml" xmlns:wp14="http://schemas.microsoft.com/office/word/2010/wordprocessingDrawing" xmlns:wp="http://schemas.openxmlformats.org/drawingml/2006/wordprocessingDrawing" xmlns:w10="urn:schemas-microsoft-com:office:word" xmlns:w="http://schemas.openxmlformats.org/wordprocessingml/2006/main" xmlns:w14="http://schemas.microsoft.com/office/word/2010/wordml" xmlns:w15="http://schemas.microsoft.com/office/word/2012/wordml" xmlns:w16cex="http://schemas.microsoft.com/office/word/2018/wordml/cex" xmlns:w16cid="http://schemas.microsoft.com/office/word/2016/wordml/cid" xmlns:w16="http://schemas.microsoft.com/office/word/2018/wordml" xmlns:w16sdtdh="http://schemas.microsoft.com/office/word/2020/wordml/sdtdatahash" xmlns:w16se="http://schemas.microsoft.com/office/word/2015/wordml/symex" xmlns:wpg="http://schemas.microsoft.com/office/word/2010/wordprocessingGroup" xmlns:wpi="http://schemas.microsoft.com/office/word/2010/wordprocessingInk" xmlns:wne="http://schemas.microsoft.com/office/word/2006/wordml" xmlns:wps="http://schemas.microsoft.com/office/word/2010/wordprocessingShape" mc:Ignorable="w14 w15 w16se w16cid w16 w16cex w16sdtdh wp14">
   <w:sdt>
     <w:sdtPr>
       <w:id w:val="1169832899"/>
@@ -19096,7 +18614,6 @@
         <w:docPartUnique/>
       </w:docPartObj>
     </w:sdtPr>
-    <w:sdtEndPr/>
     <w:sdtContent>
       <w:p>
         <w:pPr>
@@ -19133,7 +18650,7 @@
 </file>
 
 <file path=word/footnotes.xml><?xml version="1.0" encoding="utf-8"?>
-<w:footnotes xmlns:wpc="http://schemas.microsoft.com/office/word/2010/wordprocessingCanvas" xmlns:cx="http://schemas.microsoft.com/office/drawing/2014/chartex" xmlns:cx1="http://schemas.microsoft.com/office/drawing/2015/9/8/chartex" xmlns:cx2="http://schemas.microsoft.com/office/drawing/2015/10/21/chartex" xmlns:cx3="http://schemas.microsoft.com/office/drawing/2016/5/9/chartex" xmlns:cx4="http://schemas.microsoft.com/office/drawing/2016/5/10/chartex" xmlns:cx5="http://schemas.microsoft.com/office/drawing/2016/5/11/chartex" xmlns:cx6="http://schemas.microsoft.com/office/drawing/2016/5/12/chartex" xmlns:cx7="http://schemas.microsoft.com/office/drawing/2016/5/13/chartex" xmlns:cx8="http://schemas.microsoft.com/office/drawing/2016/5/14/chartex" xmlns:mc="http://schemas.openxmlformats.org/markup-compatibility/2006" xmlns:aink="http://schemas.microsoft.com/office/drawing/2016/ink" xmlns:am3d="http://schemas.microsoft.com/office/drawing/2017/model3d" xmlns:o="urn:schemas-microsoft-com:office:office" xmlns:r="http://schemas.openxmlformats.org/officeDocument/2006/relationships" xmlns:m="http://schemas.openxmlformats.org/officeDocument/2006/math" xmlns:v="urn:schemas-microsoft-com:vml" xmlns:wp14="http://schemas.microsoft.com/office/word/2010/wordprocessingDrawing" xmlns:wp="http://schemas.openxmlformats.org/drawingml/2006/wordprocessingDrawing" xmlns:w10="urn:schemas-microsoft-com:office:word" xmlns:w="http://schemas.openxmlformats.org/wordprocessingml/2006/main" xmlns:w14="http://schemas.microsoft.com/office/word/2010/wordml" xmlns:w15="http://schemas.microsoft.com/office/word/2012/wordml" xmlns:w16cex="http://schemas.microsoft.com/office/word/2018/wordml/cex" xmlns:w16cid="http://schemas.microsoft.com/office/word/2016/wordml/cid" xmlns:w16="http://schemas.microsoft.com/office/word/2018/wordml" xmlns:w16sdtdh="http://schemas.microsoft.com/office/word/2020/wordml/sdtdatahash" xmlns:w16se="http://schemas.microsoft.com/office/word/2015/wordml/symex" xmlns:wpg="http://schemas.microsoft.com/office/word/2010/wordprocessingGroup" xmlns:wpi="http://schemas.microsoft.com/office/word/2010/wordprocessingInk" xmlns:wne="http://schemas.microsoft.com/office/word/2006/wordml" xmlns:wps="http://schemas.microsoft.com/office/word/2010/wordprocessingShape" mc:Ignorable="w14 w15 w16se w16cid w16 w16cex w16sdtdh wp14">
+<w:footnotes xmlns:wpc="http://schemas.microsoft.com/office/word/2010/wordprocessingCanvas" xmlns:cx="http://schemas.microsoft.com/office/drawing/2014/chartex" xmlns:cx1="http://schemas.microsoft.com/office/drawing/2015/9/8/chartex" xmlns:cx2="http://schemas.microsoft.com/office/drawing/2015/10/21/chartex" xmlns:cx3="http://schemas.microsoft.com/office/drawing/2016/5/9/chartex" xmlns:cx4="http://schemas.microsoft.com/office/drawing/2016/5/10/chartex" xmlns:cx5="http://schemas.microsoft.com/office/drawing/2016/5/11/chartex" xmlns:cx6="http://schemas.microsoft.com/office/drawing/2016/5/12/chartex" xmlns:cx7="http://schemas.microsoft.com/office/drawing/2016/5/13/chartex" xmlns:cx8="http://schemas.microsoft.com/office/drawing/2016/5/14/chartex" xmlns:mc="http://schemas.openxmlformats.org/markup-compatibility/2006" xmlns:aink="http://schemas.microsoft.com/office/drawing/2016/ink" xmlns:am3d="http://schemas.microsoft.com/office/drawing/2017/model3d" xmlns:o="urn:schemas-microsoft-com:office:office" xmlns:oel="http://schemas.microsoft.com/office/2019/extlst" xmlns:r="http://schemas.openxmlformats.org/officeDocument/2006/relationships" xmlns:m="http://schemas.openxmlformats.org/officeDocument/2006/math" xmlns:v="urn:schemas-microsoft-com:vml" xmlns:wp14="http://schemas.microsoft.com/office/word/2010/wordprocessingDrawing" xmlns:wp="http://schemas.openxmlformats.org/drawingml/2006/wordprocessingDrawing" xmlns:w10="urn:schemas-microsoft-com:office:word" xmlns:w="http://schemas.openxmlformats.org/wordprocessingml/2006/main" xmlns:w14="http://schemas.microsoft.com/office/word/2010/wordml" xmlns:w15="http://schemas.microsoft.com/office/word/2012/wordml" xmlns:w16cex="http://schemas.microsoft.com/office/word/2018/wordml/cex" xmlns:w16cid="http://schemas.microsoft.com/office/word/2016/wordml/cid" xmlns:w16="http://schemas.microsoft.com/office/word/2018/wordml" xmlns:w16sdtdh="http://schemas.microsoft.com/office/word/2020/wordml/sdtdatahash" xmlns:w16se="http://schemas.microsoft.com/office/word/2015/wordml/symex" xmlns:wpg="http://schemas.microsoft.com/office/word/2010/wordprocessingGroup" xmlns:wpi="http://schemas.microsoft.com/office/word/2010/wordprocessingInk" xmlns:wne="http://schemas.microsoft.com/office/word/2006/wordml" xmlns:wps="http://schemas.microsoft.com/office/word/2010/wordprocessingShape" mc:Ignorable="w14 w15 w16se w16cid w16 w16cex w16sdtdh wp14">
   <w:footnote w:type="separator" w:id="-1">
     <w:p>
       <w:r>
@@ -19152,7 +18669,7 @@
 </file>
 
 <file path=word/numbering.xml><?xml version="1.0" encoding="utf-8"?>
-<w:numbering xmlns:wpc="http://schemas.microsoft.com/office/word/2010/wordprocessingCanvas" xmlns:cx="http://schemas.microsoft.com/office/drawing/2014/chartex" xmlns:cx1="http://schemas.microsoft.com/office/drawing/2015/9/8/chartex" xmlns:cx2="http://schemas.microsoft.com/office/drawing/2015/10/21/chartex" xmlns:cx3="http://schemas.microsoft.com/office/drawing/2016/5/9/chartex" xmlns:cx4="http://schemas.microsoft.com/office/drawing/2016/5/10/chartex" xmlns:cx5="http://schemas.microsoft.com/office/drawing/2016/5/11/chartex" xmlns:cx6="http://schemas.microsoft.com/office/drawing/2016/5/12/chartex" xmlns:cx7="http://schemas.microsoft.com/office/drawing/2016/5/13/chartex" xmlns:cx8="http://schemas.microsoft.com/office/drawing/2016/5/14/chartex" xmlns:mc="http://schemas.openxmlformats.org/markup-compatibility/2006" xmlns:aink="http://schemas.microsoft.com/office/drawing/2016/ink" xmlns:am3d="http://schemas.microsoft.com/office/drawing/2017/model3d" xmlns:o="urn:schemas-microsoft-com:office:office" xmlns:r="http://schemas.openxmlformats.org/officeDocument/2006/relationships" xmlns:m="http://schemas.openxmlformats.org/officeDocument/2006/math" xmlns:v="urn:schemas-microsoft-com:vml" xmlns:wp14="http://schemas.microsoft.com/office/word/2010/wordprocessingDrawing" xmlns:wp="http://schemas.openxmlformats.org/drawingml/2006/wordprocessingDrawing" xmlns:w10="urn:schemas-microsoft-com:office:word" xmlns:w="http://schemas.openxmlformats.org/wordprocessingml/2006/main" xmlns:w14="http://schemas.microsoft.com/office/word/2010/wordml" xmlns:w15="http://schemas.microsoft.com/office/word/2012/wordml" xmlns:w16cex="http://schemas.microsoft.com/office/word/2018/wordml/cex" xmlns:w16cid="http://schemas.microsoft.com/office/word/2016/wordml/cid" xmlns:w16="http://schemas.microsoft.com/office/word/2018/wordml" xmlns:w16sdtdh="http://schemas.microsoft.com/office/word/2020/wordml/sdtdatahash" xmlns:w16se="http://schemas.microsoft.com/office/word/2015/wordml/symex" xmlns:wpg="http://schemas.microsoft.com/office/word/2010/wordprocessingGroup" xmlns:wpi="http://schemas.microsoft.com/office/word/2010/wordprocessingInk" xmlns:wne="http://schemas.microsoft.com/office/word/2006/wordml" xmlns:wps="http://schemas.microsoft.com/office/word/2010/wordprocessingShape" mc:Ignorable="w14 w15 w16se w16cid w16 w16cex w16sdtdh wp14">
+<w:numbering xmlns:wpc="http://schemas.microsoft.com/office/word/2010/wordprocessingCanvas" xmlns:cx="http://schemas.microsoft.com/office/drawing/2014/chartex" xmlns:cx1="http://schemas.microsoft.com/office/drawing/2015/9/8/chartex" xmlns:cx2="http://schemas.microsoft.com/office/drawing/2015/10/21/chartex" xmlns:cx3="http://schemas.microsoft.com/office/drawing/2016/5/9/chartex" xmlns:cx4="http://schemas.microsoft.com/office/drawing/2016/5/10/chartex" xmlns:cx5="http://schemas.microsoft.com/office/drawing/2016/5/11/chartex" xmlns:cx6="http://schemas.microsoft.com/office/drawing/2016/5/12/chartex" xmlns:cx7="http://schemas.microsoft.com/office/drawing/2016/5/13/chartex" xmlns:cx8="http://schemas.microsoft.com/office/drawing/2016/5/14/chartex" xmlns:mc="http://schemas.openxmlformats.org/markup-compatibility/2006" xmlns:aink="http://schemas.microsoft.com/office/drawing/2016/ink" xmlns:am3d="http://schemas.microsoft.com/office/drawing/2017/model3d" xmlns:o="urn:schemas-microsoft-com:office:office" xmlns:oel="http://schemas.microsoft.com/office/2019/extlst" xmlns:r="http://schemas.openxmlformats.org/officeDocument/2006/relationships" xmlns:m="http://schemas.openxmlformats.org/officeDocument/2006/math" xmlns:v="urn:schemas-microsoft-com:vml" xmlns:wp14="http://schemas.microsoft.com/office/word/2010/wordprocessingDrawing" xmlns:wp="http://schemas.openxmlformats.org/drawingml/2006/wordprocessingDrawing" xmlns:w10="urn:schemas-microsoft-com:office:word" xmlns:w="http://schemas.openxmlformats.org/wordprocessingml/2006/main" xmlns:w14="http://schemas.microsoft.com/office/word/2010/wordml" xmlns:w15="http://schemas.microsoft.com/office/word/2012/wordml" xmlns:w16cex="http://schemas.microsoft.com/office/word/2018/wordml/cex" xmlns:w16cid="http://schemas.microsoft.com/office/word/2016/wordml/cid" xmlns:w16="http://schemas.microsoft.com/office/word/2018/wordml" xmlns:w16sdtdh="http://schemas.microsoft.com/office/word/2020/wordml/sdtdatahash" xmlns:w16se="http://schemas.microsoft.com/office/word/2015/wordml/symex" xmlns:wpg="http://schemas.microsoft.com/office/word/2010/wordprocessingGroup" xmlns:wpi="http://schemas.microsoft.com/office/word/2010/wordprocessingInk" xmlns:wne="http://schemas.microsoft.com/office/word/2006/wordml" xmlns:wps="http://schemas.microsoft.com/office/word/2010/wordprocessingShape" mc:Ignorable="w14 w15 w16se w16cid w16 w16cex w16sdtdh wp14">
   <w:abstractNum w:abstractNumId="0" w15:restartNumberingAfterBreak="0">
     <w:nsid w:val="00E92463"/>
     <w:multiLevelType w:val="hybridMultilevel"/>
@@ -23958,133 +23475,133 @@
       </w:rPr>
     </w:lvl>
   </w:abstractNum>
-  <w:num w:numId="1">
+  <w:num w:numId="1" w16cid:durableId="850529511">
     <w:abstractNumId w:val="31"/>
   </w:num>
-  <w:num w:numId="2">
+  <w:num w:numId="2" w16cid:durableId="1745251401">
     <w:abstractNumId w:val="18"/>
   </w:num>
-  <w:num w:numId="3">
+  <w:num w:numId="3" w16cid:durableId="398479560">
     <w:abstractNumId w:val="38"/>
   </w:num>
-  <w:num w:numId="4">
+  <w:num w:numId="4" w16cid:durableId="1937790060">
     <w:abstractNumId w:val="1"/>
   </w:num>
-  <w:num w:numId="5">
+  <w:num w:numId="5" w16cid:durableId="1835099900">
     <w:abstractNumId w:val="15"/>
   </w:num>
-  <w:num w:numId="6">
+  <w:num w:numId="6" w16cid:durableId="1991324757">
     <w:abstractNumId w:val="22"/>
   </w:num>
-  <w:num w:numId="7">
+  <w:num w:numId="7" w16cid:durableId="893393360">
     <w:abstractNumId w:val="32"/>
   </w:num>
-  <w:num w:numId="8">
+  <w:num w:numId="8" w16cid:durableId="1951275612">
     <w:abstractNumId w:val="11"/>
   </w:num>
-  <w:num w:numId="9">
+  <w:num w:numId="9" w16cid:durableId="2065105137">
     <w:abstractNumId w:val="12"/>
   </w:num>
-  <w:num w:numId="10">
+  <w:num w:numId="10" w16cid:durableId="1836650217">
     <w:abstractNumId w:val="37"/>
   </w:num>
-  <w:num w:numId="11">
+  <w:num w:numId="11" w16cid:durableId="1971157878">
     <w:abstractNumId w:val="40"/>
   </w:num>
-  <w:num w:numId="12">
+  <w:num w:numId="12" w16cid:durableId="1021976227">
     <w:abstractNumId w:val="20"/>
   </w:num>
-  <w:num w:numId="13">
+  <w:num w:numId="13" w16cid:durableId="2043360695">
     <w:abstractNumId w:val="24"/>
   </w:num>
-  <w:num w:numId="14">
+  <w:num w:numId="14" w16cid:durableId="1214343319">
     <w:abstractNumId w:val="14"/>
   </w:num>
-  <w:num w:numId="15">
+  <w:num w:numId="15" w16cid:durableId="1142582477">
     <w:abstractNumId w:val="28"/>
   </w:num>
-  <w:num w:numId="16">
+  <w:num w:numId="16" w16cid:durableId="2093233090">
     <w:abstractNumId w:val="19"/>
   </w:num>
-  <w:num w:numId="17">
+  <w:num w:numId="17" w16cid:durableId="311951825">
     <w:abstractNumId w:val="27"/>
   </w:num>
-  <w:num w:numId="18">
+  <w:num w:numId="18" w16cid:durableId="478425280">
     <w:abstractNumId w:val="30"/>
   </w:num>
-  <w:num w:numId="19">
+  <w:num w:numId="19" w16cid:durableId="1202598991">
     <w:abstractNumId w:val="21"/>
   </w:num>
-  <w:num w:numId="20">
+  <w:num w:numId="20" w16cid:durableId="1621064137">
     <w:abstractNumId w:val="25"/>
   </w:num>
-  <w:num w:numId="21">
+  <w:num w:numId="21" w16cid:durableId="2092387198">
     <w:abstractNumId w:val="39"/>
   </w:num>
-  <w:num w:numId="22">
+  <w:num w:numId="22" w16cid:durableId="1057054082">
     <w:abstractNumId w:val="13"/>
   </w:num>
-  <w:num w:numId="23">
+  <w:num w:numId="23" w16cid:durableId="1129324284">
     <w:abstractNumId w:val="33"/>
   </w:num>
-  <w:num w:numId="24">
+  <w:num w:numId="24" w16cid:durableId="1674332675">
     <w:abstractNumId w:val="17"/>
   </w:num>
-  <w:num w:numId="25">
+  <w:num w:numId="25" w16cid:durableId="437524231">
     <w:abstractNumId w:val="2"/>
   </w:num>
-  <w:num w:numId="26">
+  <w:num w:numId="26" w16cid:durableId="1409617053">
     <w:abstractNumId w:val="0"/>
   </w:num>
-  <w:num w:numId="27">
+  <w:num w:numId="27" w16cid:durableId="786892656">
     <w:abstractNumId w:val="42"/>
   </w:num>
-  <w:num w:numId="28">
+  <w:num w:numId="28" w16cid:durableId="135730664">
     <w:abstractNumId w:val="29"/>
   </w:num>
-  <w:num w:numId="29">
+  <w:num w:numId="29" w16cid:durableId="2105304287">
     <w:abstractNumId w:val="36"/>
   </w:num>
-  <w:num w:numId="30">
+  <w:num w:numId="30" w16cid:durableId="2089112770">
     <w:abstractNumId w:val="4"/>
   </w:num>
-  <w:num w:numId="31">
+  <w:num w:numId="31" w16cid:durableId="355814363">
     <w:abstractNumId w:val="16"/>
   </w:num>
-  <w:num w:numId="32">
+  <w:num w:numId="32" w16cid:durableId="670958703">
     <w:abstractNumId w:val="6"/>
   </w:num>
-  <w:num w:numId="33">
+  <w:num w:numId="33" w16cid:durableId="1663778765">
     <w:abstractNumId w:val="26"/>
   </w:num>
-  <w:num w:numId="34">
+  <w:num w:numId="34" w16cid:durableId="988362981">
     <w:abstractNumId w:val="10"/>
   </w:num>
-  <w:num w:numId="35">
+  <w:num w:numId="35" w16cid:durableId="1149860661">
     <w:abstractNumId w:val="9"/>
   </w:num>
-  <w:num w:numId="36">
+  <w:num w:numId="36" w16cid:durableId="200635213">
     <w:abstractNumId w:val="3"/>
   </w:num>
-  <w:num w:numId="37">
+  <w:num w:numId="37" w16cid:durableId="860779783">
     <w:abstractNumId w:val="7"/>
   </w:num>
-  <w:num w:numId="38">
+  <w:num w:numId="38" w16cid:durableId="1960799153">
     <w:abstractNumId w:val="5"/>
   </w:num>
-  <w:num w:numId="39">
+  <w:num w:numId="39" w16cid:durableId="334458237">
     <w:abstractNumId w:val="41"/>
   </w:num>
-  <w:num w:numId="40">
+  <w:num w:numId="40" w16cid:durableId="858592645">
     <w:abstractNumId w:val="34"/>
   </w:num>
-  <w:num w:numId="41">
+  <w:num w:numId="41" w16cid:durableId="1341618811">
     <w:abstractNumId w:val="35"/>
   </w:num>
-  <w:num w:numId="42">
+  <w:num w:numId="42" w16cid:durableId="1662923872">
     <w:abstractNumId w:val="23"/>
   </w:num>
-  <w:num w:numId="43">
+  <w:num w:numId="43" w16cid:durableId="1881819684">
     <w:abstractNumId w:val="8"/>
   </w:num>
 </w:numbering>

</xml_diff>

<commit_message>
Remove all bookmarks from word documents
</commit_message>
<xml_diff>
--- a/pwiz_tools/Skyline/Documentation/Tutorials/Chinese/Skyline Data Independent Acquisition_zh-CHS.docx
+++ b/pwiz_tools/Skyline/Documentation/Tutorials/Chinese/Skyline Data Independent Acquisition_zh-CHS.docx
@@ -323,23 +323,7 @@
           <w:rFonts w:asciiTheme="majorHAnsi" w:eastAsia="SimSun" w:hAnsiTheme="majorHAnsi"/>
           <w:sz w:val="22"/>
         </w:rPr>
-        <w:t xml:space="preserve"> </w:t>
-      </w:r>
-      <w:proofErr w:type="spellStart"/>
-      <w:r>
-        <w:rPr>
-          <w:rFonts w:asciiTheme="majorHAnsi" w:eastAsia="SimSun" w:hAnsiTheme="majorHAnsi"/>
-          <w:sz w:val="22"/>
-        </w:rPr>
-        <w:t>Thermo</w:t>
-      </w:r>
-      <w:proofErr w:type="spellEnd"/>
-      <w:r>
-        <w:rPr>
-          <w:rFonts w:asciiTheme="majorHAnsi" w:eastAsia="SimSun" w:hAnsiTheme="majorHAnsi"/>
-          <w:sz w:val="22"/>
-        </w:rPr>
-        <w:t xml:space="preserve"> </w:t>
+        <w:t xml:space="preserve"> Thermo </w:t>
       </w:r>
       <w:r>
         <w:rPr>
@@ -494,38 +478,14 @@
           <w:rFonts w:asciiTheme="majorHAnsi" w:eastAsia="SimSun" w:hAnsiTheme="majorHAnsi"/>
           <w:sz w:val="22"/>
         </w:rPr>
-        <w:t xml:space="preserve"> (</w:t>
-      </w:r>
-      <w:proofErr w:type="spellStart"/>
-      <w:r>
-        <w:rPr>
-          <w:rFonts w:asciiTheme="majorHAnsi" w:eastAsia="SimSun" w:hAnsiTheme="majorHAnsi"/>
-          <w:sz w:val="22"/>
-        </w:rPr>
-        <w:t>iRT</w:t>
-      </w:r>
-      <w:proofErr w:type="spellEnd"/>
-      <w:r>
-        <w:rPr>
-          <w:rFonts w:asciiTheme="majorHAnsi" w:eastAsia="SimSun" w:hAnsiTheme="majorHAnsi"/>
-          <w:sz w:val="22"/>
-        </w:rPr>
-        <w:t xml:space="preserve">) </w:t>
-      </w:r>
-      <w:r>
-        <w:rPr>
-          <w:rFonts w:asciiTheme="majorHAnsi" w:eastAsia="SimSun" w:hAnsiTheme="majorHAnsi"/>
-          <w:sz w:val="22"/>
-        </w:rPr>
-        <w:t>库，或是（在其他工具中）</w:t>
-      </w:r>
-      <w:proofErr w:type="gramStart"/>
-      <w:r>
-        <w:rPr>
-          <w:rFonts w:asciiTheme="majorHAnsi" w:eastAsia="SimSun" w:hAnsiTheme="majorHAnsi"/>
-          <w:sz w:val="22"/>
-        </w:rPr>
-        <w:t>创建叫做</w:t>
+        <w:t xml:space="preserve"> (iRT) </w:t>
+      </w:r>
+      <w:r>
+        <w:rPr>
+          <w:rFonts w:asciiTheme="majorHAnsi" w:eastAsia="SimSun" w:hAnsiTheme="majorHAnsi"/>
+          <w:sz w:val="22"/>
+        </w:rPr>
+        <w:t>库，或是（在其他工具中）创建叫做</w:t>
       </w:r>
       <w:r>
         <w:rPr>
@@ -534,7 +494,6 @@
         </w:rPr>
         <w:t>“</w:t>
       </w:r>
-      <w:proofErr w:type="gramEnd"/>
       <w:r>
         <w:rPr>
           <w:rFonts w:asciiTheme="majorHAnsi" w:eastAsia="SimSun" w:hAnsiTheme="majorHAnsi"/>
@@ -561,23 +520,7 @@
           <w:rFonts w:asciiTheme="majorHAnsi" w:eastAsia="SimSun" w:hAnsiTheme="majorHAnsi"/>
           <w:sz w:val="22"/>
         </w:rPr>
-        <w:t xml:space="preserve"> (</w:t>
-      </w:r>
-      <w:proofErr w:type="spellStart"/>
-      <w:r>
-        <w:rPr>
-          <w:rFonts w:asciiTheme="majorHAnsi" w:eastAsia="SimSun" w:hAnsiTheme="majorHAnsi"/>
-          <w:sz w:val="22"/>
-        </w:rPr>
-        <w:t>iRT</w:t>
-      </w:r>
-      <w:proofErr w:type="spellEnd"/>
-      <w:r>
-        <w:rPr>
-          <w:rFonts w:asciiTheme="majorHAnsi" w:eastAsia="SimSun" w:hAnsiTheme="majorHAnsi"/>
-          <w:sz w:val="22"/>
-        </w:rPr>
-        <w:t xml:space="preserve">) </w:t>
+        <w:t xml:space="preserve"> (iRT) </w:t>
       </w:r>
       <w:r>
         <w:rPr>
@@ -734,39 +677,24 @@
         </w:rPr>
         <w:t>，此后在</w:t>
       </w:r>
-      <w:r>
-        <w:fldChar w:fldCharType="begin"/>
-      </w:r>
-      <w:r>
-        <w:instrText>HYPERLINK "https://skyline.ms/webinar14.url"</w:instrText>
-      </w:r>
-      <w:r>
-        <w:fldChar w:fldCharType="separate"/>
-      </w:r>
-      <w:r>
-        <w:rPr>
-          <w:rStyle w:val="Hyperlink"/>
-          <w:rFonts w:asciiTheme="majorHAnsi" w:eastAsia="SimSun" w:hAnsiTheme="majorHAnsi"/>
-          <w:sz w:val="22"/>
-        </w:rPr>
-        <w:t>第</w:t>
-      </w:r>
-      <w:r>
-        <w:rPr>
-          <w:rStyle w:val="Hyperlink"/>
-          <w:rFonts w:asciiTheme="majorHAnsi" w:eastAsia="SimSun" w:hAnsiTheme="majorHAnsi"/>
-          <w:sz w:val="22"/>
-        </w:rPr>
-        <w:t xml:space="preserve"> 14</w:t>
-      </w:r>
-      <w:r>
-        <w:rPr>
-          <w:rStyle w:val="Hyperlink"/>
-          <w:rFonts w:asciiTheme="majorHAnsi" w:eastAsia="SimSun" w:hAnsiTheme="majorHAnsi"/>
-          <w:sz w:val="22"/>
-        </w:rPr>
-        <w:fldChar w:fldCharType="end"/>
-      </w:r>
+      <w:hyperlink r:id="rId9" w:history="1">
+        <w:r>
+          <w:rPr>
+            <w:rStyle w:val="Hyperlink"/>
+            <w:rFonts w:asciiTheme="majorHAnsi" w:eastAsia="SimSun" w:hAnsiTheme="majorHAnsi"/>
+            <w:sz w:val="22"/>
+          </w:rPr>
+          <w:t>第</w:t>
+        </w:r>
+        <w:r>
+          <w:rPr>
+            <w:rStyle w:val="Hyperlink"/>
+            <w:rFonts w:asciiTheme="majorHAnsi" w:eastAsia="SimSun" w:hAnsiTheme="majorHAnsi"/>
+            <w:sz w:val="22"/>
+          </w:rPr>
+          <w:t xml:space="preserve"> 14</w:t>
+        </w:r>
+      </w:hyperlink>
       <w:r>
         <w:rPr>
           <w:rFonts w:asciiTheme="majorHAnsi" w:eastAsia="SimSun" w:hAnsiTheme="majorHAnsi"/>
@@ -774,31 +702,16 @@
         </w:rPr>
         <w:t>、</w:t>
       </w:r>
-      <w:r>
-        <w:fldChar w:fldCharType="begin"/>
-      </w:r>
-      <w:r>
-        <w:instrText>HYPERLINK "https://skyline.ms/webinar15.url"</w:instrText>
-      </w:r>
-      <w:r>
-        <w:fldChar w:fldCharType="separate"/>
-      </w:r>
-      <w:r>
-        <w:rPr>
-          <w:rStyle w:val="Hyperlink"/>
-          <w:rFonts w:asciiTheme="majorHAnsi" w:eastAsia="SimSun" w:hAnsiTheme="majorHAnsi"/>
-          <w:sz w:val="22"/>
-        </w:rPr>
-        <w:t>15</w:t>
-      </w:r>
-      <w:r>
-        <w:rPr>
-          <w:rStyle w:val="Hyperlink"/>
-          <w:rFonts w:asciiTheme="majorHAnsi" w:eastAsia="SimSun" w:hAnsiTheme="majorHAnsi"/>
-          <w:sz w:val="22"/>
-        </w:rPr>
-        <w:fldChar w:fldCharType="end"/>
-      </w:r>
+      <w:hyperlink r:id="rId10" w:history="1">
+        <w:r>
+          <w:rPr>
+            <w:rStyle w:val="Hyperlink"/>
+            <w:rFonts w:asciiTheme="majorHAnsi" w:eastAsia="SimSun" w:hAnsiTheme="majorHAnsi"/>
+            <w:sz w:val="22"/>
+          </w:rPr>
+          <w:t>15</w:t>
+        </w:r>
+      </w:hyperlink>
       <w:r>
         <w:rPr>
           <w:rFonts w:asciiTheme="majorHAnsi" w:eastAsia="SimSun" w:hAnsiTheme="majorHAnsi"/>
@@ -820,7 +733,7 @@
         </w:rPr>
         <w:t xml:space="preserve"> </w:t>
       </w:r>
-      <w:hyperlink r:id="rId9" w:history="1">
+      <w:hyperlink r:id="rId11" w:history="1">
         <w:r>
           <w:rPr>
             <w:rStyle w:val="Hyperlink"/>
@@ -852,7 +765,7 @@
         </w:rPr>
         <w:t xml:space="preserve"> </w:t>
       </w:r>
-      <w:hyperlink r:id="rId10" w:history="1">
+      <w:hyperlink r:id="rId12" w:history="1">
         <w:r>
           <w:rPr>
             <w:rStyle w:val="Hyperlink"/>
@@ -1087,7 +1000,7 @@
           <w:szCs w:val="22"/>
         </w:rPr>
       </w:pPr>
-      <w:hyperlink r:id="rId11" w:history="1">
+      <w:hyperlink r:id="rId13" w:history="1">
         <w:r>
           <w:rPr>
             <w:rStyle w:val="Hyperlink"/>
@@ -1251,7 +1164,7 @@
           <w:szCs w:val="22"/>
         </w:rPr>
       </w:pPr>
-      <w:hyperlink r:id="rId12" w:history="1">
+      <w:hyperlink r:id="rId14" w:history="1">
         <w:r>
           <w:rPr>
             <w:rStyle w:val="Hyperlink"/>
@@ -1513,7 +1426,7 @@
                     <pic:cNvPicPr/>
                   </pic:nvPicPr>
                   <pic:blipFill>
-                    <a:blip r:embed="rId13"/>
+                    <a:blip r:embed="rId15"/>
                     <a:stretch>
                       <a:fillRect/>
                     </a:stretch>
@@ -1687,7 +1600,6 @@
           <w:rFonts w:asciiTheme="majorHAnsi" w:eastAsia="SimSun" w:hAnsiTheme="majorHAnsi"/>
           <w:sz w:val="22"/>
         </w:rPr>
-        <w:lastRenderedPageBreak/>
         <w:t>单击</w:t>
       </w:r>
       <w:r>
@@ -1752,7 +1664,7 @@
                     <pic:cNvPicPr/>
                   </pic:nvPicPr>
                   <pic:blipFill>
-                    <a:blip r:embed="rId14"/>
+                    <a:blip r:embed="rId16"/>
                     <a:stretch>
                       <a:fillRect/>
                     </a:stretch>
@@ -1841,7 +1753,7 @@
                     <pic:cNvPicPr/>
                   </pic:nvPicPr>
                   <pic:blipFill>
-                    <a:blip r:embed="rId15"/>
+                    <a:blip r:embed="rId17"/>
                     <a:stretch>
                       <a:fillRect/>
                     </a:stretch>
@@ -2188,7 +2100,6 @@
         </w:rPr>
         <w:t xml:space="preserve"> Skyline </w:t>
       </w:r>
-      <w:proofErr w:type="gramStart"/>
       <w:r>
         <w:rPr>
           <w:rFonts w:asciiTheme="majorHAnsi" w:eastAsia="SimSun" w:hAnsiTheme="majorHAnsi"/>
@@ -2203,7 +2114,6 @@
         </w:rPr>
         <w:t>“</w:t>
       </w:r>
-      <w:proofErr w:type="gramEnd"/>
       <w:r>
         <w:rPr>
           <w:rFonts w:asciiTheme="majorHAnsi" w:eastAsia="SimSun" w:hAnsiTheme="majorHAnsi"/>
@@ -2831,23 +2741,7 @@
                 <w:rFonts w:asciiTheme="majorHAnsi" w:eastAsia="SimSun" w:hAnsiTheme="majorHAnsi"/>
                 <w:sz w:val="22"/>
               </w:rPr>
-              <w:t xml:space="preserve"> Q-</w:t>
-            </w:r>
-            <w:proofErr w:type="spellStart"/>
-            <w:r>
-              <w:rPr>
-                <w:rFonts w:asciiTheme="majorHAnsi" w:eastAsia="SimSun" w:hAnsiTheme="majorHAnsi"/>
-                <w:sz w:val="22"/>
-              </w:rPr>
-              <w:t>Exactive</w:t>
-            </w:r>
-            <w:proofErr w:type="spellEnd"/>
-            <w:r>
-              <w:rPr>
-                <w:rFonts w:asciiTheme="majorHAnsi" w:eastAsia="SimSun" w:hAnsiTheme="majorHAnsi"/>
-                <w:sz w:val="22"/>
-              </w:rPr>
-              <w:t xml:space="preserve"> </w:t>
+              <w:t xml:space="preserve"> Q-Exactive </w:t>
             </w:r>
             <w:r>
               <w:rPr>
@@ -2935,7 +2829,6 @@
           <w:rFonts w:asciiTheme="majorHAnsi" w:eastAsia="SimSun" w:hAnsiTheme="majorHAnsi"/>
           <w:sz w:val="22"/>
         </w:rPr>
-        <w:lastRenderedPageBreak/>
         <w:t>在</w:t>
       </w:r>
       <w:r>
@@ -3037,7 +2930,6 @@
         </w:rPr>
         <w:t>“</w:t>
       </w:r>
-      <w:proofErr w:type="gramStart"/>
       <w:r>
         <w:rPr>
           <w:rFonts w:asciiTheme="majorHAnsi" w:eastAsia="SimSun" w:hAnsiTheme="majorHAnsi"/>
@@ -3061,15 +2953,7 @@
           <w:rFonts w:asciiTheme="majorHAnsi" w:eastAsia="SimSun" w:hAnsiTheme="majorHAnsi"/>
           <w:sz w:val="22"/>
         </w:rPr>
-        <w:t>表单将显示如下</w:t>
-      </w:r>
-      <w:proofErr w:type="gramEnd"/>
-      <w:r>
-        <w:rPr>
-          <w:rFonts w:asciiTheme="majorHAnsi" w:eastAsia="SimSun" w:hAnsiTheme="majorHAnsi"/>
-          <w:sz w:val="22"/>
-        </w:rPr>
-        <w:t>：</w:t>
+        <w:t>表单将显示如下：</w:t>
       </w:r>
     </w:p>
     <w:p>
@@ -3101,7 +2985,7 @@
                     <pic:cNvPicPr/>
                   </pic:nvPicPr>
                   <pic:blipFill>
-                    <a:blip r:embed="rId16"/>
+                    <a:blip r:embed="rId18"/>
                     <a:stretch>
                       <a:fillRect/>
                     </a:stretch>
@@ -3498,23 +3382,7 @@
                 <w:rFonts w:asciiTheme="majorHAnsi" w:eastAsia="SimSun" w:hAnsiTheme="majorHAnsi"/>
                 <w:sz w:val="22"/>
               </w:rPr>
-              <w:t xml:space="preserve"> </w:t>
-            </w:r>
-            <w:proofErr w:type="spellStart"/>
-            <w:r>
-              <w:rPr>
-                <w:rFonts w:asciiTheme="majorHAnsi" w:eastAsia="SimSun" w:hAnsiTheme="majorHAnsi"/>
-                <w:sz w:val="22"/>
-              </w:rPr>
-              <w:t>SSRCalc</w:t>
-            </w:r>
-            <w:proofErr w:type="spellEnd"/>
-            <w:r>
-              <w:rPr>
-                <w:rFonts w:asciiTheme="majorHAnsi" w:eastAsia="SimSun" w:hAnsiTheme="majorHAnsi"/>
-                <w:sz w:val="22"/>
-              </w:rPr>
-              <w:t xml:space="preserve"> </w:t>
+              <w:t xml:space="preserve"> SSRCalc </w:t>
             </w:r>
             <w:r>
               <w:rPr>
@@ -3528,23 +3396,7 @@
                 <w:rFonts w:asciiTheme="majorHAnsi" w:eastAsia="SimSun" w:hAnsiTheme="majorHAnsi"/>
                 <w:sz w:val="22"/>
               </w:rPr>
-              <w:t xml:space="preserve"> </w:t>
-            </w:r>
-            <w:proofErr w:type="spellStart"/>
-            <w:r>
-              <w:rPr>
-                <w:rFonts w:asciiTheme="majorHAnsi" w:eastAsia="SimSun" w:hAnsiTheme="majorHAnsi"/>
-                <w:sz w:val="22"/>
-              </w:rPr>
-              <w:t>iRT</w:t>
-            </w:r>
-            <w:proofErr w:type="spellEnd"/>
-            <w:r>
-              <w:rPr>
-                <w:rFonts w:asciiTheme="majorHAnsi" w:eastAsia="SimSun" w:hAnsiTheme="majorHAnsi"/>
-                <w:sz w:val="22"/>
-              </w:rPr>
-              <w:t xml:space="preserve"> </w:t>
+              <w:t xml:space="preserve"> iRT </w:t>
             </w:r>
             <w:r>
               <w:rPr>
@@ -3565,41 +3417,18 @@
                 <w:rFonts w:asciiTheme="majorHAnsi" w:eastAsia="SimSun" w:hAnsiTheme="majorHAnsi"/>
                 <w:sz w:val="22"/>
               </w:rPr>
-              <w:t>预测器，但它们在前文提到的其它</w:t>
+              <w:t>预测器，但它们在前文提到的其它教程和网络研讨会以及</w:t>
             </w:r>
-            <w:r>
-              <w:rPr>
-                <w:rFonts w:asciiTheme="majorHAnsi" w:eastAsia="SimSun" w:hAnsiTheme="majorHAnsi"/>
-                <w:sz w:val="22"/>
-              </w:rPr>
-              <w:lastRenderedPageBreak/>
-              <w:t>教程和网络研讨会以及</w:t>
-            </w:r>
-            <w:r>
-              <w:fldChar w:fldCharType="begin"/>
-            </w:r>
-            <w:r>
-              <w:instrText>HYPERLINK "https://skyline.gs.washington.edu/labkey/_webdav/home/software/Skyline/%40files/tutorials/ImportingAssayLibraries-2_6.pdf"</w:instrText>
-            </w:r>
-            <w:r>
-              <w:fldChar w:fldCharType="separate"/>
-            </w:r>
-            <w:r>
-              <w:rPr>
-                <w:rStyle w:val="Hyperlink"/>
-                <w:rFonts w:asciiTheme="majorHAnsi" w:eastAsia="SimSun" w:hAnsiTheme="majorHAnsi"/>
-                <w:sz w:val="22"/>
-              </w:rPr>
-              <w:t>导入分析库</w:t>
-            </w:r>
-            <w:r>
-              <w:rPr>
-                <w:rStyle w:val="Hyperlink"/>
-                <w:rFonts w:asciiTheme="majorHAnsi" w:eastAsia="SimSun" w:hAnsiTheme="majorHAnsi"/>
-                <w:sz w:val="22"/>
-              </w:rPr>
-              <w:fldChar w:fldCharType="end"/>
-            </w:r>
+            <w:hyperlink r:id="rId19" w:history="1">
+              <w:r>
+                <w:rPr>
+                  <w:rStyle w:val="Hyperlink"/>
+                  <w:rFonts w:asciiTheme="majorHAnsi" w:eastAsia="SimSun" w:hAnsiTheme="majorHAnsi"/>
+                  <w:sz w:val="22"/>
+                </w:rPr>
+                <w:t>导入分析库</w:t>
+              </w:r>
+            </w:hyperlink>
             <w:r>
               <w:rPr>
                 <w:rFonts w:asciiTheme="majorHAnsi" w:eastAsia="SimSun" w:hAnsiTheme="majorHAnsi"/>
@@ -3621,31 +3450,16 @@
               </w:rPr>
               <w:t>网页上的</w:t>
             </w:r>
-            <w:r>
-              <w:fldChar w:fldCharType="begin"/>
-            </w:r>
-            <w:r>
-              <w:instrText>HYPERLINK "https://skyline.gs.washington.edu/labkey/wiki/home/software/Skyline/page.view?name=tips"</w:instrText>
-            </w:r>
-            <w:r>
-              <w:fldChar w:fldCharType="separate"/>
-            </w:r>
-            <w:r>
-              <w:rPr>
-                <w:rStyle w:val="Hyperlink"/>
-                <w:rFonts w:asciiTheme="majorHAnsi" w:eastAsia="SimSun" w:hAnsiTheme="majorHAnsi"/>
-                <w:sz w:val="22"/>
-              </w:rPr>
-              <w:t>提示</w:t>
-            </w:r>
-            <w:r>
-              <w:rPr>
-                <w:rStyle w:val="Hyperlink"/>
-                <w:rFonts w:asciiTheme="majorHAnsi" w:eastAsia="SimSun" w:hAnsiTheme="majorHAnsi"/>
-                <w:sz w:val="22"/>
-              </w:rPr>
-              <w:fldChar w:fldCharType="end"/>
-            </w:r>
+            <w:hyperlink r:id="rId20" w:history="1">
+              <w:r>
+                <w:rPr>
+                  <w:rStyle w:val="Hyperlink"/>
+                  <w:rFonts w:asciiTheme="majorHAnsi" w:eastAsia="SimSun" w:hAnsiTheme="majorHAnsi"/>
+                  <w:sz w:val="22"/>
+                </w:rPr>
+                <w:t>提示</w:t>
+              </w:r>
+            </w:hyperlink>
             <w:r>
               <w:rPr>
                 <w:rFonts w:asciiTheme="majorHAnsi" w:eastAsia="SimSun" w:hAnsiTheme="majorHAnsi"/>
@@ -3653,7 +3467,7 @@
               </w:rPr>
               <w:t xml:space="preserve"> &gt; </w:t>
             </w:r>
-            <w:hyperlink r:id="rId17" w:history="1">
+            <w:hyperlink r:id="rId21" w:history="1">
               <w:r>
                 <w:rPr>
                   <w:rStyle w:val="Hyperlink"/>
@@ -3705,7 +3519,6 @@
           <w:rFonts w:asciiTheme="majorHAnsi" w:eastAsia="SimSun" w:hAnsiTheme="majorHAnsi"/>
           <w:sz w:val="22"/>
         </w:rPr>
-        <w:lastRenderedPageBreak/>
         <w:t>您已设置全扫描仪器的基本参数。接下来将指定</w:t>
       </w:r>
       <w:r>
@@ -3764,23 +3577,7 @@
           <w:rFonts w:asciiTheme="majorHAnsi" w:eastAsia="SimSun" w:hAnsiTheme="majorHAnsi"/>
           <w:sz w:val="22"/>
         </w:rPr>
-        <w:t xml:space="preserve">Q </w:t>
-      </w:r>
-      <w:proofErr w:type="spellStart"/>
-      <w:r>
-        <w:rPr>
-          <w:rFonts w:asciiTheme="majorHAnsi" w:eastAsia="SimSun" w:hAnsiTheme="majorHAnsi"/>
-          <w:sz w:val="22"/>
-        </w:rPr>
-        <w:t>Exactive</w:t>
-      </w:r>
-      <w:proofErr w:type="spellEnd"/>
-      <w:r>
-        <w:rPr>
-          <w:rFonts w:asciiTheme="majorHAnsi" w:eastAsia="SimSun" w:hAnsiTheme="majorHAnsi"/>
-          <w:sz w:val="22"/>
-        </w:rPr>
-        <w:t xml:space="preserve"> </w:t>
+        <w:t xml:space="preserve">Q Exactive </w:t>
       </w:r>
       <w:r>
         <w:rPr>
@@ -4158,7 +3955,7 @@
                     <pic:cNvPicPr/>
                   </pic:nvPicPr>
                   <pic:blipFill>
-                    <a:blip r:embed="rId18"/>
+                    <a:blip r:embed="rId22"/>
                     <a:stretch>
                       <a:fillRect/>
                     </a:stretch>
@@ -4249,7 +4046,6 @@
           <w:rFonts w:asciiTheme="majorHAnsi" w:eastAsia="SimSun" w:hAnsiTheme="majorHAnsi"/>
           <w:sz w:val="22"/>
         </w:rPr>
-        <w:lastRenderedPageBreak/>
         <w:t>这将启用从中指定</w:t>
       </w:r>
       <w:r>
@@ -4871,7 +4667,7 @@
                     </pic:cNvPicPr>
                   </pic:nvPicPr>
                   <pic:blipFill>
-                    <a:blip r:embed="rId19">
+                    <a:blip r:embed="rId23">
                       <a:extLst>
                         <a:ext uri="{28A0092B-C50C-407E-A947-70E740481C1C}">
                           <a14:useLocalDpi xmlns:a14="http://schemas.microsoft.com/office/drawing/2010/main" val="0"/>
@@ -5020,24 +4816,15 @@
           <w:rFonts w:asciiTheme="majorHAnsi" w:eastAsia="SimSun" w:hAnsiTheme="majorHAnsi"/>
           <w:sz w:val="16"/>
         </w:rPr>
-        <w:t>的峰上可见。</w:t>
-      </w:r>
-      <w:proofErr w:type="gramStart"/>
+        <w:t>的峰上可见。标有</w:t>
+      </w:r>
       <w:r>
         <w:rPr>
           <w:rFonts w:asciiTheme="majorHAnsi" w:eastAsia="SimSun" w:hAnsiTheme="majorHAnsi"/>
           <w:sz w:val="16"/>
         </w:rPr>
-        <w:t>标有</w:t>
-      </w:r>
-      <w:r>
-        <w:rPr>
-          <w:rFonts w:asciiTheme="majorHAnsi" w:eastAsia="SimSun" w:hAnsiTheme="majorHAnsi"/>
-          <w:sz w:val="16"/>
-        </w:rPr>
         <w:t>“</w:t>
       </w:r>
-      <w:proofErr w:type="gramEnd"/>
       <w:r>
         <w:rPr>
           <w:rFonts w:asciiTheme="majorHAnsi" w:eastAsia="SimSun" w:hAnsiTheme="majorHAnsi" w:hint="eastAsia"/>
@@ -5090,7 +4877,6 @@
           <w:sz w:val="16"/>
           <w:szCs w:val="16"/>
         </w:rPr>
-        <w:lastRenderedPageBreak/>
         <w:drawing>
           <wp:inline distT="0" distB="0" distL="0" distR="0" wp14:anchorId="6EFAED96" wp14:editId="2B799292">
             <wp:extent cx="5391902" cy="5039428"/>
@@ -5107,7 +4893,7 @@
                     <pic:cNvPicPr/>
                   </pic:nvPicPr>
                   <pic:blipFill>
-                    <a:blip r:embed="rId20"/>
+                    <a:blip r:embed="rId24"/>
                     <a:stretch>
                       <a:fillRect/>
                     </a:stretch>
@@ -5406,7 +5192,6 @@
           <w:sz w:val="22"/>
           <w:szCs w:val="22"/>
         </w:rPr>
-        <w:lastRenderedPageBreak/>
         <w:t>计算</w:t>
       </w:r>
       <w:r>
@@ -5464,7 +5249,7 @@
                     <pic:cNvPicPr/>
                   </pic:nvPicPr>
                   <pic:blipFill>
-                    <a:blip r:embed="rId21"/>
+                    <a:blip r:embed="rId25"/>
                     <a:stretch>
                       <a:fillRect/>
                     </a:stretch>
@@ -5639,7 +5424,6 @@
           <w:sz w:val="22"/>
           <w:szCs w:val="22"/>
         </w:rPr>
-        <w:lastRenderedPageBreak/>
         <w:t>编辑</w:t>
       </w:r>
       <w:r>
@@ -5697,7 +5481,7 @@
                     <pic:cNvPicPr/>
                   </pic:nvPicPr>
                   <pic:blipFill>
-                    <a:blip r:embed="rId22"/>
+                    <a:blip r:embed="rId26"/>
                     <a:stretch>
                       <a:fillRect/>
                     </a:stretch>
@@ -5848,7 +5632,6 @@
           <w:rFonts w:asciiTheme="majorHAnsi" w:eastAsia="SimSun" w:hAnsiTheme="majorHAnsi"/>
           <w:sz w:val="22"/>
         </w:rPr>
-        <w:lastRenderedPageBreak/>
         <w:t>您应当看到</w:t>
       </w:r>
       <w:r>
@@ -5953,7 +5736,7 @@
                     <pic:cNvPicPr/>
                   </pic:nvPicPr>
                   <pic:blipFill>
-                    <a:blip r:embed="rId23"/>
+                    <a:blip r:embed="rId27"/>
                     <a:stretch>
                       <a:fillRect/>
                     </a:stretch>
@@ -6508,36 +6291,8 @@
           <w:b/>
           <w:sz w:val="22"/>
         </w:rPr>
-        <w:t xml:space="preserve"> </w:t>
-      </w:r>
-      <w:proofErr w:type="spellStart"/>
-      <w:r>
-        <w:rPr>
-          <w:rFonts w:asciiTheme="majorHAnsi" w:eastAsia="SimSun" w:hAnsiTheme="majorHAnsi"/>
-          <w:b/>
-          <w:sz w:val="22"/>
-        </w:rPr>
-        <w:t>Thermo</w:t>
-      </w:r>
-      <w:proofErr w:type="spellEnd"/>
-      <w:r>
-        <w:rPr>
-          <w:rFonts w:asciiTheme="majorHAnsi" w:eastAsia="SimSun" w:hAnsiTheme="majorHAnsi"/>
-          <w:b/>
-          <w:sz w:val="22"/>
-        </w:rPr>
-        <w:t xml:space="preserve"> Q </w:t>
-      </w:r>
-      <w:proofErr w:type="spellStart"/>
-      <w:r>
-        <w:rPr>
-          <w:rFonts w:asciiTheme="majorHAnsi" w:eastAsia="SimSun" w:hAnsiTheme="majorHAnsi"/>
-          <w:b/>
-          <w:sz w:val="22"/>
-        </w:rPr>
-        <w:t>Exactive</w:t>
-      </w:r>
-      <w:proofErr w:type="spellEnd"/>
+        <w:t xml:space="preserve"> Thermo Q Exactive</w:t>
+      </w:r>
       <w:r>
         <w:rPr>
           <w:rFonts w:asciiTheme="majorHAnsi" w:eastAsia="SimSun" w:hAnsiTheme="majorHAnsi"/>
@@ -6561,7 +6316,6 @@
           <w:rFonts w:asciiTheme="majorHAnsi" w:eastAsia="SimSun" w:hAnsiTheme="majorHAnsi"/>
           <w:sz w:val="22"/>
         </w:rPr>
-        <w:lastRenderedPageBreak/>
         <w:t>该表单应显示如下：</w:t>
       </w:r>
     </w:p>
@@ -6594,7 +6348,7 @@
                     <pic:cNvPicPr/>
                   </pic:nvPicPr>
                   <pic:blipFill>
-                    <a:blip r:embed="rId24"/>
+                    <a:blip r:embed="rId28"/>
                     <a:stretch>
                       <a:fillRect/>
                     </a:stretch>
@@ -6780,7 +6534,6 @@
           <w:rFonts w:asciiTheme="majorHAnsi" w:eastAsia="SimSun" w:hAnsiTheme="majorHAnsi"/>
           <w:sz w:val="22"/>
         </w:rPr>
-        <w:lastRenderedPageBreak/>
         <w:t>打开您保存的文件。该文件显示如下：</w:t>
       </w:r>
     </w:p>
@@ -6814,7 +6567,7 @@
                     <pic:cNvPicPr/>
                   </pic:nvPicPr>
                   <pic:blipFill>
-                    <a:blip r:embed="rId25"/>
+                    <a:blip r:embed="rId29"/>
                     <a:stretch>
                       <a:fillRect/>
                     </a:stretch>
@@ -6870,33 +6623,8 @@
           <w:rFonts w:asciiTheme="majorHAnsi" w:eastAsia="SimSun" w:hAnsiTheme="majorHAnsi"/>
           <w:sz w:val="22"/>
         </w:rPr>
-        <w:t xml:space="preserve"> </w:t>
-      </w:r>
-      <w:proofErr w:type="spellStart"/>
-      <w:r>
-        <w:rPr>
-          <w:rFonts w:asciiTheme="majorHAnsi" w:eastAsia="SimSun" w:hAnsiTheme="majorHAnsi"/>
-          <w:sz w:val="22"/>
-        </w:rPr>
-        <w:t>Thermo</w:t>
-      </w:r>
-      <w:proofErr w:type="spellEnd"/>
-      <w:r>
-        <w:rPr>
-          <w:rFonts w:asciiTheme="majorHAnsi" w:eastAsia="SimSun" w:hAnsiTheme="majorHAnsi"/>
-          <w:sz w:val="22"/>
-        </w:rPr>
-        <w:t xml:space="preserve"> Q </w:t>
-      </w:r>
-      <w:proofErr w:type="spellStart"/>
-      <w:r>
-        <w:rPr>
-          <w:rFonts w:asciiTheme="majorHAnsi" w:eastAsia="SimSun" w:hAnsiTheme="majorHAnsi"/>
-          <w:sz w:val="22"/>
-        </w:rPr>
-        <w:t>Exactive</w:t>
-      </w:r>
-      <w:proofErr w:type="spellEnd"/>
+        <w:t xml:space="preserve"> Thermo Q Exactive</w:t>
+      </w:r>
       <w:r>
         <w:rPr>
           <w:rFonts w:asciiTheme="majorHAnsi" w:eastAsia="SimSun" w:hAnsiTheme="majorHAnsi"/>
@@ -7115,30 +6843,14 @@
           <w:rFonts w:asciiTheme="majorHAnsi" w:eastAsia="SimSun" w:hAnsiTheme="majorHAnsi"/>
           <w:sz w:val="22"/>
         </w:rPr>
-        <w:t>运行的串联质谱谱图与肽段进行匹配，</w:t>
-      </w:r>
-      <w:proofErr w:type="gramStart"/>
-      <w:r>
-        <w:rPr>
-          <w:rFonts w:asciiTheme="majorHAnsi" w:eastAsia="SimSun" w:hAnsiTheme="majorHAnsi"/>
-          <w:sz w:val="22"/>
-        </w:rPr>
-        <w:t>生成一系列</w:t>
-      </w:r>
-      <w:r>
-        <w:rPr>
-          <w:rFonts w:asciiTheme="majorHAnsi" w:eastAsia="SimSun" w:hAnsiTheme="majorHAnsi"/>
-          <w:sz w:val="22"/>
-        </w:rPr>
-        <w:t xml:space="preserve"> .</w:t>
-      </w:r>
-      <w:proofErr w:type="gramEnd"/>
-      <w:r>
-        <w:rPr>
-          <w:rFonts w:asciiTheme="majorHAnsi" w:eastAsia="SimSun" w:hAnsiTheme="majorHAnsi"/>
-          <w:sz w:val="22"/>
-        </w:rPr>
-        <w:t xml:space="preserve">xtan.xml </w:t>
+        <w:t>运行的串联质谱谱图与肽段进行匹配，生成一系列</w:t>
+      </w:r>
+      <w:r>
+        <w:rPr>
+          <w:rFonts w:asciiTheme="majorHAnsi" w:eastAsia="SimSun" w:hAnsiTheme="majorHAnsi"/>
+          <w:sz w:val="22"/>
+        </w:rPr>
+        <w:t xml:space="preserve"> .xtan.xml </w:t>
       </w:r>
       <w:r>
         <w:rPr>
@@ -7173,15 +6885,7 @@
           <w:rFonts w:asciiTheme="majorHAnsi" w:eastAsia="SimSun" w:hAnsiTheme="majorHAnsi"/>
           <w:sz w:val="22"/>
         </w:rPr>
-        <w:t>，</w:t>
-      </w:r>
-      <w:r>
-        <w:rPr>
-          <w:rFonts w:asciiTheme="majorHAnsi" w:eastAsia="SimSun" w:hAnsiTheme="majorHAnsi"/>
-          <w:sz w:val="22"/>
-        </w:rPr>
-        <w:lastRenderedPageBreak/>
-        <w:t>则生成</w:t>
+        <w:t>，则生成</w:t>
       </w:r>
       <w:r>
         <w:rPr>
@@ -7272,23 +6976,7 @@
           <w:rFonts w:asciiTheme="majorHAnsi" w:eastAsia="SimSun" w:hAnsiTheme="majorHAnsi"/>
           <w:sz w:val="22"/>
         </w:rPr>
-        <w:t xml:space="preserve"> .</w:t>
-      </w:r>
-      <w:proofErr w:type="spellStart"/>
-      <w:r>
-        <w:rPr>
-          <w:rFonts w:asciiTheme="majorHAnsi" w:eastAsia="SimSun" w:hAnsiTheme="majorHAnsi"/>
-          <w:sz w:val="22"/>
-        </w:rPr>
-        <w:t>mzXML</w:t>
-      </w:r>
-      <w:proofErr w:type="spellEnd"/>
-      <w:r>
-        <w:rPr>
-          <w:rFonts w:asciiTheme="majorHAnsi" w:eastAsia="SimSun" w:hAnsiTheme="majorHAnsi"/>
-          <w:sz w:val="22"/>
-        </w:rPr>
-        <w:t xml:space="preserve"> </w:t>
+        <w:t xml:space="preserve"> .mzXML </w:t>
       </w:r>
       <w:r>
         <w:rPr>
@@ -7629,7 +7317,6 @@
           <w:sz w:val="22"/>
           <w:szCs w:val="22"/>
         </w:rPr>
-        <w:lastRenderedPageBreak/>
         <w:t>导入肽段搜索</w:t>
       </w:r>
       <w:r>
@@ -7668,7 +7355,7 @@
                     <pic:cNvPicPr/>
                   </pic:nvPicPr>
                   <pic:blipFill>
-                    <a:blip r:embed="rId26"/>
+                    <a:blip r:embed="rId30"/>
                     <a:stretch>
                       <a:fillRect/>
                     </a:stretch>
@@ -7740,23 +7427,7 @@
           <w:rFonts w:asciiTheme="majorHAnsi" w:eastAsia="SimSun" w:hAnsiTheme="majorHAnsi"/>
           <w:sz w:val="22"/>
         </w:rPr>
-        <w:t xml:space="preserve"> </w:t>
-      </w:r>
-      <w:proofErr w:type="spellStart"/>
-      <w:r>
-        <w:rPr>
-          <w:rFonts w:asciiTheme="majorHAnsi" w:eastAsia="SimSun" w:hAnsiTheme="majorHAnsi"/>
-          <w:sz w:val="22"/>
-        </w:rPr>
-        <w:t>PeptideProphet</w:t>
-      </w:r>
-      <w:proofErr w:type="spellEnd"/>
-      <w:r>
-        <w:rPr>
-          <w:rFonts w:asciiTheme="majorHAnsi" w:eastAsia="SimSun" w:hAnsiTheme="majorHAnsi"/>
-          <w:sz w:val="22"/>
-        </w:rPr>
-        <w:t xml:space="preserve"> </w:t>
+        <w:t xml:space="preserve"> PeptideProphet </w:t>
       </w:r>
       <w:r>
         <w:rPr>
@@ -8074,7 +7745,6 @@
           <w:rFonts w:asciiTheme="majorHAnsi" w:eastAsia="SimSun" w:hAnsiTheme="majorHAnsi"/>
           <w:sz w:val="22"/>
         </w:rPr>
-        <w:lastRenderedPageBreak/>
         <w:t>此文件包含单次</w:t>
       </w:r>
       <w:r>
@@ -8124,17 +7794,8 @@
           <w:rFonts w:asciiTheme="majorHAnsi" w:eastAsia="SimSun" w:hAnsiTheme="majorHAnsi"/>
           <w:sz w:val="22"/>
         </w:rPr>
-        <w:t xml:space="preserve"> </w:t>
-      </w:r>
-      <w:proofErr w:type="spellStart"/>
-      <w:r>
-        <w:rPr>
-          <w:rFonts w:asciiTheme="majorHAnsi" w:eastAsia="SimSun" w:hAnsiTheme="majorHAnsi"/>
-          <w:sz w:val="22"/>
-        </w:rPr>
-        <w:t>pepXML</w:t>
-      </w:r>
-      <w:proofErr w:type="spellEnd"/>
+        <w:t xml:space="preserve"> pepXML</w:t>
+      </w:r>
       <w:r>
         <w:rPr>
           <w:rFonts w:asciiTheme="majorHAnsi" w:eastAsia="SimSun" w:hAnsiTheme="majorHAnsi"/>
@@ -8161,17 +7822,8 @@
           <w:rFonts w:asciiTheme="majorHAnsi" w:eastAsia="SimSun" w:hAnsiTheme="majorHAnsi"/>
           <w:sz w:val="22"/>
         </w:rPr>
-        <w:t xml:space="preserve"> </w:t>
-      </w:r>
-      <w:proofErr w:type="spellStart"/>
-      <w:r>
-        <w:rPr>
-          <w:rFonts w:asciiTheme="majorHAnsi" w:eastAsia="SimSun" w:hAnsiTheme="majorHAnsi"/>
-          <w:sz w:val="22"/>
-        </w:rPr>
-        <w:t>mzXML</w:t>
-      </w:r>
-      <w:proofErr w:type="spellEnd"/>
+        <w:t xml:space="preserve"> mzXML</w:t>
+      </w:r>
       <w:r>
         <w:rPr>
           <w:rFonts w:asciiTheme="majorHAnsi" w:eastAsia="SimSun" w:hAnsiTheme="majorHAnsi"/>
@@ -8226,23 +7878,7 @@
           <w:rFonts w:asciiTheme="majorHAnsi" w:eastAsia="SimSun" w:hAnsiTheme="majorHAnsi"/>
           <w:sz w:val="22"/>
         </w:rPr>
-        <w:t xml:space="preserve">Proteome Discoverer </w:t>
-      </w:r>
-      <w:proofErr w:type="spellStart"/>
-      <w:r>
-        <w:rPr>
-          <w:rFonts w:asciiTheme="majorHAnsi" w:eastAsia="SimSun" w:hAnsiTheme="majorHAnsi"/>
-          <w:sz w:val="22"/>
-        </w:rPr>
-        <w:t>pdResult</w:t>
-      </w:r>
-      <w:proofErr w:type="spellEnd"/>
-      <w:r>
-        <w:rPr>
-          <w:rFonts w:asciiTheme="majorHAnsi" w:eastAsia="SimSun" w:hAnsiTheme="majorHAnsi"/>
-          <w:sz w:val="22"/>
-        </w:rPr>
-        <w:t xml:space="preserve"> </w:t>
+        <w:t xml:space="preserve">Proteome Discoverer pdResult </w:t>
       </w:r>
       <w:r>
         <w:rPr>
@@ -8293,31 +7929,16 @@
         </w:rPr>
         <w:t>网站上找到</w:t>
       </w:r>
-      <w:r>
-        <w:fldChar w:fldCharType="begin"/>
-      </w:r>
-      <w:r>
-        <w:instrText>HYPERLINK "https://skyline.ms/build-blib.url"</w:instrText>
-      </w:r>
-      <w:r>
-        <w:fldChar w:fldCharType="separate"/>
-      </w:r>
-      <w:r>
-        <w:rPr>
-          <w:rStyle w:val="Hyperlink"/>
-          <w:rFonts w:asciiTheme="majorHAnsi" w:eastAsia="SimSun" w:hAnsiTheme="majorHAnsi"/>
-          <w:sz w:val="22"/>
-        </w:rPr>
-        <w:t>支持的工具和文件格式的完整列表</w:t>
-      </w:r>
-      <w:r>
-        <w:rPr>
-          <w:rStyle w:val="Hyperlink"/>
-          <w:rFonts w:asciiTheme="majorHAnsi" w:eastAsia="SimSun" w:hAnsiTheme="majorHAnsi"/>
-          <w:sz w:val="22"/>
-        </w:rPr>
-        <w:fldChar w:fldCharType="end"/>
-      </w:r>
+      <w:hyperlink r:id="rId31" w:history="1">
+        <w:r>
+          <w:rPr>
+            <w:rStyle w:val="Hyperlink"/>
+            <w:rFonts w:asciiTheme="majorHAnsi" w:eastAsia="SimSun" w:hAnsiTheme="majorHAnsi"/>
+            <w:sz w:val="22"/>
+          </w:rPr>
+          <w:t>支持的工具和文件格式的完整列表</w:t>
+        </w:r>
+      </w:hyperlink>
       <w:r>
         <w:rPr>
           <w:rFonts w:asciiTheme="majorHAnsi" w:eastAsia="SimSun" w:hAnsiTheme="majorHAnsi"/>
@@ -8448,7 +8069,6 @@
           <w:rFonts w:ascii="Calibri" w:eastAsia="SimSun" w:hAnsi="Calibri"/>
           <w:sz w:val="22"/>
         </w:rPr>
-        <w:lastRenderedPageBreak/>
         <w:t>向导中的</w:t>
       </w:r>
       <w:r>
@@ -8497,7 +8117,7 @@
                     <pic:cNvPicPr/>
                   </pic:nvPicPr>
                   <pic:blipFill>
-                    <a:blip r:embed="rId27"/>
+                    <a:blip r:embed="rId32"/>
                     <a:stretch>
                       <a:fillRect/>
                     </a:stretch>
@@ -8765,7 +8385,6 @@
           <w:sz w:val="22"/>
           <w:szCs w:val="22"/>
         </w:rPr>
-        <w:lastRenderedPageBreak/>
         <w:t>浏览结果文件</w:t>
       </w:r>
       <w:r>
@@ -8807,7 +8426,7 @@
                     <pic:cNvPicPr/>
                   </pic:nvPicPr>
                   <pic:blipFill>
-                    <a:blip r:embed="rId28"/>
+                    <a:blip r:embed="rId33"/>
                     <a:stretch>
                       <a:fillRect/>
                     </a:stretch>
@@ -8883,7 +8502,6 @@
           <w:sz w:val="22"/>
           <w:szCs w:val="22"/>
         </w:rPr>
-        <w:lastRenderedPageBreak/>
         <w:t>导入肽段搜索</w:t>
       </w:r>
       <w:r>
@@ -8924,7 +8542,7 @@
                     <pic:cNvPicPr/>
                   </pic:nvPicPr>
                   <pic:blipFill>
-                    <a:blip r:embed="rId29"/>
+                    <a:blip r:embed="rId34"/>
                     <a:stretch>
                       <a:fillRect/>
                     </a:stretch>
@@ -9004,30 +8622,14 @@
           <w:rFonts w:ascii="Calibri" w:eastAsia="SimSun" w:hAnsi="Calibri"/>
           <w:sz w:val="22"/>
         </w:rPr>
-        <w:t>会显示一个表单，</w:t>
-      </w:r>
-      <w:proofErr w:type="gramStart"/>
+        <w:t>会显示一个表单，询问您是否移除相同前缀</w:t>
+      </w:r>
       <w:r>
         <w:rPr>
           <w:rFonts w:ascii="Calibri" w:eastAsia="SimSun" w:hAnsi="Calibri"/>
           <w:sz w:val="22"/>
         </w:rPr>
-        <w:t>询问您是否移除相同前缀</w:t>
-      </w:r>
-      <w:r>
-        <w:rPr>
-          <w:rFonts w:ascii="Calibri" w:eastAsia="SimSun" w:hAnsi="Calibri"/>
-          <w:sz w:val="22"/>
-        </w:rPr>
-        <w:t>“</w:t>
-      </w:r>
-      <w:proofErr w:type="gramEnd"/>
-      <w:r>
-        <w:rPr>
-          <w:rFonts w:ascii="Calibri" w:eastAsia="SimSun" w:hAnsi="Calibri"/>
-          <w:sz w:val="22"/>
-        </w:rPr>
-        <w:t>20130311_DIA_Pit0”</w:t>
+        <w:t>“20130311_DIA_Pit0”</w:t>
       </w:r>
       <w:r>
         <w:rPr>
@@ -9150,7 +8752,6 @@
           <w:sz w:val="22"/>
           <w:szCs w:val="22"/>
         </w:rPr>
-        <w:lastRenderedPageBreak/>
         <w:t>导入结果</w:t>
       </w:r>
       <w:r>
@@ -9191,7 +8792,7 @@
                     <pic:cNvPicPr/>
                   </pic:nvPicPr>
                   <pic:blipFill>
-                    <a:blip r:embed="rId30"/>
+                    <a:blip r:embed="rId35"/>
                     <a:stretch>
                       <a:fillRect/>
                     </a:stretch>
@@ -9302,23 +8903,7 @@
           <w:rFonts w:asciiTheme="majorHAnsi" w:eastAsia="SimSun" w:hAnsiTheme="majorHAnsi"/>
           <w:sz w:val="22"/>
         </w:rPr>
-        <w:t xml:space="preserve"> </w:t>
-      </w:r>
-      <w:proofErr w:type="spellStart"/>
-      <w:r>
-        <w:rPr>
-          <w:rFonts w:asciiTheme="majorHAnsi" w:eastAsia="SimSun" w:hAnsiTheme="majorHAnsi"/>
-          <w:sz w:val="22"/>
-        </w:rPr>
-        <w:t>Unimod</w:t>
-      </w:r>
-      <w:proofErr w:type="spellEnd"/>
-      <w:r>
-        <w:rPr>
-          <w:rFonts w:asciiTheme="majorHAnsi" w:eastAsia="SimSun" w:hAnsiTheme="majorHAnsi"/>
-          <w:sz w:val="22"/>
-        </w:rPr>
-        <w:t xml:space="preserve"> </w:t>
+        <w:t xml:space="preserve"> Unimod </w:t>
       </w:r>
       <w:r>
         <w:rPr>
@@ -9396,7 +8981,6 @@
           <w:rFonts w:ascii="Calibri" w:eastAsia="SimSun" w:hAnsi="Calibri"/>
           <w:sz w:val="22"/>
         </w:rPr>
-        <w:lastRenderedPageBreak/>
         <w:t>随即将前往</w:t>
       </w:r>
       <w:r>
@@ -9446,7 +9030,7 @@
                     <pic:cNvPicPr/>
                   </pic:nvPicPr>
                   <pic:blipFill>
-                    <a:blip r:embed="rId31"/>
+                    <a:blip r:embed="rId36"/>
                     <a:stretch>
                       <a:fillRect/>
                     </a:stretch>
@@ -9906,15 +9490,7 @@
           <w:rFonts w:asciiTheme="majorHAnsi" w:eastAsia="SimSun" w:hAnsiTheme="majorHAnsi"/>
           <w:sz w:val="22"/>
         </w:rPr>
-        <w:t>处的子离子）。在某些情况下，这可能是一种理想的排除方式，因为逃离分段的</w:t>
-      </w:r>
-      <w:r>
-        <w:rPr>
-          <w:rFonts w:asciiTheme="majorHAnsi" w:eastAsia="SimSun" w:hAnsiTheme="majorHAnsi"/>
-          <w:sz w:val="22"/>
-        </w:rPr>
-        <w:lastRenderedPageBreak/>
-        <w:t>母离子在原始</w:t>
+        <w:t>处的子离子）。在某些情况下，这可能是一种理想的排除方式，因为逃离分段的母离子在原始</w:t>
       </w:r>
       <w:r>
         <w:rPr>
@@ -10246,7 +9822,7 @@
                     <pic:cNvPicPr/>
                   </pic:nvPicPr>
                   <pic:blipFill>
-                    <a:blip r:embed="rId32"/>
+                    <a:blip r:embed="rId37"/>
                     <a:stretch>
                       <a:fillRect/>
                     </a:stretch>
@@ -10321,7 +9897,6 @@
           <w:rFonts w:ascii="Calibri" w:eastAsia="SimSun" w:hAnsi="Calibri"/>
           <w:sz w:val="22"/>
         </w:rPr>
-        <w:lastRenderedPageBreak/>
         <w:t>随即进入</w:t>
       </w:r>
       <w:r>
@@ -10338,18 +9913,8 @@
           <w:b/>
           <w:sz w:val="22"/>
         </w:rPr>
-        <w:t xml:space="preserve"> </w:t>
-      </w:r>
-      <w:proofErr w:type="spellStart"/>
-      <w:r>
-        <w:rPr>
-          <w:rFonts w:ascii="Calibri" w:eastAsia="SimSun" w:hAnsi="Calibri"/>
-          <w:b/>
-          <w:sz w:val="22"/>
-        </w:rPr>
-        <w:t>Fasta</w:t>
-      </w:r>
-      <w:proofErr w:type="spellEnd"/>
+        <w:t xml:space="preserve"> Fasta</w:t>
+      </w:r>
       <w:r>
         <w:rPr>
           <w:rFonts w:ascii="Calibri" w:eastAsia="SimSun" w:hAnsi="Calibri"/>
@@ -10466,23 +10031,7 @@
           <w:rFonts w:asciiTheme="majorHAnsi" w:eastAsia="SimSun" w:hAnsiTheme="majorHAnsi"/>
           <w:sz w:val="22"/>
         </w:rPr>
-        <w:t>“</w:t>
-      </w:r>
-      <w:proofErr w:type="spellStart"/>
-      <w:r>
-        <w:rPr>
-          <w:rFonts w:asciiTheme="majorHAnsi" w:eastAsia="SimSun" w:hAnsiTheme="majorHAnsi"/>
-          <w:sz w:val="22"/>
-        </w:rPr>
-        <w:t>pituitary_database.fasta</w:t>
-      </w:r>
-      <w:proofErr w:type="spellEnd"/>
-      <w:r>
-        <w:rPr>
-          <w:rFonts w:asciiTheme="majorHAnsi" w:eastAsia="SimSun" w:hAnsiTheme="majorHAnsi"/>
-          <w:sz w:val="22"/>
-        </w:rPr>
-        <w:t>”</w:t>
+        <w:t>“pituitary_database.fasta”</w:t>
       </w:r>
       <w:r>
         <w:rPr>
@@ -10540,7 +10089,7 @@
                     <pic:cNvPicPr/>
                   </pic:nvPicPr>
                   <pic:blipFill>
-                    <a:blip r:embed="rId33"/>
+                    <a:blip r:embed="rId38"/>
                     <a:stretch>
                       <a:fillRect/>
                     </a:stretch>
@@ -10610,39 +10159,23 @@
           <w:rFonts w:asciiTheme="majorHAnsi" w:eastAsia="SimSun" w:hAnsiTheme="majorHAnsi"/>
           <w:sz w:val="22"/>
         </w:rPr>
+        <w:t xml:space="preserve"> mProphet </w:t>
+      </w:r>
+      <w:r>
+        <w:rPr>
+          <w:rFonts w:asciiTheme="majorHAnsi" w:eastAsia="SimSun" w:hAnsiTheme="majorHAnsi"/>
+          <w:sz w:val="22"/>
+        </w:rPr>
+        <w:t>算法生成的动态峰选择模型。有关这些选项的详细信息，请查阅</w:t>
+      </w:r>
+      <w:r>
+        <w:rPr>
+          <w:rFonts w:asciiTheme="majorHAnsi" w:eastAsia="SimSun" w:hAnsiTheme="majorHAnsi"/>
+          <w:sz w:val="22"/>
+        </w:rPr>
         <w:t xml:space="preserve"> </w:t>
       </w:r>
-      <w:proofErr w:type="spellStart"/>
-      <w:r>
-        <w:rPr>
-          <w:rFonts w:asciiTheme="majorHAnsi" w:eastAsia="SimSun" w:hAnsiTheme="majorHAnsi"/>
-          <w:sz w:val="22"/>
-        </w:rPr>
-        <w:t>mProphet</w:t>
-      </w:r>
-      <w:proofErr w:type="spellEnd"/>
-      <w:r>
-        <w:rPr>
-          <w:rFonts w:asciiTheme="majorHAnsi" w:eastAsia="SimSun" w:hAnsiTheme="majorHAnsi"/>
-          <w:sz w:val="22"/>
-        </w:rPr>
-        <w:t xml:space="preserve"> </w:t>
-      </w:r>
-      <w:r>
-        <w:rPr>
-          <w:rFonts w:asciiTheme="majorHAnsi" w:eastAsia="SimSun" w:hAnsiTheme="majorHAnsi"/>
-          <w:sz w:val="22"/>
-        </w:rPr>
-        <w:t>算法生成的动态峰选择模型。有关这些选项的详细信息，请查阅</w:t>
-      </w:r>
-      <w:r>
-        <w:rPr>
-          <w:rFonts w:asciiTheme="majorHAnsi" w:eastAsia="SimSun" w:hAnsiTheme="majorHAnsi"/>
-          <w:sz w:val="22"/>
-        </w:rPr>
-        <w:t xml:space="preserve"> </w:t>
-      </w:r>
-      <w:hyperlink r:id="rId34" w:history="1">
+      <w:hyperlink r:id="rId39" w:history="1">
         <w:r>
           <w:rPr>
             <w:rStyle w:val="Hyperlink"/>
@@ -10687,7 +10220,6 @@
           <w:rFonts w:asciiTheme="majorHAnsi" w:eastAsia="SimSun" w:hAnsiTheme="majorHAnsi"/>
           <w:sz w:val="22"/>
         </w:rPr>
-        <w:lastRenderedPageBreak/>
         <w:t>单击</w:t>
       </w:r>
       <w:r>
@@ -10819,7 +10351,7 @@
                     <pic:cNvPicPr/>
                   </pic:nvPicPr>
                   <pic:blipFill>
-                    <a:blip r:embed="rId35"/>
+                    <a:blip r:embed="rId40"/>
                     <a:stretch>
                       <a:fillRect/>
                     </a:stretch>
@@ -11144,7 +10676,6 @@
         </w:rPr>
         <w:t>“</w:t>
       </w:r>
-      <w:proofErr w:type="gramStart"/>
       <w:r>
         <w:rPr>
           <w:rFonts w:asciiTheme="majorHAnsi" w:eastAsia="SimSun" w:hAnsiTheme="majorHAnsi"/>
@@ -11166,7 +10697,6 @@
         </w:rPr>
         <w:t>或</w:t>
       </w:r>
-      <w:proofErr w:type="gramEnd"/>
       <w:r>
         <w:rPr>
           <w:rFonts w:asciiTheme="majorHAnsi" w:eastAsia="SimSun" w:hAnsiTheme="majorHAnsi"/>
@@ -11212,7 +10742,6 @@
           <w:b/>
           <w:sz w:val="22"/>
         </w:rPr>
-        <w:lastRenderedPageBreak/>
         <w:t>目标</w:t>
       </w:r>
       <w:r>
@@ -11257,7 +10786,7 @@
                     </pic:cNvPicPr>
                   </pic:nvPicPr>
                   <pic:blipFill>
-                    <a:blip r:embed="rId36">
+                    <a:blip r:embed="rId41">
                       <a:extLst>
                         <a:ext uri="{28A0092B-C50C-407E-A947-70E740481C1C}">
                           <a14:useLocalDpi xmlns:a14="http://schemas.microsoft.com/office/drawing/2010/main" val="0"/>
@@ -11572,41 +11101,18 @@
           <w:rFonts w:asciiTheme="majorHAnsi" w:eastAsia="SimSun" w:hAnsiTheme="majorHAnsi"/>
           <w:sz w:val="22"/>
         </w:rPr>
-        <w:t>默认峰选择表现非常好，无需自定义峰得分，即便使用自定义峰得分，</w:t>
-      </w:r>
-      <w:r>
-        <w:rPr>
-          <w:rFonts w:asciiTheme="majorHAnsi" w:eastAsia="SimSun" w:hAnsiTheme="majorHAnsi"/>
-          <w:sz w:val="22"/>
-        </w:rPr>
-        <w:lastRenderedPageBreak/>
-        <w:t>也存在诱饵的替代方案（请参阅</w:t>
-      </w:r>
-      <w:r>
-        <w:fldChar w:fldCharType="begin"/>
-      </w:r>
-      <w:r>
-        <w:instrText>HYPERLINK "https://skyline.gs.washington.edu/labkey/wiki/home/software/Skyline/page.view?name=tutorial_peak_picking"</w:instrText>
-      </w:r>
-      <w:r>
-        <w:fldChar w:fldCharType="separate"/>
-      </w:r>
-      <w:r>
-        <w:rPr>
-          <w:rStyle w:val="Hyperlink"/>
-          <w:rFonts w:asciiTheme="majorHAnsi" w:eastAsia="SimSun" w:hAnsiTheme="majorHAnsi"/>
-          <w:sz w:val="22"/>
-        </w:rPr>
-        <w:t>高级峰选择模型</w:t>
-      </w:r>
-      <w:r>
-        <w:rPr>
-          <w:rStyle w:val="Hyperlink"/>
-          <w:rFonts w:asciiTheme="majorHAnsi" w:eastAsia="SimSun" w:hAnsiTheme="majorHAnsi"/>
-          <w:sz w:val="22"/>
-        </w:rPr>
-        <w:fldChar w:fldCharType="end"/>
-      </w:r>
+        <w:t>默认峰选择表现非常好，无需自定义峰得分，即便使用自定义峰得分，也存在诱饵的替代方案（请参阅</w:t>
+      </w:r>
+      <w:hyperlink r:id="rId42" w:history="1">
+        <w:r>
+          <w:rPr>
+            <w:rStyle w:val="Hyperlink"/>
+            <w:rFonts w:asciiTheme="majorHAnsi" w:eastAsia="SimSun" w:hAnsiTheme="majorHAnsi"/>
+            <w:sz w:val="22"/>
+          </w:rPr>
+          <w:t>高级峰选择模型</w:t>
+        </w:r>
+      </w:hyperlink>
       <w:r>
         <w:rPr>
           <w:rFonts w:asciiTheme="majorHAnsi" w:eastAsia="SimSun" w:hAnsiTheme="majorHAnsi"/>
@@ -12319,7 +11825,7 @@
                     <pic:cNvPicPr/>
                   </pic:nvPicPr>
                   <pic:blipFill>
-                    <a:blip r:embed="rId37"/>
+                    <a:blip r:embed="rId43"/>
                     <a:stretch>
                       <a:fillRect/>
                     </a:stretch>
@@ -12449,7 +11955,6 @@
           <w:rFonts w:asciiTheme="majorHAnsi" w:eastAsia="SimSun" w:hAnsiTheme="majorHAnsi"/>
           <w:sz w:val="22"/>
         </w:rPr>
-        <w:lastRenderedPageBreak/>
         <w:t>在</w:t>
       </w:r>
       <w:r>
@@ -12611,7 +12116,7 @@
                     </pic:cNvPicPr>
                   </pic:nvPicPr>
                   <pic:blipFill>
-                    <a:blip r:embed="rId38">
+                    <a:blip r:embed="rId44">
                       <a:extLst>
                         <a:ext uri="{28A0092B-C50C-407E-A947-70E740481C1C}">
                           <a14:useLocalDpi xmlns:a14="http://schemas.microsoft.com/office/drawing/2010/main" val="0"/>
@@ -13057,7 +12562,6 @@
           <w:rFonts w:asciiTheme="majorHAnsi" w:eastAsia="SimSun" w:hAnsiTheme="majorHAnsi"/>
           <w:sz w:val="22"/>
         </w:rPr>
-        <w:lastRenderedPageBreak/>
         <w:t>单击并拖动母离子或片段的任一</w:t>
       </w:r>
       <w:r>
@@ -13265,7 +12769,7 @@
                     <pic:cNvPicPr/>
                   </pic:nvPicPr>
                   <pic:blipFill>
-                    <a:blip r:embed="rId39"/>
+                    <a:blip r:embed="rId45"/>
                     <a:stretch>
                       <a:fillRect/>
                     </a:stretch>
@@ -13510,23 +13014,7 @@
           <w:rFonts w:asciiTheme="majorHAnsi" w:eastAsia="SimSun" w:hAnsiTheme="majorHAnsi"/>
           <w:sz w:val="22"/>
         </w:rPr>
-        <w:t>“</w:t>
-      </w:r>
-      <w:proofErr w:type="spellStart"/>
-      <w:r>
-        <w:rPr>
-          <w:rFonts w:asciiTheme="majorHAnsi" w:eastAsia="SimSun" w:hAnsiTheme="majorHAnsi"/>
-          <w:sz w:val="22"/>
-        </w:rPr>
-        <w:t>idotp</w:t>
-      </w:r>
-      <w:proofErr w:type="spellEnd"/>
-      <w:r>
-        <w:rPr>
-          <w:rFonts w:asciiTheme="majorHAnsi" w:eastAsia="SimSun" w:hAnsiTheme="majorHAnsi"/>
-          <w:sz w:val="22"/>
-        </w:rPr>
-        <w:t xml:space="preserve"> 0.97”</w:t>
+        <w:t>“idotp 0.97”</w:t>
       </w:r>
       <w:r>
         <w:rPr>
@@ -13593,23 +13081,7 @@
           <w:rFonts w:asciiTheme="majorHAnsi" w:eastAsia="SimSun" w:hAnsiTheme="majorHAnsi"/>
           <w:sz w:val="22"/>
         </w:rPr>
-        <w:t>“</w:t>
-      </w:r>
-      <w:proofErr w:type="spellStart"/>
-      <w:r>
-        <w:rPr>
-          <w:rFonts w:asciiTheme="majorHAnsi" w:eastAsia="SimSun" w:hAnsiTheme="majorHAnsi"/>
-          <w:sz w:val="22"/>
-        </w:rPr>
-        <w:t>dotp</w:t>
-      </w:r>
-      <w:proofErr w:type="spellEnd"/>
-      <w:r>
-        <w:rPr>
-          <w:rFonts w:asciiTheme="majorHAnsi" w:eastAsia="SimSun" w:hAnsiTheme="majorHAnsi"/>
-          <w:sz w:val="22"/>
-        </w:rPr>
-        <w:t xml:space="preserve"> 0.88”</w:t>
+        <w:t>“dotp 0.88”</w:t>
       </w:r>
       <w:r>
         <w:rPr>
@@ -13623,23 +13095,7 @@
           <w:rFonts w:asciiTheme="majorHAnsi" w:eastAsia="SimSun" w:hAnsiTheme="majorHAnsi"/>
           <w:sz w:val="22"/>
         </w:rPr>
-        <w:t>“</w:t>
-      </w:r>
-      <w:proofErr w:type="spellStart"/>
-      <w:r>
-        <w:rPr>
-          <w:rFonts w:asciiTheme="majorHAnsi" w:eastAsia="SimSun" w:hAnsiTheme="majorHAnsi"/>
-          <w:sz w:val="22"/>
-        </w:rPr>
-        <w:t>dotp</w:t>
-      </w:r>
-      <w:proofErr w:type="spellEnd"/>
-      <w:r>
-        <w:rPr>
-          <w:rFonts w:asciiTheme="majorHAnsi" w:eastAsia="SimSun" w:hAnsiTheme="majorHAnsi"/>
-          <w:sz w:val="22"/>
-        </w:rPr>
-        <w:t xml:space="preserve"> 0.95”</w:t>
+        <w:t>“dotp 0.95”</w:t>
       </w:r>
       <w:r>
         <w:rPr>
@@ -13709,7 +13165,6 @@
           <w:rFonts w:asciiTheme="majorHAnsi" w:eastAsia="SimSun" w:hAnsiTheme="majorHAnsi"/>
           <w:sz w:val="22"/>
         </w:rPr>
-        <w:lastRenderedPageBreak/>
         <w:t>现在继续下一个肽段：</w:t>
       </w:r>
     </w:p>
@@ -13867,7 +13322,7 @@
                     </pic:cNvPicPr>
                   </pic:nvPicPr>
                   <pic:blipFill>
-                    <a:blip r:embed="rId40">
+                    <a:blip r:embed="rId46">
                       <a:extLst>
                         <a:ext uri="{28A0092B-C50C-407E-A947-70E740481C1C}">
                           <a14:useLocalDpi xmlns:a14="http://schemas.microsoft.com/office/drawing/2010/main" val="0"/>
@@ -14013,7 +13468,6 @@
           <w:rFonts w:asciiTheme="majorHAnsi" w:eastAsia="SimSun" w:hAnsiTheme="majorHAnsi"/>
           <w:sz w:val="22"/>
         </w:rPr>
-        <w:lastRenderedPageBreak/>
         <w:t>单击</w:t>
       </w:r>
       <w:r>
@@ -14093,7 +13547,7 @@
                     <pic:cNvPicPr/>
                   </pic:nvPicPr>
                   <pic:blipFill>
-                    <a:blip r:embed="rId41"/>
+                    <a:blip r:embed="rId47"/>
                     <a:stretch>
                       <a:fillRect/>
                     </a:stretch>
@@ -14341,7 +13795,6 @@
           <w:rFonts w:asciiTheme="majorHAnsi" w:eastAsia="SimSun" w:hAnsiTheme="majorHAnsi"/>
           <w:sz w:val="22"/>
         </w:rPr>
-        <w:lastRenderedPageBreak/>
         <w:t>色谱图现在应显示如下：</w:t>
       </w:r>
     </w:p>
@@ -14379,7 +13832,7 @@
                     </pic:cNvPicPr>
                   </pic:nvPicPr>
                   <pic:blipFill>
-                    <a:blip r:embed="rId42">
+                    <a:blip r:embed="rId48">
                       <a:extLst>
                         <a:ext uri="{28A0092B-C50C-407E-A947-70E740481C1C}">
                           <a14:useLocalDpi xmlns:a14="http://schemas.microsoft.com/office/drawing/2010/main" val="0"/>
@@ -14442,7 +13895,7 @@
                     </pic:cNvPicPr>
                   </pic:nvPicPr>
                   <pic:blipFill>
-                    <a:blip r:embed="rId43">
+                    <a:blip r:embed="rId49">
                       <a:extLst>
                         <a:ext uri="{28A0092B-C50C-407E-A947-70E740481C1C}">
                           <a14:useLocalDpi xmlns:a14="http://schemas.microsoft.com/office/drawing/2010/main" val="0"/>
@@ -15032,15 +14485,7 @@
           <w:rFonts w:asciiTheme="majorHAnsi" w:eastAsia="SimSun" w:hAnsiTheme="majorHAnsi"/>
           <w:sz w:val="22"/>
         </w:rPr>
-        <w:t>自动峰选择操作通常也能选择正确的峰。在本例中，您会</w:t>
-      </w:r>
-      <w:r>
-        <w:rPr>
-          <w:rFonts w:asciiTheme="majorHAnsi" w:eastAsia="SimSun" w:hAnsiTheme="majorHAnsi"/>
-          <w:sz w:val="22"/>
-        </w:rPr>
-        <w:lastRenderedPageBreak/>
-        <w:t>看到丰度更高的峰，但</w:t>
+        <w:t>自动峰选择操作通常也能选择正确的峰。在本例中，您会看到丰度更高的峰，但</w:t>
       </w:r>
       <w:r>
         <w:rPr>
@@ -15292,7 +14737,7 @@
                     </pic:cNvPicPr>
                   </pic:nvPicPr>
                   <pic:blipFill>
-                    <a:blip r:embed="rId44">
+                    <a:blip r:embed="rId50">
                       <a:extLst>
                         <a:ext uri="{28A0092B-C50C-407E-A947-70E740481C1C}">
                           <a14:useLocalDpi xmlns:a14="http://schemas.microsoft.com/office/drawing/2010/main" val="0"/>
@@ -15412,7 +14857,7 @@
                     </pic:cNvPicPr>
                   </pic:nvPicPr>
                   <pic:blipFill>
-                    <a:blip r:embed="rId45">
+                    <a:blip r:embed="rId51">
                       <a:extLst>
                         <a:ext uri="{28A0092B-C50C-407E-A947-70E740481C1C}">
                           <a14:useLocalDpi xmlns:a14="http://schemas.microsoft.com/office/drawing/2010/main" val="0"/>
@@ -15545,7 +14990,6 @@
         <w:rPr>
           <w:rFonts w:asciiTheme="minorHAnsi" w:eastAsia="SimSun" w:hAnsiTheme="minorHAnsi"/>
         </w:rPr>
-        <w:lastRenderedPageBreak/>
         <w:t>了解提取的色谱图</w:t>
       </w:r>
     </w:p>
@@ -15856,7 +15300,7 @@
                     </pic:cNvPicPr>
                   </pic:nvPicPr>
                   <pic:blipFill>
-                    <a:blip r:embed="rId46">
+                    <a:blip r:embed="rId52">
                       <a:extLst>
                         <a:ext uri="{28A0092B-C50C-407E-A947-70E740481C1C}">
                           <a14:useLocalDpi xmlns:a14="http://schemas.microsoft.com/office/drawing/2010/main" val="0"/>
@@ -16127,7 +15571,6 @@
           <w:rFonts w:asciiTheme="majorHAnsi" w:eastAsia="SimSun" w:hAnsiTheme="majorHAnsi"/>
           <w:sz w:val="22"/>
         </w:rPr>
-        <w:lastRenderedPageBreak/>
         <w:t>为了更好地了解从中提取这些色谱图的</w:t>
       </w:r>
       <w:r>
@@ -16302,7 +15745,7 @@
                     </pic:cNvPicPr>
                   </pic:nvPicPr>
                   <pic:blipFill>
-                    <a:blip r:embed="rId47">
+                    <a:blip r:embed="rId53">
                       <a:extLst>
                         <a:ext uri="{28A0092B-C50C-407E-A947-70E740481C1C}">
                           <a14:useLocalDpi xmlns:a14="http://schemas.microsoft.com/office/drawing/2010/main" val="0"/>
@@ -16459,7 +15902,7 @@
                     </pic:cNvPicPr>
                   </pic:nvPicPr>
                   <pic:blipFill>
-                    <a:blip r:embed="rId48">
+                    <a:blip r:embed="rId54">
                       <a:extLst>
                         <a:ext uri="{28A0092B-C50C-407E-A947-70E740481C1C}">
                           <a14:useLocalDpi xmlns:a14="http://schemas.microsoft.com/office/drawing/2010/main" val="0"/>
@@ -16648,7 +16091,7 @@
                     </pic:cNvPicPr>
                   </pic:nvPicPr>
                   <pic:blipFill>
-                    <a:blip r:embed="rId49">
+                    <a:blip r:embed="rId55">
                       <a:extLst>
                         <a:ext uri="{28A0092B-C50C-407E-A947-70E740481C1C}">
                           <a14:useLocalDpi xmlns:a14="http://schemas.microsoft.com/office/drawing/2010/main" val="0"/>
@@ -16839,7 +16282,6 @@
           <w:rFonts w:asciiTheme="majorHAnsi" w:eastAsia="SimSun" w:hAnsiTheme="majorHAnsi"/>
           <w:sz w:val="22"/>
         </w:rPr>
-        <w:lastRenderedPageBreak/>
         <w:t>在圆圈中单击。</w:t>
       </w:r>
     </w:p>
@@ -16910,7 +16352,7 @@
                     </pic:cNvPicPr>
                   </pic:nvPicPr>
                   <pic:blipFill>
-                    <a:blip r:embed="rId50">
+                    <a:blip r:embed="rId56">
                       <a:extLst>
                         <a:ext uri="{28A0092B-C50C-407E-A947-70E740481C1C}">
                           <a14:useLocalDpi xmlns:a14="http://schemas.microsoft.com/office/drawing/2010/main" val="0"/>
@@ -17088,7 +16530,7 @@
                     </pic:cNvPicPr>
                   </pic:nvPicPr>
                   <pic:blipFill>
-                    <a:blip r:embed="rId51">
+                    <a:blip r:embed="rId57">
                       <a:extLst>
                         <a:ext uri="{28A0092B-C50C-407E-A947-70E740481C1C}">
                           <a14:useLocalDpi xmlns:a14="http://schemas.microsoft.com/office/drawing/2010/main" val="0"/>
@@ -17134,7 +16576,6 @@
           <w:rFonts w:asciiTheme="majorHAnsi" w:eastAsia="SimSun" w:hAnsiTheme="majorHAnsi"/>
           <w:sz w:val="22"/>
         </w:rPr>
-        <w:lastRenderedPageBreak/>
         <w:t>同样，可以看到对一系列峰中最高的峰进行了突出显示和注释，该系列峰中的后续峰相距</w:t>
       </w:r>
       <w:r>
@@ -17346,17 +16787,8 @@
           <w:rFonts w:asciiTheme="majorHAnsi" w:eastAsia="SimSun" w:hAnsiTheme="majorHAnsi"/>
           <w:sz w:val="22"/>
         </w:rPr>
-        <w:t xml:space="preserve"> </w:t>
-      </w:r>
-      <w:bookmarkStart w:id="3" w:name="OLE_LINK1"/>
-      <w:r>
-        <w:rPr>
-          <w:rFonts w:asciiTheme="majorHAnsi" w:eastAsia="SimSun" w:hAnsiTheme="majorHAnsi"/>
-          <w:sz w:val="22"/>
-        </w:rPr>
-        <w:t>K.ELVYETVR.V</w:t>
-      </w:r>
-      <w:bookmarkEnd w:id="3"/>
+        <w:t xml:space="preserve"> K.ELVYETVR.V</w:t>
+      </w:r>
       <w:r>
         <w:rPr>
           <w:rFonts w:asciiTheme="majorHAnsi" w:eastAsia="SimSun" w:hAnsiTheme="majorHAnsi"/>
@@ -17574,7 +17006,7 @@
                     </pic:cNvPicPr>
                   </pic:nvPicPr>
                   <pic:blipFill>
-                    <a:blip r:embed="rId52">
+                    <a:blip r:embed="rId58">
                       <a:extLst>
                         <a:ext uri="{28A0092B-C50C-407E-A947-70E740481C1C}">
                           <a14:useLocalDpi xmlns:a14="http://schemas.microsoft.com/office/drawing/2010/main" val="0"/>
@@ -17745,7 +17177,7 @@
                     </pic:cNvPicPr>
                   </pic:nvPicPr>
                   <pic:blipFill>
-                    <a:blip r:embed="rId53">
+                    <a:blip r:embed="rId59">
                       <a:extLst>
                         <a:ext uri="{28A0092B-C50C-407E-A947-70E740481C1C}">
                           <a14:useLocalDpi xmlns:a14="http://schemas.microsoft.com/office/drawing/2010/main" val="0"/>
@@ -17793,7 +17225,6 @@
           <w:rFonts w:asciiTheme="majorHAnsi" w:eastAsia="SimSun" w:hAnsiTheme="majorHAnsi"/>
           <w:sz w:val="22"/>
         </w:rPr>
-        <w:lastRenderedPageBreak/>
         <w:t>在</w:t>
       </w:r>
       <w:r>
@@ -17847,7 +17278,7 @@
                     </pic:cNvPicPr>
                   </pic:nvPicPr>
                   <pic:blipFill>
-                    <a:blip r:embed="rId54">
+                    <a:blip r:embed="rId60">
                       <a:extLst>
                         <a:ext uri="{28A0092B-C50C-407E-A947-70E740481C1C}">
                           <a14:useLocalDpi xmlns:a14="http://schemas.microsoft.com/office/drawing/2010/main" val="0"/>
@@ -17958,7 +17389,7 @@
                     </pic:cNvPicPr>
                   </pic:nvPicPr>
                   <pic:blipFill>
-                    <a:blip r:embed="rId55">
+                    <a:blip r:embed="rId61">
                       <a:extLst>
                         <a:ext uri="{28A0092B-C50C-407E-A947-70E740481C1C}">
                           <a14:useLocalDpi xmlns:a14="http://schemas.microsoft.com/office/drawing/2010/main" val="0"/>
@@ -18025,23 +17456,7 @@
           <w:rFonts w:asciiTheme="majorHAnsi" w:eastAsia="SimSun" w:hAnsiTheme="majorHAnsi"/>
           <w:sz w:val="22"/>
         </w:rPr>
-        <w:t xml:space="preserve"> </w:t>
-      </w:r>
-      <w:proofErr w:type="spellStart"/>
-      <w:r>
-        <w:rPr>
-          <w:rFonts w:asciiTheme="majorHAnsi" w:eastAsia="SimSun" w:hAnsiTheme="majorHAnsi"/>
-          <w:sz w:val="22"/>
-        </w:rPr>
-        <w:t>Thermo</w:t>
-      </w:r>
-      <w:proofErr w:type="spellEnd"/>
-      <w:r>
-        <w:rPr>
-          <w:rFonts w:asciiTheme="majorHAnsi" w:eastAsia="SimSun" w:hAnsiTheme="majorHAnsi"/>
-          <w:sz w:val="22"/>
-        </w:rPr>
-        <w:t xml:space="preserve"> Orbitrap </w:t>
+        <w:t xml:space="preserve"> Thermo Orbitrap </w:t>
       </w:r>
       <w:r>
         <w:rPr>
@@ -18180,31 +17595,16 @@
         </w:rPr>
         <w:t>文档中一样，您最终可以生成目标肽段的峰面积和统计信息。本教程中还提到了其它几部用于进行更高级研究的教程（</w:t>
       </w:r>
-      <w:r>
-        <w:fldChar w:fldCharType="begin"/>
-      </w:r>
-      <w:r>
-        <w:instrText>HYPERLINK "https://skyline.ms/tutorial_method_edit.url"</w:instrText>
-      </w:r>
-      <w:r>
-        <w:fldChar w:fldCharType="separate"/>
-      </w:r>
-      <w:r>
-        <w:rPr>
-          <w:rStyle w:val="Hyperlink"/>
-          <w:rFonts w:asciiTheme="majorHAnsi" w:eastAsia="SimSun" w:hAnsiTheme="majorHAnsi"/>
-          <w:sz w:val="22"/>
-        </w:rPr>
-        <w:t>靶向方法编辑</w:t>
-      </w:r>
-      <w:r>
-        <w:rPr>
-          <w:rStyle w:val="Hyperlink"/>
-          <w:rFonts w:asciiTheme="majorHAnsi" w:eastAsia="SimSun" w:hAnsiTheme="majorHAnsi"/>
-          <w:sz w:val="22"/>
-        </w:rPr>
-        <w:fldChar w:fldCharType="end"/>
-      </w:r>
+      <w:hyperlink r:id="rId62" w:history="1">
+        <w:r>
+          <w:rPr>
+            <w:rStyle w:val="Hyperlink"/>
+            <w:rFonts w:asciiTheme="majorHAnsi" w:eastAsia="SimSun" w:hAnsiTheme="majorHAnsi"/>
+            <w:sz w:val="22"/>
+          </w:rPr>
+          <w:t>靶向方法编辑</w:t>
+        </w:r>
+      </w:hyperlink>
       <w:r>
         <w:rPr>
           <w:rFonts w:asciiTheme="majorHAnsi" w:eastAsia="SimSun" w:hAnsiTheme="majorHAnsi"/>
@@ -18212,7 +17612,7 @@
         </w:rPr>
         <w:t>、</w:t>
       </w:r>
-      <w:hyperlink r:id="rId56" w:history="1">
+      <w:hyperlink r:id="rId63" w:history="1">
         <w:r>
           <w:rPr>
             <w:rStyle w:val="Hyperlink"/>
@@ -18229,24 +17629,14 @@
         </w:rPr>
         <w:t>、</w:t>
       </w:r>
-      <w:hyperlink r:id="rId57" w:history="1">
-        <w:proofErr w:type="spellStart"/>
+      <w:hyperlink r:id="rId64" w:history="1">
         <w:r>
           <w:rPr>
             <w:rStyle w:val="Hyperlink"/>
             <w:rFonts w:asciiTheme="majorHAnsi" w:eastAsia="SimSun" w:hAnsiTheme="majorHAnsi"/>
             <w:sz w:val="22"/>
           </w:rPr>
-          <w:t>iRT</w:t>
-        </w:r>
-        <w:proofErr w:type="spellEnd"/>
-        <w:r>
-          <w:rPr>
-            <w:rStyle w:val="Hyperlink"/>
-            <w:rFonts w:asciiTheme="majorHAnsi" w:eastAsia="SimSun" w:hAnsiTheme="majorHAnsi"/>
-            <w:sz w:val="22"/>
-          </w:rPr>
-          <w:t xml:space="preserve"> </w:t>
+          <w:t xml:space="preserve">iRT </w:t>
         </w:r>
         <w:r>
           <w:rPr>
@@ -18264,7 +17654,7 @@
         </w:rPr>
         <w:t>、</w:t>
       </w:r>
-      <w:hyperlink r:id="rId58" w:history="1">
+      <w:hyperlink r:id="rId65" w:history="1">
         <w:r>
           <w:rPr>
             <w:rStyle w:val="Hyperlink"/>
@@ -18281,7 +17671,7 @@
         </w:rPr>
         <w:t>、</w:t>
       </w:r>
-      <w:hyperlink r:id="rId59" w:history="1">
+      <w:hyperlink r:id="rId66" w:history="1">
         <w:r>
           <w:rPr>
             <w:rStyle w:val="Hyperlink"/>
@@ -18305,7 +17695,7 @@
         </w:rPr>
         <w:t xml:space="preserve"> </w:t>
       </w:r>
-      <w:hyperlink r:id="rId60" w:history="1">
+      <w:hyperlink r:id="rId67" w:history="1">
         <w:r>
           <w:rPr>
             <w:rStyle w:val="Hyperlink"/>
@@ -18345,7 +17735,6 @@
           <w:rFonts w:asciiTheme="majorHAnsi" w:eastAsia="SimSun" w:hAnsiTheme="majorHAnsi"/>
           <w:sz w:val="22"/>
         </w:rPr>
-        <w:lastRenderedPageBreak/>
         <w:t>通过这个工作流程，您应当能够分析</w:t>
       </w:r>
       <w:r>
@@ -18425,7 +17814,7 @@
         </w:rPr>
         <w:t xml:space="preserve"> </w:t>
       </w:r>
-      <w:hyperlink r:id="rId61" w:history="1">
+      <w:hyperlink r:id="rId68" w:history="1">
         <w:r>
           <w:rPr>
             <w:rStyle w:val="Hyperlink"/>
@@ -18455,23 +17844,7 @@
           <w:rFonts w:asciiTheme="majorHAnsi" w:eastAsia="SimSun" w:hAnsiTheme="majorHAnsi"/>
           <w:sz w:val="22"/>
         </w:rPr>
-        <w:t xml:space="preserve"> </w:t>
-      </w:r>
-      <w:proofErr w:type="spellStart"/>
-      <w:r>
-        <w:rPr>
-          <w:rFonts w:asciiTheme="majorHAnsi" w:eastAsia="SimSun" w:hAnsiTheme="majorHAnsi"/>
-          <w:sz w:val="22"/>
-        </w:rPr>
-        <w:t>iRT</w:t>
-      </w:r>
-      <w:proofErr w:type="spellEnd"/>
-      <w:r>
-        <w:rPr>
-          <w:rFonts w:asciiTheme="majorHAnsi" w:eastAsia="SimSun" w:hAnsiTheme="majorHAnsi"/>
-          <w:sz w:val="22"/>
-        </w:rPr>
-        <w:t xml:space="preserve"> </w:t>
+        <w:t xml:space="preserve"> iRT </w:t>
       </w:r>
       <w:r>
         <w:rPr>
@@ -18485,23 +17858,7 @@
           <w:rFonts w:asciiTheme="majorHAnsi" w:eastAsia="SimSun" w:hAnsiTheme="majorHAnsi"/>
           <w:sz w:val="22"/>
         </w:rPr>
-        <w:t xml:space="preserve"> </w:t>
-      </w:r>
-      <w:proofErr w:type="spellStart"/>
-      <w:r>
-        <w:rPr>
-          <w:rFonts w:asciiTheme="majorHAnsi" w:eastAsia="SimSun" w:hAnsiTheme="majorHAnsi"/>
-          <w:sz w:val="22"/>
-        </w:rPr>
-        <w:t>mProphet</w:t>
-      </w:r>
-      <w:proofErr w:type="spellEnd"/>
-      <w:r>
-        <w:rPr>
-          <w:rFonts w:asciiTheme="majorHAnsi" w:eastAsia="SimSun" w:hAnsiTheme="majorHAnsi"/>
-          <w:sz w:val="22"/>
-        </w:rPr>
-        <w:t xml:space="preserve"> </w:t>
+        <w:t xml:space="preserve"> mProphet </w:t>
       </w:r>
       <w:r>
         <w:rPr>
@@ -19012,7 +18369,7 @@
       </w:r>
     </w:p>
     <w:sectPr>
-      <w:footerReference w:type="default" r:id="rId62"/>
+      <w:footerReference w:type="default" r:id="rId69"/>
       <w:pgSz w:w="12240" w:h="15840"/>
       <w:pgMar w:top="1440" w:right="1800" w:bottom="1440" w:left="1800" w:header="720" w:footer="720" w:gutter="0"/>
       <w:cols w:space="720"/>
@@ -19051,6 +18408,7 @@
         <w:docPartUnique/>
       </w:docPartObj>
     </w:sdtPr>
+    <w:sdtEndPr/>
     <w:sdtContent>
       <w:p>
         <w:pPr>

</xml_diff>